<commit_message>
Agregado de nuevo diploma IG Fundamentos y continuación curso de contenido en IG
</commit_message>
<xml_diff>
--- a/Cursos/Desarrollo backend con Python y Django/1- Básico/6- Introducción a Selenium con Python/Introducción a Selenium con Python.docx
+++ b/Cursos/Desarrollo backend con Python y Django/1- Básico/6- Introducción a Selenium con Python/Introducción a Selenium con Python.docx
@@ -337,7 +337,6 @@
         <w:rPr>
           <w:sz w:val="28"/>
           <w:szCs w:val="28"/>
-          <w:lang w:val="es-ES"/>
         </w:rPr>
       </w:pPr>
       <w:r>
@@ -375,21 +374,12 @@
           <w:sz w:val="28"/>
           <w:szCs w:val="28"/>
         </w:rPr>
-        <w:t xml:space="preserve"> aplicación llamada </w:t>
-      </w:r>
-      <w:r>
-        <w:rPr>
-          <w:sz w:val="28"/>
-          <w:szCs w:val="28"/>
-          <w:lang w:val="es-ES"/>
-        </w:rPr>
-        <w:t xml:space="preserve">“JavaScriptTestRunner” </w:t>
-      </w:r>
-      <w:r>
-        <w:rPr>
-          <w:sz w:val="28"/>
-          <w:szCs w:val="28"/>
-          <w:lang w:val="es-ES"/>
+        <w:t xml:space="preserve"> aplicación llamada “JavaScriptTestRunner” </w:t>
+      </w:r>
+      <w:r>
+        <w:rPr>
+          <w:sz w:val="28"/>
+          <w:szCs w:val="28"/>
         </w:rPr>
         <w:t xml:space="preserve">que posteriormente fue llamada </w:t>
       </w:r>
@@ -399,7 +389,6 @@
           <w:bCs/>
           <w:sz w:val="28"/>
           <w:szCs w:val="28"/>
-          <w:lang w:val="es-ES"/>
         </w:rPr>
         <w:t>Selenium Core</w:t>
       </w:r>
@@ -407,7 +396,6 @@
         <w:rPr>
           <w:sz w:val="28"/>
           <w:szCs w:val="28"/>
-          <w:lang w:val="es-ES"/>
         </w:rPr>
         <w:t>.</w:t>
       </w:r>
@@ -422,16 +410,14 @@
         <w:rPr>
           <w:sz w:val="28"/>
           <w:szCs w:val="28"/>
-          <w:lang w:val="es-ES"/>
-        </w:rPr>
-      </w:pPr>
-      <w:r>
-        <w:rPr>
-          <w:b/>
-          <w:bCs/>
-          <w:sz w:val="28"/>
-          <w:szCs w:val="28"/>
-          <w:lang w:val="es-ES"/>
+        </w:rPr>
+      </w:pPr>
+      <w:r>
+        <w:rPr>
+          <w:b/>
+          <w:bCs/>
+          <w:sz w:val="28"/>
+          <w:szCs w:val="28"/>
         </w:rPr>
         <w:t>Paul Hammant</w:t>
       </w:r>
@@ -439,7 +425,6 @@
         <w:rPr>
           <w:sz w:val="28"/>
           <w:szCs w:val="28"/>
-          <w:lang w:val="es-ES"/>
         </w:rPr>
         <w:t xml:space="preserve"> vio el demo y busco una solución a la “Same Origin Policy” </w:t>
       </w:r>
@@ -447,7 +432,6 @@
         <w:rPr>
           <w:sz w:val="28"/>
           <w:szCs w:val="28"/>
-          <w:lang w:val="es-ES"/>
         </w:rPr>
         <w:t xml:space="preserve">y se creó </w:t>
       </w:r>
@@ -457,7 +441,6 @@
           <w:bCs/>
           <w:sz w:val="28"/>
           <w:szCs w:val="28"/>
-          <w:lang w:val="es-ES"/>
         </w:rPr>
         <w:t>Selenium RC</w:t>
       </w:r>
@@ -465,7 +448,6 @@
         <w:rPr>
           <w:sz w:val="28"/>
           <w:szCs w:val="28"/>
-          <w:lang w:val="es-ES"/>
         </w:rPr>
         <w:t>.</w:t>
       </w:r>
@@ -477,7 +459,6 @@
           <w:bCs/>
           <w:sz w:val="40"/>
           <w:szCs w:val="40"/>
-          <w:lang w:val="es-ES"/>
         </w:rPr>
       </w:pPr>
       <w:r>
@@ -486,7 +467,6 @@
           <w:bCs/>
           <w:sz w:val="40"/>
           <w:szCs w:val="40"/>
-          <w:lang w:val="es-ES"/>
         </w:rPr>
         <w:t>Más fácil y mejor</w:t>
       </w:r>
@@ -501,16 +481,14 @@
         <w:rPr>
           <w:sz w:val="28"/>
           <w:szCs w:val="28"/>
-          <w:lang w:val="es-ES"/>
-        </w:rPr>
-      </w:pPr>
-      <w:r>
-        <w:rPr>
-          <w:b/>
-          <w:bCs/>
-          <w:sz w:val="28"/>
-          <w:szCs w:val="28"/>
-          <w:lang w:val="es-ES"/>
+        </w:rPr>
+      </w:pPr>
+      <w:r>
+        <w:rPr>
+          <w:b/>
+          <w:bCs/>
+          <w:sz w:val="28"/>
+          <w:szCs w:val="28"/>
         </w:rPr>
         <w:t>Shinya Katasani</w:t>
       </w:r>
@@ -518,7 +496,6 @@
         <w:rPr>
           <w:sz w:val="28"/>
           <w:szCs w:val="28"/>
-          <w:lang w:val="es-ES"/>
         </w:rPr>
         <w:t xml:space="preserve"> en Japón envolvió el código de Selenium convirtiéndolo en un plugins para Firefox.</w:t>
       </w:r>
@@ -533,16 +510,14 @@
         <w:rPr>
           <w:sz w:val="28"/>
           <w:szCs w:val="28"/>
-          <w:lang w:val="es-ES"/>
-        </w:rPr>
-      </w:pPr>
-      <w:r>
-        <w:rPr>
-          <w:b/>
-          <w:bCs/>
-          <w:sz w:val="28"/>
-          <w:szCs w:val="28"/>
-          <w:lang w:val="es-ES"/>
+        </w:rPr>
+      </w:pPr>
+      <w:r>
+        <w:rPr>
+          <w:b/>
+          <w:bCs/>
+          <w:sz w:val="28"/>
+          <w:szCs w:val="28"/>
         </w:rPr>
         <w:t>Selenium IDE</w:t>
       </w:r>
@@ -550,7 +525,6 @@
         <w:rPr>
           <w:sz w:val="28"/>
           <w:szCs w:val="28"/>
-          <w:lang w:val="es-ES"/>
         </w:rPr>
         <w:t xml:space="preserve"> es capaz de grabar, repetir, importar y exportar automatización.</w:t>
       </w:r>
@@ -562,7 +536,6 @@
           <w:bCs/>
           <w:sz w:val="40"/>
           <w:szCs w:val="40"/>
-          <w:lang w:val="es-ES"/>
         </w:rPr>
       </w:pPr>
       <w:r>
@@ -571,7 +544,6 @@
           <w:bCs/>
           <w:sz w:val="40"/>
           <w:szCs w:val="40"/>
-          <w:lang w:val="es-ES"/>
         </w:rPr>
         <w:t>Un cliente para todos</w:t>
       </w:r>
@@ -586,16 +558,14 @@
         <w:rPr>
           <w:sz w:val="28"/>
           <w:szCs w:val="28"/>
-          <w:lang w:val="es-ES"/>
-        </w:rPr>
-      </w:pPr>
-      <w:r>
-        <w:rPr>
-          <w:b/>
-          <w:bCs/>
-          <w:sz w:val="28"/>
-          <w:szCs w:val="28"/>
-          <w:lang w:val="es-ES"/>
+        </w:rPr>
+      </w:pPr>
+      <w:r>
+        <w:rPr>
+          <w:b/>
+          <w:bCs/>
+          <w:sz w:val="28"/>
+          <w:szCs w:val="28"/>
         </w:rPr>
         <w:t>Simon Stewart</w:t>
       </w:r>
@@ -603,7 +573,6 @@
         <w:rPr>
           <w:sz w:val="28"/>
           <w:szCs w:val="28"/>
-          <w:lang w:val="es-ES"/>
         </w:rPr>
         <w:t xml:space="preserve"> </w:t>
       </w:r>
@@ -611,7 +580,6 @@
         <w:rPr>
           <w:sz w:val="28"/>
           <w:szCs w:val="28"/>
-          <w:lang w:val="es-ES"/>
         </w:rPr>
         <w:t>trabajo</w:t>
       </w:r>
@@ -619,7 +587,6 @@
         <w:rPr>
           <w:sz w:val="28"/>
           <w:szCs w:val="28"/>
-          <w:lang w:val="es-ES"/>
         </w:rPr>
         <w:t xml:space="preserve"> en varias herramientas llamadas </w:t>
       </w:r>
@@ -629,7 +596,6 @@
           <w:bCs/>
           <w:sz w:val="28"/>
           <w:szCs w:val="28"/>
-          <w:lang w:val="es-ES"/>
         </w:rPr>
         <w:t>WebDriver</w:t>
       </w:r>
@@ -637,7 +603,6 @@
         <w:rPr>
           <w:sz w:val="28"/>
           <w:szCs w:val="28"/>
-          <w:lang w:val="es-ES"/>
         </w:rPr>
         <w:t>. Reemplazando JS por un cliente para cada navegador y una API de alto nivel.</w:t>
       </w:r>
@@ -652,16 +617,14 @@
         <w:rPr>
           <w:sz w:val="28"/>
           <w:szCs w:val="28"/>
-          <w:lang w:val="es-ES"/>
-        </w:rPr>
-      </w:pPr>
-      <w:r>
-        <w:rPr>
-          <w:b/>
-          <w:bCs/>
-          <w:sz w:val="28"/>
-          <w:szCs w:val="28"/>
-          <w:lang w:val="es-ES"/>
+        </w:rPr>
+      </w:pPr>
+      <w:r>
+        <w:rPr>
+          <w:b/>
+          <w:bCs/>
+          <w:sz w:val="28"/>
+          <w:szCs w:val="28"/>
         </w:rPr>
         <w:t xml:space="preserve">Selenium RC </w:t>
       </w:r>
@@ -669,7 +632,6 @@
         <w:rPr>
           <w:sz w:val="28"/>
           <w:szCs w:val="28"/>
-          <w:lang w:val="es-ES"/>
         </w:rPr>
         <w:t xml:space="preserve">se fusiono a este proyecto, dando lugar a </w:t>
       </w:r>
@@ -679,7 +641,6 @@
           <w:bCs/>
           <w:sz w:val="28"/>
           <w:szCs w:val="28"/>
-          <w:lang w:val="es-ES"/>
         </w:rPr>
         <w:t>Selenium WebDriver</w:t>
       </w:r>
@@ -687,7 +648,6 @@
         <w:rPr>
           <w:sz w:val="28"/>
           <w:szCs w:val="28"/>
-          <w:lang w:val="es-ES"/>
         </w:rPr>
         <w:t>.</w:t>
       </w:r>
@@ -719,7 +679,6 @@
         <w:rPr>
           <w:sz w:val="28"/>
           <w:szCs w:val="28"/>
-          <w:lang w:val="es-ES"/>
         </w:rPr>
       </w:pPr>
       <w:r>
@@ -793,7 +752,6 @@
         <w:rPr>
           <w:sz w:val="28"/>
           <w:szCs w:val="28"/>
-          <w:lang w:val="es-ES"/>
         </w:rPr>
         <w:t xml:space="preserve">En su momento, la </w:t>
       </w:r>
@@ -801,7 +759,6 @@
         <w:rPr>
           <w:sz w:val="28"/>
           <w:szCs w:val="28"/>
-          <w:lang w:val="es-ES"/>
         </w:rPr>
         <w:t>compañía de desarrollo que creo Selenium originalmente, tenían competidores, uno de ellos era Mercurial</w:t>
       </w:r>
@@ -809,7 +766,6 @@
         <w:rPr>
           <w:sz w:val="28"/>
           <w:szCs w:val="28"/>
-          <w:lang w:val="es-ES"/>
         </w:rPr>
         <w:t xml:space="preserve">. Un dato curioso es que cuando una persona padece de mercurio debe consumir suplementos a base de selenio para </w:t>
       </w:r>
@@ -817,7 +773,6 @@
         <w:rPr>
           <w:sz w:val="28"/>
           <w:szCs w:val="28"/>
-          <w:lang w:val="es-ES"/>
         </w:rPr>
         <w:t>poderse</w:t>
       </w:r>
@@ -825,7 +780,6 @@
         <w:rPr>
           <w:sz w:val="28"/>
           <w:szCs w:val="28"/>
-          <w:lang w:val="es-ES"/>
         </w:rPr>
         <w:t xml:space="preserve"> curar, entonces el equipo de desarrollo considero que era una buena idea utilizar el nombre de Selenium porque ellos ofrecían una “cura” para </w:t>
       </w:r>
@@ -833,7 +787,6 @@
         <w:rPr>
           <w:sz w:val="28"/>
           <w:szCs w:val="28"/>
-          <w:lang w:val="es-ES"/>
         </w:rPr>
         <w:t xml:space="preserve">lo que hacían u ofrecían </w:t>
       </w:r>
@@ -841,7 +794,6 @@
         <w:rPr>
           <w:sz w:val="28"/>
           <w:szCs w:val="28"/>
-          <w:lang w:val="es-ES"/>
         </w:rPr>
         <w:t>sus</w:t>
       </w:r>
@@ -849,7 +801,6 @@
         <w:rPr>
           <w:sz w:val="28"/>
           <w:szCs w:val="28"/>
-          <w:lang w:val="es-ES"/>
         </w:rPr>
         <w:t xml:space="preserve"> competidores.</w:t>
       </w:r>
@@ -857,7 +808,6 @@
         <w:rPr>
           <w:sz w:val="28"/>
           <w:szCs w:val="28"/>
-          <w:lang w:val="es-ES"/>
         </w:rPr>
         <w:t xml:space="preserve"> Esto era muy cierto ya que Selenium era un producto con capacidades superiores a lo que hacia la competencia.</w:t>
       </w:r>
@@ -901,14 +851,7 @@
           <w:sz w:val="28"/>
           <w:szCs w:val="28"/>
         </w:rPr>
-        <w:t>No es un lenguaje, sólo funciona con clics</w:t>
-      </w:r>
-      <w:r>
-        <w:rPr>
-          <w:sz w:val="28"/>
-          <w:szCs w:val="28"/>
-        </w:rPr>
-        <w:t>.</w:t>
+        <w:t>No es un lenguaje, sólo funciona con clics.</w:t>
       </w:r>
     </w:p>
     <w:p>
@@ -928,14 +871,7 @@
           <w:sz w:val="28"/>
           <w:szCs w:val="28"/>
         </w:rPr>
-        <w:t>Ofrece reportes de las pruebas</w:t>
-      </w:r>
-      <w:r>
-        <w:rPr>
-          <w:sz w:val="28"/>
-          <w:szCs w:val="28"/>
-        </w:rPr>
-        <w:t>.</w:t>
+        <w:t>Ofrece reportes de las pruebas.</w:t>
       </w:r>
     </w:p>
     <w:p>
@@ -2094,14 +2030,7 @@
           <w:sz w:val="28"/>
           <w:szCs w:val="28"/>
         </w:rPr>
-        <w:t xml:space="preserve">en el command </w:t>
-      </w:r>
-      <w:r>
-        <w:rPr>
-          <w:sz w:val="28"/>
-          <w:szCs w:val="28"/>
-        </w:rPr>
-        <w:t>prompt</w:t>
+        <w:t>en el command prompt</w:t>
       </w:r>
       <w:r>
         <w:rPr>
@@ -2576,6 +2505,671 @@
           <w:szCs w:val="28"/>
         </w:rPr>
         <w:t>.</w:t>
+      </w:r>
+    </w:p>
+    <w:p>
+      <w:pPr>
+        <w:jc w:val="center"/>
+        <w:rPr>
+          <w:sz w:val="28"/>
+          <w:szCs w:val="28"/>
+        </w:rPr>
+      </w:pPr>
+      <w:r>
+        <w:rPr>
+          <w:noProof/>
+        </w:rPr>
+        <w:drawing>
+          <wp:inline distT="0" distB="0" distL="0" distR="0" wp14:anchorId="1E38AC28" wp14:editId="5CDDE1EA">
+            <wp:extent cx="3952875" cy="3133725"/>
+            <wp:effectExtent l="0" t="0" r="9525" b="9525"/>
+            <wp:docPr id="3" name="Imagen 3"/>
+            <wp:cNvGraphicFramePr>
+              <a:graphicFrameLocks xmlns:a="http://schemas.openxmlformats.org/drawingml/2006/main" noChangeAspect="1"/>
+            </wp:cNvGraphicFramePr>
+            <a:graphic xmlns:a="http://schemas.openxmlformats.org/drawingml/2006/main">
+              <a:graphicData uri="http://schemas.openxmlformats.org/drawingml/2006/picture">
+                <pic:pic xmlns:pic="http://schemas.openxmlformats.org/drawingml/2006/picture">
+                  <pic:nvPicPr>
+                    <pic:cNvPr id="1" name=""/>
+                    <pic:cNvPicPr/>
+                  </pic:nvPicPr>
+                  <pic:blipFill rotWithShape="1">
+                    <a:blip r:embed="rId11"/>
+                    <a:srcRect l="54164" t="24431" r="5409" b="18563"/>
+                    <a:stretch/>
+                  </pic:blipFill>
+                  <pic:spPr bwMode="auto">
+                    <a:xfrm>
+                      <a:off x="0" y="0"/>
+                      <a:ext cx="3952875" cy="3133725"/>
+                    </a:xfrm>
+                    <a:prstGeom prst="rect">
+                      <a:avLst/>
+                    </a:prstGeom>
+                    <a:ln>
+                      <a:noFill/>
+                    </a:ln>
+                    <a:extLst>
+                      <a:ext uri="{53640926-AAD7-44D8-BBD7-CCE9431645EC}">
+                        <a14:shadowObscured xmlns:a14="http://schemas.microsoft.com/office/drawing/2010/main"/>
+                      </a:ext>
+                    </a:extLst>
+                  </pic:spPr>
+                </pic:pic>
+              </a:graphicData>
+            </a:graphic>
+          </wp:inline>
+        </w:drawing>
+      </w:r>
+    </w:p>
+    <w:p>
+      <w:pPr>
+        <w:pStyle w:val="Ttulo2"/>
+        <w:rPr>
+          <w:rFonts w:ascii="Roboto" w:hAnsi="Roboto"/>
+          <w:b/>
+          <w:bCs/>
+          <w:color w:val="auto"/>
+          <w:sz w:val="40"/>
+          <w:szCs w:val="40"/>
+        </w:rPr>
+      </w:pPr>
+      <w:r>
+        <w:rPr>
+          <w:rFonts w:ascii="Roboto" w:hAnsi="Roboto"/>
+          <w:b/>
+          <w:bCs/>
+          <w:color w:val="auto"/>
+          <w:sz w:val="40"/>
+          <w:szCs w:val="40"/>
+        </w:rPr>
+        <w:t>¿Como llegar a cada elemento HTML?</w:t>
+      </w:r>
+    </w:p>
+    <w:p>
+      <w:pPr>
+        <w:rPr>
+          <w:sz w:val="28"/>
+          <w:szCs w:val="28"/>
+        </w:rPr>
+      </w:pPr>
+      <w:r>
+        <w:rPr>
+          <w:sz w:val="28"/>
+          <w:szCs w:val="28"/>
+        </w:rPr>
+        <w:t>Podremos llegar a cada uno de ellos a través de los Selectores.</w:t>
+      </w:r>
+    </w:p>
+    <w:p>
+      <w:pPr>
+        <w:pStyle w:val="Prrafodelista"/>
+        <w:numPr>
+          <w:ilvl w:val="0"/>
+          <w:numId w:val="15"/>
+        </w:numPr>
+        <w:rPr>
+          <w:b/>
+          <w:bCs/>
+          <w:sz w:val="28"/>
+          <w:szCs w:val="28"/>
+        </w:rPr>
+      </w:pPr>
+      <w:r>
+        <w:rPr>
+          <w:b/>
+          <w:bCs/>
+          <w:sz w:val="28"/>
+          <w:szCs w:val="28"/>
+        </w:rPr>
+        <w:t>ID</w:t>
+      </w:r>
+    </w:p>
+    <w:p>
+      <w:pPr>
+        <w:pStyle w:val="Prrafodelista"/>
+        <w:numPr>
+          <w:ilvl w:val="0"/>
+          <w:numId w:val="15"/>
+        </w:numPr>
+        <w:rPr>
+          <w:sz w:val="28"/>
+          <w:szCs w:val="28"/>
+        </w:rPr>
+      </w:pPr>
+      <w:r>
+        <w:rPr>
+          <w:b/>
+          <w:bCs/>
+          <w:sz w:val="28"/>
+          <w:szCs w:val="28"/>
+        </w:rPr>
+        <w:t>Nombre del atributo</w:t>
+      </w:r>
+      <w:r>
+        <w:rPr>
+          <w:sz w:val="28"/>
+          <w:szCs w:val="28"/>
+        </w:rPr>
+        <w:t>.</w:t>
+      </w:r>
+    </w:p>
+    <w:p>
+      <w:pPr>
+        <w:pStyle w:val="Prrafodelista"/>
+        <w:numPr>
+          <w:ilvl w:val="0"/>
+          <w:numId w:val="15"/>
+        </w:numPr>
+        <w:rPr>
+          <w:sz w:val="28"/>
+          <w:szCs w:val="28"/>
+        </w:rPr>
+      </w:pPr>
+      <w:r>
+        <w:rPr>
+          <w:b/>
+          <w:bCs/>
+          <w:sz w:val="28"/>
+          <w:szCs w:val="28"/>
+        </w:rPr>
+        <w:t>Nombre de la clase</w:t>
+      </w:r>
+      <w:r>
+        <w:rPr>
+          <w:sz w:val="28"/>
+          <w:szCs w:val="28"/>
+        </w:rPr>
+        <w:t>.</w:t>
+      </w:r>
+    </w:p>
+    <w:p>
+      <w:pPr>
+        <w:pStyle w:val="Prrafodelista"/>
+        <w:numPr>
+          <w:ilvl w:val="0"/>
+          <w:numId w:val="15"/>
+        </w:numPr>
+        <w:rPr>
+          <w:sz w:val="28"/>
+          <w:szCs w:val="28"/>
+        </w:rPr>
+      </w:pPr>
+      <w:r>
+        <w:rPr>
+          <w:b/>
+          <w:bCs/>
+          <w:sz w:val="28"/>
+          <w:szCs w:val="28"/>
+        </w:rPr>
+        <w:t>Nombre de la etiqueta</w:t>
+      </w:r>
+      <w:r>
+        <w:rPr>
+          <w:sz w:val="28"/>
+          <w:szCs w:val="28"/>
+        </w:rPr>
+        <w:t>.</w:t>
+      </w:r>
+    </w:p>
+    <w:p>
+      <w:pPr>
+        <w:pStyle w:val="Prrafodelista"/>
+        <w:numPr>
+          <w:ilvl w:val="0"/>
+          <w:numId w:val="15"/>
+        </w:numPr>
+        <w:rPr>
+          <w:sz w:val="28"/>
+          <w:szCs w:val="28"/>
+        </w:rPr>
+      </w:pPr>
+      <w:r>
+        <w:rPr>
+          <w:b/>
+          <w:bCs/>
+          <w:sz w:val="28"/>
+          <w:szCs w:val="28"/>
+        </w:rPr>
+        <w:t>XPath</w:t>
+      </w:r>
+      <w:r>
+        <w:rPr>
+          <w:sz w:val="28"/>
+          <w:szCs w:val="28"/>
+        </w:rPr>
+        <w:t>, es una ruta de nodos en el XML que nos indica la ubicación exacta de donde se encuentra un elemento</w:t>
+      </w:r>
+      <w:r>
+        <w:rPr>
+          <w:sz w:val="28"/>
+          <w:szCs w:val="28"/>
+        </w:rPr>
+        <w:t>.</w:t>
+      </w:r>
+    </w:p>
+    <w:p>
+      <w:pPr>
+        <w:pStyle w:val="Prrafodelista"/>
+        <w:numPr>
+          <w:ilvl w:val="0"/>
+          <w:numId w:val="15"/>
+        </w:numPr>
+        <w:rPr>
+          <w:sz w:val="28"/>
+          <w:szCs w:val="28"/>
+        </w:rPr>
+      </w:pPr>
+      <w:r>
+        <w:rPr>
+          <w:b/>
+          <w:bCs/>
+          <w:sz w:val="28"/>
+          <w:szCs w:val="28"/>
+        </w:rPr>
+        <w:t>Selector de CSS</w:t>
+      </w:r>
+      <w:r>
+        <w:rPr>
+          <w:sz w:val="28"/>
+          <w:szCs w:val="28"/>
+        </w:rPr>
+        <w:t>.</w:t>
+      </w:r>
+    </w:p>
+    <w:p>
+      <w:pPr>
+        <w:pStyle w:val="Prrafodelista"/>
+        <w:numPr>
+          <w:ilvl w:val="0"/>
+          <w:numId w:val="15"/>
+        </w:numPr>
+        <w:rPr>
+          <w:sz w:val="28"/>
+          <w:szCs w:val="28"/>
+        </w:rPr>
+      </w:pPr>
+      <w:r>
+        <w:rPr>
+          <w:b/>
+          <w:bCs/>
+          <w:sz w:val="28"/>
+          <w:szCs w:val="28"/>
+        </w:rPr>
+        <w:t>Texto del</w:t>
+      </w:r>
+      <w:r>
+        <w:rPr>
+          <w:sz w:val="28"/>
+          <w:szCs w:val="28"/>
+        </w:rPr>
+        <w:t xml:space="preserve"> </w:t>
+      </w:r>
+      <w:r>
+        <w:rPr>
+          <w:b/>
+          <w:bCs/>
+          <w:sz w:val="28"/>
+          <w:szCs w:val="28"/>
+        </w:rPr>
+        <w:t>link</w:t>
+      </w:r>
+      <w:r>
+        <w:rPr>
+          <w:sz w:val="28"/>
+          <w:szCs w:val="28"/>
+        </w:rPr>
+        <w:t>.</w:t>
+      </w:r>
+    </w:p>
+    <w:p>
+      <w:pPr>
+        <w:pStyle w:val="Prrafodelista"/>
+        <w:numPr>
+          <w:ilvl w:val="0"/>
+          <w:numId w:val="15"/>
+        </w:numPr>
+        <w:rPr>
+          <w:sz w:val="28"/>
+          <w:szCs w:val="28"/>
+        </w:rPr>
+      </w:pPr>
+      <w:r>
+        <w:rPr>
+          <w:b/>
+          <w:bCs/>
+          <w:sz w:val="28"/>
+          <w:szCs w:val="28"/>
+        </w:rPr>
+        <w:t>Texto parcial del link</w:t>
+      </w:r>
+    </w:p>
+    <w:p>
+      <w:pPr>
+        <w:pStyle w:val="Ttulo1"/>
+        <w:jc w:val="center"/>
+        <w:rPr>
+          <w:b/>
+          <w:bCs/>
+          <w:color w:val="auto"/>
+          <w:sz w:val="96"/>
+          <w:szCs w:val="96"/>
+        </w:rPr>
+      </w:pPr>
+      <w:r>
+        <w:rPr>
+          <w:b/>
+          <w:bCs/>
+          <w:color w:val="auto"/>
+          <w:sz w:val="96"/>
+          <w:szCs w:val="96"/>
+        </w:rPr>
+        <w:lastRenderedPageBreak/>
+        <w:t xml:space="preserve">Preparar </w:t>
+      </w:r>
+      <w:bookmarkStart w:id="0" w:name="_Hlk53508140"/>
+      <w:r>
+        <w:rPr>
+          <w:b/>
+          <w:bCs/>
+          <w:color w:val="auto"/>
+          <w:sz w:val="96"/>
+          <w:szCs w:val="96"/>
+        </w:rPr>
+        <w:t xml:space="preserve">assertions </w:t>
+      </w:r>
+      <w:bookmarkEnd w:id="0"/>
+      <w:r>
+        <w:rPr>
+          <w:b/>
+          <w:bCs/>
+          <w:color w:val="auto"/>
+          <w:sz w:val="96"/>
+          <w:szCs w:val="96"/>
+        </w:rPr>
+        <w:t>y test suites</w:t>
+      </w:r>
+    </w:p>
+    <w:p>
+      <w:pPr>
+        <w:pStyle w:val="Ttulo2"/>
+        <w:rPr>
+          <w:sz w:val="28"/>
+          <w:szCs w:val="28"/>
+        </w:rPr>
+      </w:pPr>
+      <w:r>
+        <w:rPr>
+          <w:rFonts w:ascii="Roboto" w:hAnsi="Roboto"/>
+          <w:b/>
+          <w:bCs/>
+          <w:color w:val="auto"/>
+          <w:sz w:val="40"/>
+          <w:szCs w:val="40"/>
+        </w:rPr>
+        <w:t>assertions</w:t>
+      </w:r>
+    </w:p>
+    <w:p>
+      <w:pPr>
+        <w:rPr>
+          <w:sz w:val="28"/>
+          <w:szCs w:val="28"/>
+        </w:rPr>
+      </w:pPr>
+      <w:r>
+        <w:rPr>
+          <w:sz w:val="28"/>
+          <w:szCs w:val="28"/>
+        </w:rPr>
+        <w:t>M</w:t>
+      </w:r>
+      <w:r>
+        <w:rPr>
+          <w:sz w:val="28"/>
+          <w:szCs w:val="28"/>
+        </w:rPr>
+        <w:t>é</w:t>
+      </w:r>
+      <w:r>
+        <w:rPr>
+          <w:sz w:val="28"/>
+          <w:szCs w:val="28"/>
+        </w:rPr>
+        <w:t>todos que permiten validar un valor esperado en la ejecución</w:t>
+      </w:r>
+      <w:r>
+        <w:rPr>
+          <w:sz w:val="28"/>
+          <w:szCs w:val="28"/>
+          <w:lang w:val="es-ES"/>
+        </w:rPr>
+        <w:t xml:space="preserve"> </w:t>
+      </w:r>
+      <w:r>
+        <w:rPr>
+          <w:sz w:val="28"/>
+          <w:szCs w:val="28"/>
+        </w:rPr>
+        <w:t xml:space="preserve">del test. </w:t>
+      </w:r>
+      <w:r>
+        <w:rPr>
+          <w:sz w:val="28"/>
+          <w:szCs w:val="28"/>
+        </w:rPr>
+        <w:t xml:space="preserve">Si el resultado es verdadero, el </w:t>
+      </w:r>
+      <w:proofErr w:type="gramStart"/>
+      <w:r>
+        <w:rPr>
+          <w:sz w:val="28"/>
+          <w:szCs w:val="28"/>
+        </w:rPr>
+        <w:t>test continua</w:t>
+      </w:r>
+      <w:proofErr w:type="gramEnd"/>
+      <w:r>
+        <w:rPr>
+          <w:sz w:val="28"/>
+          <w:szCs w:val="28"/>
+        </w:rPr>
+        <w:t>, en caso contrario “falla” y termina.</w:t>
+      </w:r>
+    </w:p>
+    <w:p>
+      <w:pPr>
+        <w:rPr>
+          <w:b/>
+          <w:bCs/>
+          <w:sz w:val="28"/>
+          <w:szCs w:val="28"/>
+        </w:rPr>
+      </w:pPr>
+      <w:r>
+        <w:rPr>
+          <w:b/>
+          <w:bCs/>
+          <w:sz w:val="28"/>
+          <w:szCs w:val="28"/>
+        </w:rPr>
+        <w:t>Ejemplo</w:t>
+      </w:r>
+    </w:p>
+    <w:p>
+      <w:pPr>
+        <w:pStyle w:val="Prrafodelista"/>
+        <w:numPr>
+          <w:ilvl w:val="0"/>
+          <w:numId w:val="16"/>
+        </w:numPr>
+        <w:rPr>
+          <w:sz w:val="28"/>
+          <w:szCs w:val="28"/>
+        </w:rPr>
+      </w:pPr>
+      <w:proofErr w:type="gramStart"/>
+      <w:r>
+        <w:rPr>
+          <w:sz w:val="28"/>
+          <w:szCs w:val="28"/>
+        </w:rPr>
+        <w:t>assertEqual(</w:t>
+      </w:r>
+      <w:proofErr w:type="gramEnd"/>
+      <w:r>
+        <w:rPr>
+          <w:sz w:val="28"/>
+          <w:szCs w:val="28"/>
+        </w:rPr>
+        <w:t>Price.text, “300”)</w:t>
+      </w:r>
+    </w:p>
+    <w:p>
+      <w:pPr>
+        <w:rPr>
+          <w:sz w:val="28"/>
+          <w:szCs w:val="28"/>
+        </w:rPr>
+      </w:pPr>
+      <w:r>
+        <w:rPr>
+          <w:sz w:val="28"/>
+          <w:szCs w:val="28"/>
+        </w:rPr>
+        <w:t xml:space="preserve">Lo que estamos validando en el ejemplo anterior es que </w:t>
+      </w:r>
+      <w:r>
+        <w:rPr>
+          <w:b/>
+          <w:bCs/>
+          <w:sz w:val="28"/>
+          <w:szCs w:val="28"/>
+        </w:rPr>
+        <w:t>el texto del elemento que se llama ‘price’ sea igual a 300</w:t>
+      </w:r>
+      <w:r>
+        <w:rPr>
+          <w:b/>
+          <w:bCs/>
+          <w:sz w:val="28"/>
+          <w:szCs w:val="28"/>
+        </w:rPr>
+        <w:t xml:space="preserve"> como un string, no como un número</w:t>
+      </w:r>
+      <w:r>
+        <w:rPr>
+          <w:sz w:val="28"/>
+          <w:szCs w:val="28"/>
+        </w:rPr>
+        <w:t>.</w:t>
+      </w:r>
+    </w:p>
+    <w:p>
+      <w:pPr>
+        <w:pStyle w:val="Ttulo2"/>
+        <w:rPr>
+          <w:rFonts w:ascii="Roboto" w:hAnsi="Roboto"/>
+          <w:b/>
+          <w:bCs/>
+          <w:color w:val="auto"/>
+          <w:sz w:val="40"/>
+          <w:szCs w:val="40"/>
+        </w:rPr>
+      </w:pPr>
+      <w:r>
+        <w:rPr>
+          <w:rFonts w:ascii="Roboto" w:hAnsi="Roboto"/>
+          <w:b/>
+          <w:bCs/>
+          <w:color w:val="auto"/>
+          <w:sz w:val="40"/>
+          <w:szCs w:val="40"/>
+        </w:rPr>
+        <w:t>Tes</w:t>
+      </w:r>
+      <w:r>
+        <w:rPr>
+          <w:rFonts w:ascii="Roboto" w:hAnsi="Roboto"/>
+          <w:b/>
+          <w:bCs/>
+          <w:color w:val="auto"/>
+          <w:sz w:val="40"/>
+          <w:szCs w:val="40"/>
+        </w:rPr>
+        <w:t>t suites</w:t>
+      </w:r>
+    </w:p>
+    <w:p>
+      <w:pPr>
+        <w:rPr>
+          <w:sz w:val="28"/>
+          <w:szCs w:val="28"/>
+        </w:rPr>
+      </w:pPr>
+      <w:r>
+        <w:rPr>
+          <w:sz w:val="28"/>
+          <w:szCs w:val="28"/>
+        </w:rPr>
+        <w:t>Son una colección de test unificados en una sola prueba, permitiendo tener resultados grupales e individuales.</w:t>
+      </w:r>
+    </w:p>
+    <w:p>
+      <w:pPr>
+        <w:jc w:val="center"/>
+        <w:rPr>
+          <w:sz w:val="28"/>
+          <w:szCs w:val="28"/>
+        </w:rPr>
+      </w:pPr>
+      <w:r>
+        <w:rPr>
+          <w:noProof/>
+        </w:rPr>
+        <w:drawing>
+          <wp:inline distT="0" distB="0" distL="0" distR="0" wp14:anchorId="7EEF7CA9" wp14:editId="38BF9840">
+            <wp:extent cx="3867150" cy="1457325"/>
+            <wp:effectExtent l="0" t="0" r="0" b="9525"/>
+            <wp:docPr id="4" name="Imagen 4"/>
+            <wp:cNvGraphicFramePr>
+              <a:graphicFrameLocks xmlns:a="http://schemas.openxmlformats.org/drawingml/2006/main" noChangeAspect="1"/>
+            </wp:cNvGraphicFramePr>
+            <a:graphic xmlns:a="http://schemas.openxmlformats.org/drawingml/2006/main">
+              <a:graphicData uri="http://schemas.openxmlformats.org/drawingml/2006/picture">
+                <pic:pic xmlns:pic="http://schemas.openxmlformats.org/drawingml/2006/picture">
+                  <pic:nvPicPr>
+                    <pic:cNvPr id="1" name=""/>
+                    <pic:cNvPicPr/>
+                  </pic:nvPicPr>
+                  <pic:blipFill rotWithShape="1">
+                    <a:blip r:embed="rId12"/>
+                    <a:srcRect l="56014" t="53541" r="4435" b="19949"/>
+                    <a:stretch/>
+                  </pic:blipFill>
+                  <pic:spPr bwMode="auto">
+                    <a:xfrm>
+                      <a:off x="0" y="0"/>
+                      <a:ext cx="3867150" cy="1457325"/>
+                    </a:xfrm>
+                    <a:prstGeom prst="rect">
+                      <a:avLst/>
+                    </a:prstGeom>
+                    <a:ln>
+                      <a:noFill/>
+                    </a:ln>
+                    <a:extLst>
+                      <a:ext uri="{53640926-AAD7-44D8-BBD7-CCE9431645EC}">
+                        <a14:shadowObscured xmlns:a14="http://schemas.microsoft.com/office/drawing/2010/main"/>
+                      </a:ext>
+                    </a:extLst>
+                  </pic:spPr>
+                </pic:pic>
+              </a:graphicData>
+            </a:graphic>
+          </wp:inline>
+        </w:drawing>
       </w:r>
     </w:p>
     <w:p>
@@ -2798,6 +3392,119 @@
     </w:lvl>
   </w:abstractNum>
   <w:abstractNum w:abstractNumId="2" w15:restartNumberingAfterBreak="0">
+    <w:nsid w:val="1F2D375E"/>
+    <w:multiLevelType w:val="hybridMultilevel"/>
+    <w:tmpl w:val="96361E3C"/>
+    <w:lvl w:ilvl="0" w:tplc="04090001">
+      <w:start w:val="1"/>
+      <w:numFmt w:val="bullet"/>
+      <w:lvlText w:val=""/>
+      <w:lvlJc w:val="left"/>
+      <w:pPr>
+        <w:ind w:left="720" w:hanging="360"/>
+      </w:pPr>
+      <w:rPr>
+        <w:rFonts w:ascii="Symbol" w:hAnsi="Symbol" w:hint="default"/>
+      </w:rPr>
+    </w:lvl>
+    <w:lvl w:ilvl="1" w:tplc="04090003" w:tentative="1">
+      <w:start w:val="1"/>
+      <w:numFmt w:val="bullet"/>
+      <w:lvlText w:val="o"/>
+      <w:lvlJc w:val="left"/>
+      <w:pPr>
+        <w:ind w:left="1440" w:hanging="360"/>
+      </w:pPr>
+      <w:rPr>
+        <w:rFonts w:ascii="Courier New" w:hAnsi="Courier New" w:cs="Courier New" w:hint="default"/>
+      </w:rPr>
+    </w:lvl>
+    <w:lvl w:ilvl="2" w:tplc="04090005" w:tentative="1">
+      <w:start w:val="1"/>
+      <w:numFmt w:val="bullet"/>
+      <w:lvlText w:val=""/>
+      <w:lvlJc w:val="left"/>
+      <w:pPr>
+        <w:ind w:left="2160" w:hanging="360"/>
+      </w:pPr>
+      <w:rPr>
+        <w:rFonts w:ascii="Wingdings" w:hAnsi="Wingdings" w:hint="default"/>
+      </w:rPr>
+    </w:lvl>
+    <w:lvl w:ilvl="3" w:tplc="04090001" w:tentative="1">
+      <w:start w:val="1"/>
+      <w:numFmt w:val="bullet"/>
+      <w:lvlText w:val=""/>
+      <w:lvlJc w:val="left"/>
+      <w:pPr>
+        <w:ind w:left="2880" w:hanging="360"/>
+      </w:pPr>
+      <w:rPr>
+        <w:rFonts w:ascii="Symbol" w:hAnsi="Symbol" w:hint="default"/>
+      </w:rPr>
+    </w:lvl>
+    <w:lvl w:ilvl="4" w:tplc="04090003" w:tentative="1">
+      <w:start w:val="1"/>
+      <w:numFmt w:val="bullet"/>
+      <w:lvlText w:val="o"/>
+      <w:lvlJc w:val="left"/>
+      <w:pPr>
+        <w:ind w:left="3600" w:hanging="360"/>
+      </w:pPr>
+      <w:rPr>
+        <w:rFonts w:ascii="Courier New" w:hAnsi="Courier New" w:cs="Courier New" w:hint="default"/>
+      </w:rPr>
+    </w:lvl>
+    <w:lvl w:ilvl="5" w:tplc="04090005" w:tentative="1">
+      <w:start w:val="1"/>
+      <w:numFmt w:val="bullet"/>
+      <w:lvlText w:val=""/>
+      <w:lvlJc w:val="left"/>
+      <w:pPr>
+        <w:ind w:left="4320" w:hanging="360"/>
+      </w:pPr>
+      <w:rPr>
+        <w:rFonts w:ascii="Wingdings" w:hAnsi="Wingdings" w:hint="default"/>
+      </w:rPr>
+    </w:lvl>
+    <w:lvl w:ilvl="6" w:tplc="04090001" w:tentative="1">
+      <w:start w:val="1"/>
+      <w:numFmt w:val="bullet"/>
+      <w:lvlText w:val=""/>
+      <w:lvlJc w:val="left"/>
+      <w:pPr>
+        <w:ind w:left="5040" w:hanging="360"/>
+      </w:pPr>
+      <w:rPr>
+        <w:rFonts w:ascii="Symbol" w:hAnsi="Symbol" w:hint="default"/>
+      </w:rPr>
+    </w:lvl>
+    <w:lvl w:ilvl="7" w:tplc="04090003" w:tentative="1">
+      <w:start w:val="1"/>
+      <w:numFmt w:val="bullet"/>
+      <w:lvlText w:val="o"/>
+      <w:lvlJc w:val="left"/>
+      <w:pPr>
+        <w:ind w:left="5760" w:hanging="360"/>
+      </w:pPr>
+      <w:rPr>
+        <w:rFonts w:ascii="Courier New" w:hAnsi="Courier New" w:cs="Courier New" w:hint="default"/>
+      </w:rPr>
+    </w:lvl>
+    <w:lvl w:ilvl="8" w:tplc="04090005" w:tentative="1">
+      <w:start w:val="1"/>
+      <w:numFmt w:val="bullet"/>
+      <w:lvlText w:val=""/>
+      <w:lvlJc w:val="left"/>
+      <w:pPr>
+        <w:ind w:left="6480" w:hanging="360"/>
+      </w:pPr>
+      <w:rPr>
+        <w:rFonts w:ascii="Wingdings" w:hAnsi="Wingdings" w:hint="default"/>
+      </w:rPr>
+    </w:lvl>
+  </w:abstractNum>
+  <w:abstractNum w:abstractNumId="3" w15:restartNumberingAfterBreak="0">
     <w:nsid w:val="251269B6"/>
     <w:multiLevelType w:val="hybridMultilevel"/>
     <w:tmpl w:val="5C103C3C"/>
@@ -2910,7 +3617,7 @@
       </w:rPr>
     </w:lvl>
   </w:abstractNum>
-  <w:abstractNum w:abstractNumId="3" w15:restartNumberingAfterBreak="0">
+  <w:abstractNum w:abstractNumId="4" w15:restartNumberingAfterBreak="0">
     <w:nsid w:val="2EC74D10"/>
     <w:multiLevelType w:val="hybridMultilevel"/>
     <w:tmpl w:val="DFAEB032"/>
@@ -3023,7 +3730,7 @@
       </w:rPr>
     </w:lvl>
   </w:abstractNum>
-  <w:abstractNum w:abstractNumId="4" w15:restartNumberingAfterBreak="0">
+  <w:abstractNum w:abstractNumId="5" w15:restartNumberingAfterBreak="0">
     <w:nsid w:val="3A10372B"/>
     <w:multiLevelType w:val="hybridMultilevel"/>
     <w:tmpl w:val="E870AB4A"/>
@@ -3136,7 +3843,7 @@
       </w:rPr>
     </w:lvl>
   </w:abstractNum>
-  <w:abstractNum w:abstractNumId="5" w15:restartNumberingAfterBreak="0">
+  <w:abstractNum w:abstractNumId="6" w15:restartNumberingAfterBreak="0">
     <w:nsid w:val="3CFF39CE"/>
     <w:multiLevelType w:val="hybridMultilevel"/>
     <w:tmpl w:val="C94CF374"/>
@@ -3249,7 +3956,7 @@
       </w:rPr>
     </w:lvl>
   </w:abstractNum>
-  <w:abstractNum w:abstractNumId="6" w15:restartNumberingAfterBreak="0">
+  <w:abstractNum w:abstractNumId="7" w15:restartNumberingAfterBreak="0">
     <w:nsid w:val="41E11326"/>
     <w:multiLevelType w:val="hybridMultilevel"/>
     <w:tmpl w:val="811C8EAC"/>
@@ -3362,7 +4069,7 @@
       </w:rPr>
     </w:lvl>
   </w:abstractNum>
-  <w:abstractNum w:abstractNumId="7" w15:restartNumberingAfterBreak="0">
+  <w:abstractNum w:abstractNumId="8" w15:restartNumberingAfterBreak="0">
     <w:nsid w:val="4363672B"/>
     <w:multiLevelType w:val="hybridMultilevel"/>
     <w:tmpl w:val="51686678"/>
@@ -3475,7 +4182,7 @@
       </w:rPr>
     </w:lvl>
   </w:abstractNum>
-  <w:abstractNum w:abstractNumId="8" w15:restartNumberingAfterBreak="0">
+  <w:abstractNum w:abstractNumId="9" w15:restartNumberingAfterBreak="0">
     <w:nsid w:val="43FE195D"/>
     <w:multiLevelType w:val="hybridMultilevel"/>
     <w:tmpl w:val="782A4CE2"/>
@@ -3588,7 +4295,7 @@
       </w:rPr>
     </w:lvl>
   </w:abstractNum>
-  <w:abstractNum w:abstractNumId="9" w15:restartNumberingAfterBreak="0">
+  <w:abstractNum w:abstractNumId="10" w15:restartNumberingAfterBreak="0">
     <w:nsid w:val="44F47830"/>
     <w:multiLevelType w:val="hybridMultilevel"/>
     <w:tmpl w:val="00506820"/>
@@ -3701,7 +4408,7 @@
       </w:rPr>
     </w:lvl>
   </w:abstractNum>
-  <w:abstractNum w:abstractNumId="10" w15:restartNumberingAfterBreak="0">
+  <w:abstractNum w:abstractNumId="11" w15:restartNumberingAfterBreak="0">
     <w:nsid w:val="47845476"/>
     <w:multiLevelType w:val="hybridMultilevel"/>
     <w:tmpl w:val="13F039AA"/>
@@ -3814,7 +4521,7 @@
       </w:rPr>
     </w:lvl>
   </w:abstractNum>
-  <w:abstractNum w:abstractNumId="11" w15:restartNumberingAfterBreak="0">
+  <w:abstractNum w:abstractNumId="12" w15:restartNumberingAfterBreak="0">
     <w:nsid w:val="62B61C6F"/>
     <w:multiLevelType w:val="hybridMultilevel"/>
     <w:tmpl w:val="10BA2A24"/>
@@ -3927,7 +4634,120 @@
       </w:rPr>
     </w:lvl>
   </w:abstractNum>
-  <w:abstractNum w:abstractNumId="12" w15:restartNumberingAfterBreak="0">
+  <w:abstractNum w:abstractNumId="13" w15:restartNumberingAfterBreak="0">
+    <w:nsid w:val="66DD6B98"/>
+    <w:multiLevelType w:val="hybridMultilevel"/>
+    <w:tmpl w:val="06DC6B30"/>
+    <w:lvl w:ilvl="0" w:tplc="94CE2D02">
+      <w:start w:val="1"/>
+      <w:numFmt w:val="bullet"/>
+      <w:lvlText w:val=""/>
+      <w:lvlJc w:val="left"/>
+      <w:pPr>
+        <w:ind w:left="1428" w:hanging="360"/>
+      </w:pPr>
+      <w:rPr>
+        <w:rFonts w:ascii="Symbol" w:hAnsi="Symbol" w:hint="default"/>
+      </w:rPr>
+    </w:lvl>
+    <w:lvl w:ilvl="1" w:tplc="04090003" w:tentative="1">
+      <w:start w:val="1"/>
+      <w:numFmt w:val="bullet"/>
+      <w:lvlText w:val="o"/>
+      <w:lvlJc w:val="left"/>
+      <w:pPr>
+        <w:ind w:left="2148" w:hanging="360"/>
+      </w:pPr>
+      <w:rPr>
+        <w:rFonts w:ascii="Courier New" w:hAnsi="Courier New" w:cs="Courier New" w:hint="default"/>
+      </w:rPr>
+    </w:lvl>
+    <w:lvl w:ilvl="2" w:tplc="04090005" w:tentative="1">
+      <w:start w:val="1"/>
+      <w:numFmt w:val="bullet"/>
+      <w:lvlText w:val=""/>
+      <w:lvlJc w:val="left"/>
+      <w:pPr>
+        <w:ind w:left="2868" w:hanging="360"/>
+      </w:pPr>
+      <w:rPr>
+        <w:rFonts w:ascii="Wingdings" w:hAnsi="Wingdings" w:hint="default"/>
+      </w:rPr>
+    </w:lvl>
+    <w:lvl w:ilvl="3" w:tplc="04090001" w:tentative="1">
+      <w:start w:val="1"/>
+      <w:numFmt w:val="bullet"/>
+      <w:lvlText w:val=""/>
+      <w:lvlJc w:val="left"/>
+      <w:pPr>
+        <w:ind w:left="3588" w:hanging="360"/>
+      </w:pPr>
+      <w:rPr>
+        <w:rFonts w:ascii="Symbol" w:hAnsi="Symbol" w:hint="default"/>
+      </w:rPr>
+    </w:lvl>
+    <w:lvl w:ilvl="4" w:tplc="04090003" w:tentative="1">
+      <w:start w:val="1"/>
+      <w:numFmt w:val="bullet"/>
+      <w:lvlText w:val="o"/>
+      <w:lvlJc w:val="left"/>
+      <w:pPr>
+        <w:ind w:left="4308" w:hanging="360"/>
+      </w:pPr>
+      <w:rPr>
+        <w:rFonts w:ascii="Courier New" w:hAnsi="Courier New" w:cs="Courier New" w:hint="default"/>
+      </w:rPr>
+    </w:lvl>
+    <w:lvl w:ilvl="5" w:tplc="04090005" w:tentative="1">
+      <w:start w:val="1"/>
+      <w:numFmt w:val="bullet"/>
+      <w:lvlText w:val=""/>
+      <w:lvlJc w:val="left"/>
+      <w:pPr>
+        <w:ind w:left="5028" w:hanging="360"/>
+      </w:pPr>
+      <w:rPr>
+        <w:rFonts w:ascii="Wingdings" w:hAnsi="Wingdings" w:hint="default"/>
+      </w:rPr>
+    </w:lvl>
+    <w:lvl w:ilvl="6" w:tplc="04090001" w:tentative="1">
+      <w:start w:val="1"/>
+      <w:numFmt w:val="bullet"/>
+      <w:lvlText w:val=""/>
+      <w:lvlJc w:val="left"/>
+      <w:pPr>
+        <w:ind w:left="5748" w:hanging="360"/>
+      </w:pPr>
+      <w:rPr>
+        <w:rFonts w:ascii="Symbol" w:hAnsi="Symbol" w:hint="default"/>
+      </w:rPr>
+    </w:lvl>
+    <w:lvl w:ilvl="7" w:tplc="04090003" w:tentative="1">
+      <w:start w:val="1"/>
+      <w:numFmt w:val="bullet"/>
+      <w:lvlText w:val="o"/>
+      <w:lvlJc w:val="left"/>
+      <w:pPr>
+        <w:ind w:left="6468" w:hanging="360"/>
+      </w:pPr>
+      <w:rPr>
+        <w:rFonts w:ascii="Courier New" w:hAnsi="Courier New" w:cs="Courier New" w:hint="default"/>
+      </w:rPr>
+    </w:lvl>
+    <w:lvl w:ilvl="8" w:tplc="04090005" w:tentative="1">
+      <w:start w:val="1"/>
+      <w:numFmt w:val="bullet"/>
+      <w:lvlText w:val=""/>
+      <w:lvlJc w:val="left"/>
+      <w:pPr>
+        <w:ind w:left="7188" w:hanging="360"/>
+      </w:pPr>
+      <w:rPr>
+        <w:rFonts w:ascii="Wingdings" w:hAnsi="Wingdings" w:hint="default"/>
+      </w:rPr>
+    </w:lvl>
+  </w:abstractNum>
+  <w:abstractNum w:abstractNumId="14" w15:restartNumberingAfterBreak="0">
     <w:nsid w:val="73DA4C73"/>
     <w:multiLevelType w:val="hybridMultilevel"/>
     <w:tmpl w:val="24C85CC0"/>
@@ -4040,7 +4860,7 @@
       </w:rPr>
     </w:lvl>
   </w:abstractNum>
-  <w:abstractNum w:abstractNumId="13" w15:restartNumberingAfterBreak="0">
+  <w:abstractNum w:abstractNumId="15" w15:restartNumberingAfterBreak="0">
     <w:nsid w:val="7C824C7B"/>
     <w:multiLevelType w:val="hybridMultilevel"/>
     <w:tmpl w:val="9FE83514"/>
@@ -4154,46 +4974,52 @@
     </w:lvl>
   </w:abstractNum>
   <w:num w:numId="1">
+    <w:abstractNumId w:val="5"/>
+  </w:num>
+  <w:num w:numId="2">
+    <w:abstractNumId w:val="12"/>
+  </w:num>
+  <w:num w:numId="3">
+    <w:abstractNumId w:val="9"/>
+  </w:num>
+  <w:num w:numId="4">
+    <w:abstractNumId w:val="7"/>
+  </w:num>
+  <w:num w:numId="5">
+    <w:abstractNumId w:val="3"/>
+  </w:num>
+  <w:num w:numId="6">
+    <w:abstractNumId w:val="14"/>
+  </w:num>
+  <w:num w:numId="7">
     <w:abstractNumId w:val="4"/>
   </w:num>
-  <w:num w:numId="2">
-    <w:abstractNumId w:val="11"/>
-  </w:num>
-  <w:num w:numId="3">
-    <w:abstractNumId w:val="8"/>
-  </w:num>
-  <w:num w:numId="4">
-    <w:abstractNumId w:val="6"/>
-  </w:num>
-  <w:num w:numId="5">
-    <w:abstractNumId w:val="2"/>
-  </w:num>
-  <w:num w:numId="6">
-    <w:abstractNumId w:val="12"/>
-  </w:num>
-  <w:num w:numId="7">
-    <w:abstractNumId w:val="3"/>
-  </w:num>
   <w:num w:numId="8">
-    <w:abstractNumId w:val="13"/>
+    <w:abstractNumId w:val="15"/>
   </w:num>
   <w:num w:numId="9">
-    <w:abstractNumId w:val="7"/>
+    <w:abstractNumId w:val="8"/>
   </w:num>
   <w:num w:numId="10">
     <w:abstractNumId w:val="1"/>
   </w:num>
   <w:num w:numId="11">
-    <w:abstractNumId w:val="10"/>
+    <w:abstractNumId w:val="11"/>
   </w:num>
   <w:num w:numId="12">
-    <w:abstractNumId w:val="5"/>
+    <w:abstractNumId w:val="6"/>
   </w:num>
   <w:num w:numId="13">
-    <w:abstractNumId w:val="9"/>
+    <w:abstractNumId w:val="10"/>
   </w:num>
   <w:num w:numId="14">
     <w:abstractNumId w:val="0"/>
+  </w:num>
+  <w:num w:numId="15">
+    <w:abstractNumId w:val="2"/>
+  </w:num>
+  <w:num w:numId="16">
+    <w:abstractNumId w:val="13"/>
   </w:num>
 </w:numbering>
 </file>

</xml_diff>

<commit_message>
Finalización del curso de Selenium
</commit_message>
<xml_diff>
--- a/Cursos/Desarrollo backend con Python y Django/1- Básico/6- Introducción a Selenium con Python/Introducción a Selenium con Python.docx
+++ b/Cursos/Desarrollo backend con Python y Django/1- Básico/6- Introducción a Selenium con Python/Introducción a Selenium con Python.docx
@@ -3174,6 +3174,2749 @@
     </w:p>
     <w:p>
       <w:pPr>
+        <w:pStyle w:val="Ttulo1"/>
+        <w:jc w:val="center"/>
+        <w:rPr>
+          <w:b/>
+          <w:bCs/>
+          <w:color w:val="auto"/>
+          <w:sz w:val="96"/>
+          <w:szCs w:val="96"/>
+        </w:rPr>
+      </w:pPr>
+      <w:r>
+        <w:rPr>
+          <w:b/>
+          <w:bCs/>
+          <w:color w:val="auto"/>
+          <w:sz w:val="96"/>
+          <w:szCs w:val="96"/>
+        </w:rPr>
+        <w:lastRenderedPageBreak/>
+        <w:t>Entender las clases WebDriver y WebElement</w:t>
+      </w:r>
+    </w:p>
+    <w:p>
+      <w:pPr>
+        <w:rPr>
+          <w:sz w:val="28"/>
+          <w:szCs w:val="28"/>
+        </w:rPr>
+      </w:pPr>
+      <w:r>
+        <w:rPr>
+          <w:sz w:val="28"/>
+          <w:szCs w:val="28"/>
+        </w:rPr>
+        <w:t>Como viste en clases anteriores, un sitio web se construye por código HTML en forma de árbol, conteniendo distintos elementos con los que podemos interactuar según estén presentes o no en nuestra interfaz gráfica.</w:t>
+      </w:r>
+    </w:p>
+    <w:p>
+      <w:pPr>
+        <w:rPr>
+          <w:sz w:val="28"/>
+          <w:szCs w:val="28"/>
+        </w:rPr>
+      </w:pPr>
+      <w:r>
+        <w:rPr>
+          <w:b/>
+          <w:bCs/>
+          <w:sz w:val="28"/>
+          <w:szCs w:val="28"/>
+        </w:rPr>
+        <w:t>Selenium WebDriver</w:t>
+      </w:r>
+      <w:r>
+        <w:rPr>
+          <w:sz w:val="28"/>
+          <w:szCs w:val="28"/>
+        </w:rPr>
+        <w:t xml:space="preserve"> nos brinda la posibilidad de poder referirnos a estos elementos y ejecutar métodos específicos para realizar las mismas acciones que un humano haría sobre los mismos, gracias a las clases </w:t>
+      </w:r>
+      <w:r>
+        <w:rPr>
+          <w:b/>
+          <w:bCs/>
+          <w:sz w:val="28"/>
+          <w:szCs w:val="28"/>
+        </w:rPr>
+        <w:t>WebDriver</w:t>
+      </w:r>
+      <w:r>
+        <w:rPr>
+          <w:sz w:val="28"/>
+          <w:szCs w:val="28"/>
+        </w:rPr>
+        <w:t xml:space="preserve"> y </w:t>
+      </w:r>
+      <w:r>
+        <w:rPr>
+          <w:b/>
+          <w:bCs/>
+          <w:sz w:val="28"/>
+          <w:szCs w:val="28"/>
+        </w:rPr>
+        <w:t>WebElement</w:t>
+      </w:r>
+      <w:r>
+        <w:rPr>
+          <w:sz w:val="28"/>
+          <w:szCs w:val="28"/>
+        </w:rPr>
+        <w:t>.</w:t>
+      </w:r>
+    </w:p>
+    <w:p>
+      <w:pPr>
+        <w:pStyle w:val="Ttulo2"/>
+        <w:rPr>
+          <w:rFonts w:ascii="Roboto" w:hAnsi="Roboto"/>
+          <w:b/>
+          <w:bCs/>
+          <w:color w:val="auto"/>
+          <w:sz w:val="40"/>
+          <w:szCs w:val="40"/>
+        </w:rPr>
+      </w:pPr>
+      <w:r>
+        <w:rPr>
+          <w:rFonts w:ascii="Roboto" w:hAnsi="Roboto"/>
+          <w:b/>
+          <w:bCs/>
+          <w:color w:val="auto"/>
+          <w:sz w:val="40"/>
+          <w:szCs w:val="40"/>
+        </w:rPr>
+        <w:t>Clase WebDriver</w:t>
+      </w:r>
+    </w:p>
+    <w:p>
+      <w:pPr>
+        <w:rPr>
+          <w:sz w:val="28"/>
+          <w:szCs w:val="28"/>
+        </w:rPr>
+      </w:pPr>
+      <w:r>
+        <w:rPr>
+          <w:sz w:val="28"/>
+          <w:szCs w:val="28"/>
+        </w:rPr>
+        <w:t>Cuenta con una serie de propiedades y métodos para interactuar directamente con la ventana del navegador y sus elementos relacionados, como son pop-ups o alerts. Por ahora nos centraremos a las más utilizadas.</w:t>
+      </w:r>
+    </w:p>
+    <w:p>
+      <w:pPr>
+        <w:pStyle w:val="Ttulo2"/>
+        <w:rPr>
+          <w:rFonts w:ascii="Roboto" w:hAnsi="Roboto"/>
+          <w:b/>
+          <w:bCs/>
+          <w:color w:val="auto"/>
+          <w:sz w:val="40"/>
+          <w:szCs w:val="40"/>
+        </w:rPr>
+      </w:pPr>
+      <w:r>
+        <w:rPr>
+          <w:rFonts w:ascii="Roboto" w:hAnsi="Roboto"/>
+          <w:b/>
+          <w:bCs/>
+          <w:color w:val="auto"/>
+          <w:sz w:val="40"/>
+          <w:szCs w:val="40"/>
+        </w:rPr>
+        <w:t>Propiedades de la clase WebDriver</w:t>
+      </w:r>
+    </w:p>
+    <w:p>
+      <w:pPr>
+        <w:rPr>
+          <w:sz w:val="28"/>
+          <w:szCs w:val="28"/>
+        </w:rPr>
+      </w:pPr>
+      <w:r>
+        <w:rPr>
+          <w:sz w:val="28"/>
+          <w:szCs w:val="28"/>
+        </w:rPr>
+        <w:t>Estas son las más comunes para acceder al navegador.</w:t>
+      </w:r>
+    </w:p>
+    <w:tbl>
+      <w:tblPr>
+        <w:tblStyle w:val="Tablanormal1"/>
+        <w:tblW w:w="0" w:type="auto"/>
+        <w:tblLook w:val="04A0" w:firstRow="1" w:lastRow="0" w:firstColumn="1" w:lastColumn="0" w:noHBand="0" w:noVBand="1"/>
+      </w:tblPr>
+      <w:tblGrid>
+        <w:gridCol w:w="3022"/>
+        <w:gridCol w:w="8827"/>
+        <w:gridCol w:w="3765"/>
+      </w:tblGrid>
+      <w:tr>
+        <w:trPr>
+          <w:cnfStyle w:val="100000000000" w:firstRow="1" w:lastRow="0" w:firstColumn="0" w:lastColumn="0" w:oddVBand="0" w:evenVBand="0" w:oddHBand="0" w:evenHBand="0" w:firstRowFirstColumn="0" w:firstRowLastColumn="0" w:lastRowFirstColumn="0" w:lastRowLastColumn="0"/>
+        </w:trPr>
+        <w:tc>
+          <w:tcPr>
+            <w:cnfStyle w:val="001000000000" w:firstRow="0" w:lastRow="0" w:firstColumn="1" w:lastColumn="0" w:oddVBand="0" w:evenVBand="0" w:oddHBand="0" w:evenHBand="0" w:firstRowFirstColumn="0" w:firstRowLastColumn="0" w:lastRowFirstColumn="0" w:lastRowLastColumn="0"/>
+            <w:tcW w:w="3022" w:type="dxa"/>
+            <w:vAlign w:val="center"/>
+          </w:tcPr>
+          <w:p>
+            <w:pPr>
+              <w:jc w:val="center"/>
+              <w:rPr>
+                <w:sz w:val="28"/>
+                <w:szCs w:val="28"/>
+              </w:rPr>
+            </w:pPr>
+            <w:r>
+              <w:rPr>
+                <w:sz w:val="28"/>
+                <w:szCs w:val="28"/>
+              </w:rPr>
+              <w:t>Propiedad – Atributos</w:t>
+            </w:r>
+          </w:p>
+        </w:tc>
+        <w:tc>
+          <w:tcPr>
+            <w:tcW w:w="8827" w:type="dxa"/>
+            <w:vAlign w:val="center"/>
+          </w:tcPr>
+          <w:p>
+            <w:pPr>
+              <w:jc w:val="center"/>
+              <w:cnfStyle w:val="100000000000" w:firstRow="1" w:lastRow="0" w:firstColumn="0" w:lastColumn="0" w:oddVBand="0" w:evenVBand="0" w:oddHBand="0" w:evenHBand="0" w:firstRowFirstColumn="0" w:firstRowLastColumn="0" w:lastRowFirstColumn="0" w:lastRowLastColumn="0"/>
+              <w:rPr>
+                <w:sz w:val="28"/>
+                <w:szCs w:val="28"/>
+              </w:rPr>
+            </w:pPr>
+            <w:r>
+              <w:rPr>
+                <w:sz w:val="28"/>
+                <w:szCs w:val="28"/>
+              </w:rPr>
+              <w:t>Descripción</w:t>
+            </w:r>
+          </w:p>
+        </w:tc>
+        <w:tc>
+          <w:tcPr>
+            <w:tcW w:w="3765" w:type="dxa"/>
+            <w:vAlign w:val="center"/>
+          </w:tcPr>
+          <w:p>
+            <w:pPr>
+              <w:jc w:val="center"/>
+              <w:cnfStyle w:val="100000000000" w:firstRow="1" w:lastRow="0" w:firstColumn="0" w:lastColumn="0" w:oddVBand="0" w:evenVBand="0" w:oddHBand="0" w:evenHBand="0" w:firstRowFirstColumn="0" w:firstRowLastColumn="0" w:lastRowFirstColumn="0" w:lastRowLastColumn="0"/>
+              <w:rPr>
+                <w:sz w:val="28"/>
+                <w:szCs w:val="28"/>
+              </w:rPr>
+            </w:pPr>
+            <w:r>
+              <w:rPr>
+                <w:sz w:val="28"/>
+                <w:szCs w:val="28"/>
+              </w:rPr>
+              <w:t>Ejemplo</w:t>
+            </w:r>
+          </w:p>
+        </w:tc>
+      </w:tr>
+      <w:tr>
+        <w:trPr>
+          <w:cnfStyle w:val="000000100000" w:firstRow="0" w:lastRow="0" w:firstColumn="0" w:lastColumn="0" w:oddVBand="0" w:evenVBand="0" w:oddHBand="1" w:evenHBand="0" w:firstRowFirstColumn="0" w:firstRowLastColumn="0" w:lastRowFirstColumn="0" w:lastRowLastColumn="0"/>
+        </w:trPr>
+        <w:tc>
+          <w:tcPr>
+            <w:cnfStyle w:val="001000000000" w:firstRow="0" w:lastRow="0" w:firstColumn="1" w:lastColumn="0" w:oddVBand="0" w:evenVBand="0" w:oddHBand="0" w:evenHBand="0" w:firstRowFirstColumn="0" w:firstRowLastColumn="0" w:lastRowFirstColumn="0" w:lastRowLastColumn="0"/>
+            <w:tcW w:w="3022" w:type="dxa"/>
+          </w:tcPr>
+          <w:p>
+            <w:pPr>
+              <w:rPr>
+                <w:b w:val="0"/>
+                <w:bCs w:val="0"/>
+                <w:sz w:val="28"/>
+                <w:szCs w:val="28"/>
+              </w:rPr>
+            </w:pPr>
+            <w:r>
+              <w:rPr>
+                <w:b w:val="0"/>
+                <w:bCs w:val="0"/>
+                <w:sz w:val="28"/>
+                <w:szCs w:val="28"/>
+              </w:rPr>
+              <w:t>current_url</w:t>
+            </w:r>
+          </w:p>
+        </w:tc>
+        <w:tc>
+          <w:tcPr>
+            <w:tcW w:w="8827" w:type="dxa"/>
+          </w:tcPr>
+          <w:p>
+            <w:pPr>
+              <w:cnfStyle w:val="000000100000" w:firstRow="0" w:lastRow="0" w:firstColumn="0" w:lastColumn="0" w:oddVBand="0" w:evenVBand="0" w:oddHBand="1" w:evenHBand="0" w:firstRowFirstColumn="0" w:firstRowLastColumn="0" w:lastRowFirstColumn="0" w:lastRowLastColumn="0"/>
+              <w:rPr>
+                <w:sz w:val="28"/>
+                <w:szCs w:val="28"/>
+              </w:rPr>
+            </w:pPr>
+            <w:r>
+              <w:rPr>
+                <w:sz w:val="28"/>
+                <w:szCs w:val="28"/>
+              </w:rPr>
+              <w:t>Obtiene la URL del sitio en la que se encuentra el navegador</w:t>
+            </w:r>
+            <w:r>
+              <w:rPr>
+                <w:sz w:val="28"/>
+                <w:szCs w:val="28"/>
+              </w:rPr>
+              <w:t>.</w:t>
+            </w:r>
+          </w:p>
+        </w:tc>
+        <w:tc>
+          <w:tcPr>
+            <w:tcW w:w="3765" w:type="dxa"/>
+          </w:tcPr>
+          <w:p>
+            <w:pPr>
+              <w:cnfStyle w:val="000000100000" w:firstRow="0" w:lastRow="0" w:firstColumn="0" w:lastColumn="0" w:oddVBand="0" w:evenVBand="0" w:oddHBand="1" w:evenHBand="0" w:firstRowFirstColumn="0" w:firstRowLastColumn="0" w:lastRowFirstColumn="0" w:lastRowLastColumn="0"/>
+              <w:rPr>
+                <w:sz w:val="28"/>
+                <w:szCs w:val="28"/>
+              </w:rPr>
+            </w:pPr>
+            <w:r>
+              <w:rPr>
+                <w:sz w:val="28"/>
+                <w:szCs w:val="28"/>
+              </w:rPr>
+              <w:t>driver.get_url</w:t>
+            </w:r>
+          </w:p>
+        </w:tc>
+      </w:tr>
+      <w:tr>
+        <w:tc>
+          <w:tcPr>
+            <w:cnfStyle w:val="001000000000" w:firstRow="0" w:lastRow="0" w:firstColumn="1" w:lastColumn="0" w:oddVBand="0" w:evenVBand="0" w:oddHBand="0" w:evenHBand="0" w:firstRowFirstColumn="0" w:firstRowLastColumn="0" w:lastRowFirstColumn="0" w:lastRowLastColumn="0"/>
+            <w:tcW w:w="3022" w:type="dxa"/>
+          </w:tcPr>
+          <w:p>
+            <w:pPr>
+              <w:rPr>
+                <w:b w:val="0"/>
+                <w:bCs w:val="0"/>
+                <w:sz w:val="28"/>
+                <w:szCs w:val="28"/>
+              </w:rPr>
+            </w:pPr>
+            <w:r>
+              <w:rPr>
+                <w:b w:val="0"/>
+                <w:bCs w:val="0"/>
+                <w:sz w:val="28"/>
+                <w:szCs w:val="28"/>
+              </w:rPr>
+              <w:t>current_window_handle</w:t>
+            </w:r>
+          </w:p>
+        </w:tc>
+        <w:tc>
+          <w:tcPr>
+            <w:tcW w:w="8827" w:type="dxa"/>
+          </w:tcPr>
+          <w:p>
+            <w:pPr>
+              <w:cnfStyle w:val="000000000000" w:firstRow="0" w:lastRow="0" w:firstColumn="0" w:lastColumn="0" w:oddVBand="0" w:evenVBand="0" w:oddHBand="0" w:evenHBand="0" w:firstRowFirstColumn="0" w:firstRowLastColumn="0" w:lastRowFirstColumn="0" w:lastRowLastColumn="0"/>
+              <w:rPr>
+                <w:sz w:val="28"/>
+                <w:szCs w:val="28"/>
+              </w:rPr>
+            </w:pPr>
+            <w:r>
+              <w:rPr>
+                <w:sz w:val="28"/>
+                <w:szCs w:val="28"/>
+              </w:rPr>
+              <w:t>Obtiene la referencia que identifica a la ventana activa en ese momento</w:t>
+            </w:r>
+            <w:r>
+              <w:rPr>
+                <w:sz w:val="28"/>
+                <w:szCs w:val="28"/>
+              </w:rPr>
+              <w:t>.</w:t>
+            </w:r>
+          </w:p>
+        </w:tc>
+        <w:tc>
+          <w:tcPr>
+            <w:tcW w:w="3765" w:type="dxa"/>
+          </w:tcPr>
+          <w:p>
+            <w:pPr>
+              <w:cnfStyle w:val="000000000000" w:firstRow="0" w:lastRow="0" w:firstColumn="0" w:lastColumn="0" w:oddVBand="0" w:evenVBand="0" w:oddHBand="0" w:evenHBand="0" w:firstRowFirstColumn="0" w:firstRowLastColumn="0" w:lastRowFirstColumn="0" w:lastRowLastColumn="0"/>
+              <w:rPr>
+                <w:sz w:val="28"/>
+                <w:szCs w:val="28"/>
+              </w:rPr>
+            </w:pPr>
+            <w:proofErr w:type="gramStart"/>
+            <w:r>
+              <w:rPr>
+                <w:sz w:val="28"/>
+                <w:szCs w:val="28"/>
+              </w:rPr>
+              <w:t>driver.current</w:t>
+            </w:r>
+            <w:proofErr w:type="gramEnd"/>
+            <w:r>
+              <w:rPr>
+                <w:sz w:val="28"/>
+                <w:szCs w:val="28"/>
+              </w:rPr>
+              <w:t>_window_handle</w:t>
+            </w:r>
+          </w:p>
+        </w:tc>
+      </w:tr>
+      <w:tr>
+        <w:trPr>
+          <w:cnfStyle w:val="000000100000" w:firstRow="0" w:lastRow="0" w:firstColumn="0" w:lastColumn="0" w:oddVBand="0" w:evenVBand="0" w:oddHBand="1" w:evenHBand="0" w:firstRowFirstColumn="0" w:firstRowLastColumn="0" w:lastRowFirstColumn="0" w:lastRowLastColumn="0"/>
+        </w:trPr>
+        <w:tc>
+          <w:tcPr>
+            <w:cnfStyle w:val="001000000000" w:firstRow="0" w:lastRow="0" w:firstColumn="1" w:lastColumn="0" w:oddVBand="0" w:evenVBand="0" w:oddHBand="0" w:evenHBand="0" w:firstRowFirstColumn="0" w:firstRowLastColumn="0" w:lastRowFirstColumn="0" w:lastRowLastColumn="0"/>
+            <w:tcW w:w="3022" w:type="dxa"/>
+          </w:tcPr>
+          <w:p>
+            <w:pPr>
+              <w:rPr>
+                <w:b w:val="0"/>
+                <w:bCs w:val="0"/>
+                <w:sz w:val="28"/>
+                <w:szCs w:val="28"/>
+              </w:rPr>
+            </w:pPr>
+            <w:r>
+              <w:rPr>
+                <w:b w:val="0"/>
+                <w:bCs w:val="0"/>
+                <w:sz w:val="28"/>
+                <w:szCs w:val="28"/>
+              </w:rPr>
+              <w:t>name</w:t>
+            </w:r>
+          </w:p>
+        </w:tc>
+        <w:tc>
+          <w:tcPr>
+            <w:tcW w:w="8827" w:type="dxa"/>
+          </w:tcPr>
+          <w:p>
+            <w:pPr>
+              <w:cnfStyle w:val="000000100000" w:firstRow="0" w:lastRow="0" w:firstColumn="0" w:lastColumn="0" w:oddVBand="0" w:evenVBand="0" w:oddHBand="1" w:evenHBand="0" w:firstRowFirstColumn="0" w:firstRowLastColumn="0" w:lastRowFirstColumn="0" w:lastRowLastColumn="0"/>
+              <w:rPr>
+                <w:sz w:val="28"/>
+                <w:szCs w:val="28"/>
+              </w:rPr>
+            </w:pPr>
+            <w:r>
+              <w:rPr>
+                <w:sz w:val="28"/>
+                <w:szCs w:val="28"/>
+              </w:rPr>
+              <w:t>Obtiene el nombre del navegador subyacente para la instancia activa</w:t>
+            </w:r>
+            <w:r>
+              <w:rPr>
+                <w:sz w:val="28"/>
+                <w:szCs w:val="28"/>
+              </w:rPr>
+              <w:t>.</w:t>
+            </w:r>
+          </w:p>
+        </w:tc>
+        <w:tc>
+          <w:tcPr>
+            <w:tcW w:w="3765" w:type="dxa"/>
+          </w:tcPr>
+          <w:p>
+            <w:pPr>
+              <w:cnfStyle w:val="000000100000" w:firstRow="0" w:lastRow="0" w:firstColumn="0" w:lastColumn="0" w:oddVBand="0" w:evenVBand="0" w:oddHBand="1" w:evenHBand="0" w:firstRowFirstColumn="0" w:firstRowLastColumn="0" w:lastRowFirstColumn="0" w:lastRowLastColumn="0"/>
+              <w:rPr>
+                <w:sz w:val="28"/>
+                <w:szCs w:val="28"/>
+              </w:rPr>
+            </w:pPr>
+            <w:r>
+              <w:rPr>
+                <w:sz w:val="28"/>
+                <w:szCs w:val="28"/>
+              </w:rPr>
+              <w:t>driver.name</w:t>
+            </w:r>
+          </w:p>
+        </w:tc>
+      </w:tr>
+      <w:tr>
+        <w:tc>
+          <w:tcPr>
+            <w:cnfStyle w:val="001000000000" w:firstRow="0" w:lastRow="0" w:firstColumn="1" w:lastColumn="0" w:oddVBand="0" w:evenVBand="0" w:oddHBand="0" w:evenHBand="0" w:firstRowFirstColumn="0" w:firstRowLastColumn="0" w:lastRowFirstColumn="0" w:lastRowLastColumn="0"/>
+            <w:tcW w:w="3022" w:type="dxa"/>
+          </w:tcPr>
+          <w:p>
+            <w:pPr>
+              <w:rPr>
+                <w:b w:val="0"/>
+                <w:bCs w:val="0"/>
+                <w:sz w:val="28"/>
+                <w:szCs w:val="28"/>
+              </w:rPr>
+            </w:pPr>
+            <w:r>
+              <w:rPr>
+                <w:b w:val="0"/>
+                <w:bCs w:val="0"/>
+                <w:sz w:val="28"/>
+                <w:szCs w:val="28"/>
+              </w:rPr>
+              <w:t>orientation</w:t>
+            </w:r>
+          </w:p>
+        </w:tc>
+        <w:tc>
+          <w:tcPr>
+            <w:tcW w:w="8827" w:type="dxa"/>
+          </w:tcPr>
+          <w:p>
+            <w:pPr>
+              <w:cnfStyle w:val="000000000000" w:firstRow="0" w:lastRow="0" w:firstColumn="0" w:lastColumn="0" w:oddVBand="0" w:evenVBand="0" w:oddHBand="0" w:evenHBand="0" w:firstRowFirstColumn="0" w:firstRowLastColumn="0" w:lastRowFirstColumn="0" w:lastRowLastColumn="0"/>
+              <w:rPr>
+                <w:sz w:val="28"/>
+                <w:szCs w:val="28"/>
+              </w:rPr>
+            </w:pPr>
+            <w:r>
+              <w:rPr>
+                <w:sz w:val="28"/>
+                <w:szCs w:val="28"/>
+              </w:rPr>
+              <w:t>Obtiene la orientación actual del dispositivo móvil</w:t>
+            </w:r>
+            <w:r>
+              <w:rPr>
+                <w:sz w:val="28"/>
+                <w:szCs w:val="28"/>
+              </w:rPr>
+              <w:t>.</w:t>
+            </w:r>
+          </w:p>
+        </w:tc>
+        <w:tc>
+          <w:tcPr>
+            <w:tcW w:w="3765" w:type="dxa"/>
+          </w:tcPr>
+          <w:p>
+            <w:pPr>
+              <w:cnfStyle w:val="000000000000" w:firstRow="0" w:lastRow="0" w:firstColumn="0" w:lastColumn="0" w:oddVBand="0" w:evenVBand="0" w:oddHBand="0" w:evenHBand="0" w:firstRowFirstColumn="0" w:firstRowLastColumn="0" w:lastRowFirstColumn="0" w:lastRowLastColumn="0"/>
+              <w:rPr>
+                <w:sz w:val="28"/>
+                <w:szCs w:val="28"/>
+              </w:rPr>
+            </w:pPr>
+            <w:proofErr w:type="gramStart"/>
+            <w:r>
+              <w:rPr>
+                <w:sz w:val="28"/>
+                <w:szCs w:val="28"/>
+              </w:rPr>
+              <w:t>driver.orientation</w:t>
+            </w:r>
+            <w:proofErr w:type="gramEnd"/>
+          </w:p>
+        </w:tc>
+      </w:tr>
+      <w:tr>
+        <w:trPr>
+          <w:cnfStyle w:val="000000100000" w:firstRow="0" w:lastRow="0" w:firstColumn="0" w:lastColumn="0" w:oddVBand="0" w:evenVBand="0" w:oddHBand="1" w:evenHBand="0" w:firstRowFirstColumn="0" w:firstRowLastColumn="0" w:lastRowFirstColumn="0" w:lastRowLastColumn="0"/>
+        </w:trPr>
+        <w:tc>
+          <w:tcPr>
+            <w:cnfStyle w:val="001000000000" w:firstRow="0" w:lastRow="0" w:firstColumn="1" w:lastColumn="0" w:oddVBand="0" w:evenVBand="0" w:oddHBand="0" w:evenHBand="0" w:firstRowFirstColumn="0" w:firstRowLastColumn="0" w:lastRowFirstColumn="0" w:lastRowLastColumn="0"/>
+            <w:tcW w:w="3022" w:type="dxa"/>
+          </w:tcPr>
+          <w:p>
+            <w:pPr>
+              <w:rPr>
+                <w:b w:val="0"/>
+                <w:bCs w:val="0"/>
+                <w:sz w:val="28"/>
+                <w:szCs w:val="28"/>
+              </w:rPr>
+            </w:pPr>
+            <w:r>
+              <w:rPr>
+                <w:b w:val="0"/>
+                <w:bCs w:val="0"/>
+                <w:sz w:val="28"/>
+                <w:szCs w:val="28"/>
+              </w:rPr>
+              <w:t>page_source</w:t>
+            </w:r>
+          </w:p>
+        </w:tc>
+        <w:tc>
+          <w:tcPr>
+            <w:tcW w:w="8827" w:type="dxa"/>
+          </w:tcPr>
+          <w:p>
+            <w:pPr>
+              <w:cnfStyle w:val="000000100000" w:firstRow="0" w:lastRow="0" w:firstColumn="0" w:lastColumn="0" w:oddVBand="0" w:evenVBand="0" w:oddHBand="1" w:evenHBand="0" w:firstRowFirstColumn="0" w:firstRowLastColumn="0" w:lastRowFirstColumn="0" w:lastRowLastColumn="0"/>
+              <w:rPr>
+                <w:sz w:val="28"/>
+                <w:szCs w:val="28"/>
+              </w:rPr>
+            </w:pPr>
+            <w:r>
+              <w:rPr>
+                <w:sz w:val="28"/>
+                <w:szCs w:val="28"/>
+              </w:rPr>
+              <w:t>Obtiene el código fuente de disponible del sitio web</w:t>
+            </w:r>
+            <w:r>
+              <w:rPr>
+                <w:sz w:val="28"/>
+                <w:szCs w:val="28"/>
+              </w:rPr>
+              <w:t>.</w:t>
+            </w:r>
+          </w:p>
+        </w:tc>
+        <w:tc>
+          <w:tcPr>
+            <w:tcW w:w="3765" w:type="dxa"/>
+          </w:tcPr>
+          <w:p>
+            <w:pPr>
+              <w:cnfStyle w:val="000000100000" w:firstRow="0" w:lastRow="0" w:firstColumn="0" w:lastColumn="0" w:oddVBand="0" w:evenVBand="0" w:oddHBand="1" w:evenHBand="0" w:firstRowFirstColumn="0" w:firstRowLastColumn="0" w:lastRowFirstColumn="0" w:lastRowLastColumn="0"/>
+              <w:rPr>
+                <w:sz w:val="28"/>
+                <w:szCs w:val="28"/>
+              </w:rPr>
+            </w:pPr>
+            <w:proofErr w:type="gramStart"/>
+            <w:r>
+              <w:rPr>
+                <w:sz w:val="28"/>
+                <w:szCs w:val="28"/>
+              </w:rPr>
+              <w:t>driver.page</w:t>
+            </w:r>
+            <w:proofErr w:type="gramEnd"/>
+            <w:r>
+              <w:rPr>
+                <w:sz w:val="28"/>
+                <w:szCs w:val="28"/>
+              </w:rPr>
+              <w:t>_source</w:t>
+            </w:r>
+          </w:p>
+        </w:tc>
+      </w:tr>
+      <w:tr>
+        <w:tc>
+          <w:tcPr>
+            <w:cnfStyle w:val="001000000000" w:firstRow="0" w:lastRow="0" w:firstColumn="1" w:lastColumn="0" w:oddVBand="0" w:evenVBand="0" w:oddHBand="0" w:evenHBand="0" w:firstRowFirstColumn="0" w:firstRowLastColumn="0" w:lastRowFirstColumn="0" w:lastRowLastColumn="0"/>
+            <w:tcW w:w="3022" w:type="dxa"/>
+          </w:tcPr>
+          <w:p>
+            <w:pPr>
+              <w:rPr>
+                <w:b w:val="0"/>
+                <w:bCs w:val="0"/>
+                <w:sz w:val="28"/>
+                <w:szCs w:val="28"/>
+              </w:rPr>
+            </w:pPr>
+            <w:r>
+              <w:rPr>
+                <w:b w:val="0"/>
+                <w:bCs w:val="0"/>
+                <w:sz w:val="28"/>
+                <w:szCs w:val="28"/>
+              </w:rPr>
+              <w:t>title</w:t>
+            </w:r>
+          </w:p>
+        </w:tc>
+        <w:tc>
+          <w:tcPr>
+            <w:tcW w:w="8827" w:type="dxa"/>
+          </w:tcPr>
+          <w:p>
+            <w:pPr>
+              <w:cnfStyle w:val="000000000000" w:firstRow="0" w:lastRow="0" w:firstColumn="0" w:lastColumn="0" w:oddVBand="0" w:evenVBand="0" w:oddHBand="0" w:evenHBand="0" w:firstRowFirstColumn="0" w:firstRowLastColumn="0" w:lastRowFirstColumn="0" w:lastRowLastColumn="0"/>
+              <w:rPr>
+                <w:sz w:val="28"/>
+                <w:szCs w:val="28"/>
+              </w:rPr>
+            </w:pPr>
+            <w:r>
+              <w:rPr>
+                <w:sz w:val="28"/>
+                <w:szCs w:val="28"/>
+              </w:rPr>
+              <w:t>Obtiene el valor de la etiqueta &lt;</w:t>
+            </w:r>
+            <w:r>
+              <w:rPr>
+                <w:b/>
+                <w:bCs/>
+                <w:sz w:val="28"/>
+                <w:szCs w:val="28"/>
+              </w:rPr>
+              <w:t>title</w:t>
+            </w:r>
+            <w:r>
+              <w:rPr>
+                <w:sz w:val="28"/>
+                <w:szCs w:val="28"/>
+              </w:rPr>
+              <w:t>&gt; del sitio web</w:t>
+            </w:r>
+            <w:r>
+              <w:rPr>
+                <w:sz w:val="28"/>
+                <w:szCs w:val="28"/>
+              </w:rPr>
+              <w:t>.</w:t>
+            </w:r>
+          </w:p>
+        </w:tc>
+        <w:tc>
+          <w:tcPr>
+            <w:tcW w:w="3765" w:type="dxa"/>
+          </w:tcPr>
+          <w:p>
+            <w:pPr>
+              <w:cnfStyle w:val="000000000000" w:firstRow="0" w:lastRow="0" w:firstColumn="0" w:lastColumn="0" w:oddVBand="0" w:evenVBand="0" w:oddHBand="0" w:evenHBand="0" w:firstRowFirstColumn="0" w:firstRowLastColumn="0" w:lastRowFirstColumn="0" w:lastRowLastColumn="0"/>
+              <w:rPr>
+                <w:sz w:val="28"/>
+                <w:szCs w:val="28"/>
+              </w:rPr>
+            </w:pPr>
+            <w:proofErr w:type="spellStart"/>
+            <w:proofErr w:type="gramStart"/>
+            <w:r>
+              <w:rPr>
+                <w:sz w:val="28"/>
+                <w:szCs w:val="28"/>
+              </w:rPr>
+              <w:t>driver.title</w:t>
+            </w:r>
+            <w:proofErr w:type="spellEnd"/>
+            <w:proofErr w:type="gramEnd"/>
+          </w:p>
+        </w:tc>
+      </w:tr>
+    </w:tbl>
+    <w:p>
+      <w:pPr>
+        <w:pStyle w:val="Ttulo2"/>
+        <w:rPr>
+          <w:rFonts w:ascii="Roboto" w:hAnsi="Roboto"/>
+          <w:b/>
+          <w:bCs/>
+          <w:color w:val="auto"/>
+          <w:sz w:val="40"/>
+          <w:szCs w:val="40"/>
+        </w:rPr>
+      </w:pPr>
+      <w:r>
+        <w:rPr>
+          <w:rFonts w:ascii="Roboto" w:hAnsi="Roboto"/>
+          <w:b/>
+          <w:bCs/>
+          <w:color w:val="auto"/>
+          <w:sz w:val="40"/>
+          <w:szCs w:val="40"/>
+        </w:rPr>
+        <w:lastRenderedPageBreak/>
+        <w:t>Clase WebElement</w:t>
+      </w:r>
+    </w:p>
+    <w:p>
+      <w:pPr>
+        <w:rPr>
+          <w:sz w:val="28"/>
+          <w:szCs w:val="28"/>
+        </w:rPr>
+      </w:pPr>
+    </w:p>
+    <w:p>
+      <w:pPr>
+        <w:rPr>
+          <w:sz w:val="28"/>
+          <w:szCs w:val="28"/>
+        </w:rPr>
+      </w:pPr>
+      <w:r>
+        <w:rPr>
+          <w:sz w:val="28"/>
+          <w:szCs w:val="28"/>
+        </w:rPr>
+        <w:t>Esta clase nos permite interactuar específicamente con elementos de los sitios web como textbox, text area, button, radio button, checkbox, etc.</w:t>
+      </w:r>
+    </w:p>
+    <w:p>
+      <w:pPr>
+        <w:pStyle w:val="Ttulo2"/>
+        <w:rPr>
+          <w:rFonts w:ascii="Roboto" w:hAnsi="Roboto"/>
+          <w:b/>
+          <w:bCs/>
+          <w:color w:val="auto"/>
+          <w:sz w:val="40"/>
+          <w:szCs w:val="40"/>
+        </w:rPr>
+      </w:pPr>
+      <w:r>
+        <w:rPr>
+          <w:rFonts w:ascii="Roboto" w:hAnsi="Roboto"/>
+          <w:b/>
+          <w:bCs/>
+          <w:color w:val="auto"/>
+          <w:sz w:val="40"/>
+          <w:szCs w:val="40"/>
+        </w:rPr>
+        <w:t>Propiedades más comunes de la clase WebElement</w:t>
+      </w:r>
+    </w:p>
+    <w:tbl>
+      <w:tblPr>
+        <w:tblStyle w:val="Tablanormal1"/>
+        <w:tblW w:w="0" w:type="auto"/>
+        <w:tblLook w:val="04A0" w:firstRow="1" w:lastRow="0" w:firstColumn="1" w:lastColumn="0" w:noHBand="0" w:noVBand="1"/>
+      </w:tblPr>
+      <w:tblGrid>
+        <w:gridCol w:w="2988"/>
+        <w:gridCol w:w="8910"/>
+        <w:gridCol w:w="3716"/>
+      </w:tblGrid>
+      <w:tr>
+        <w:trPr>
+          <w:cnfStyle w:val="100000000000" w:firstRow="1" w:lastRow="0" w:firstColumn="0" w:lastColumn="0" w:oddVBand="0" w:evenVBand="0" w:oddHBand="0" w:evenHBand="0" w:firstRowFirstColumn="0" w:firstRowLastColumn="0" w:lastRowFirstColumn="0" w:lastRowLastColumn="0"/>
+        </w:trPr>
+        <w:tc>
+          <w:tcPr>
+            <w:cnfStyle w:val="001000000000" w:firstRow="0" w:lastRow="0" w:firstColumn="1" w:lastColumn="0" w:oddVBand="0" w:evenVBand="0" w:oddHBand="0" w:evenHBand="0" w:firstRowFirstColumn="0" w:firstRowLastColumn="0" w:lastRowFirstColumn="0" w:lastRowLastColumn="0"/>
+            <w:tcW w:w="2988" w:type="dxa"/>
+            <w:vAlign w:val="center"/>
+          </w:tcPr>
+          <w:p>
+            <w:pPr>
+              <w:jc w:val="center"/>
+              <w:rPr>
+                <w:sz w:val="28"/>
+                <w:szCs w:val="28"/>
+              </w:rPr>
+            </w:pPr>
+            <w:r>
+              <w:rPr>
+                <w:sz w:val="28"/>
+                <w:szCs w:val="28"/>
+              </w:rPr>
+              <w:t>Propiedad – Atributo</w:t>
+            </w:r>
+          </w:p>
+        </w:tc>
+        <w:tc>
+          <w:tcPr>
+            <w:tcW w:w="8910" w:type="dxa"/>
+            <w:vAlign w:val="center"/>
+          </w:tcPr>
+          <w:p>
+            <w:pPr>
+              <w:jc w:val="center"/>
+              <w:cnfStyle w:val="100000000000" w:firstRow="1" w:lastRow="0" w:firstColumn="0" w:lastColumn="0" w:oddVBand="0" w:evenVBand="0" w:oddHBand="0" w:evenHBand="0" w:firstRowFirstColumn="0" w:firstRowLastColumn="0" w:lastRowFirstColumn="0" w:lastRowLastColumn="0"/>
+              <w:rPr>
+                <w:sz w:val="28"/>
+                <w:szCs w:val="28"/>
+              </w:rPr>
+            </w:pPr>
+            <w:r>
+              <w:rPr>
+                <w:sz w:val="28"/>
+                <w:szCs w:val="28"/>
+              </w:rPr>
+              <w:t>Descripción</w:t>
+            </w:r>
+          </w:p>
+        </w:tc>
+        <w:tc>
+          <w:tcPr>
+            <w:tcW w:w="3716" w:type="dxa"/>
+            <w:vAlign w:val="center"/>
+          </w:tcPr>
+          <w:p>
+            <w:pPr>
+              <w:jc w:val="center"/>
+              <w:cnfStyle w:val="100000000000" w:firstRow="1" w:lastRow="0" w:firstColumn="0" w:lastColumn="0" w:oddVBand="0" w:evenVBand="0" w:oddHBand="0" w:evenHBand="0" w:firstRowFirstColumn="0" w:firstRowLastColumn="0" w:lastRowFirstColumn="0" w:lastRowLastColumn="0"/>
+              <w:rPr>
+                <w:sz w:val="28"/>
+                <w:szCs w:val="28"/>
+              </w:rPr>
+            </w:pPr>
+            <w:r>
+              <w:rPr>
+                <w:sz w:val="28"/>
+                <w:szCs w:val="28"/>
+              </w:rPr>
+              <w:t>Ejemplo</w:t>
+            </w:r>
+          </w:p>
+        </w:tc>
+      </w:tr>
+      <w:tr>
+        <w:trPr>
+          <w:cnfStyle w:val="000000100000" w:firstRow="0" w:lastRow="0" w:firstColumn="0" w:lastColumn="0" w:oddVBand="0" w:evenVBand="0" w:oddHBand="1" w:evenHBand="0" w:firstRowFirstColumn="0" w:firstRowLastColumn="0" w:lastRowFirstColumn="0" w:lastRowLastColumn="0"/>
+        </w:trPr>
+        <w:tc>
+          <w:tcPr>
+            <w:cnfStyle w:val="001000000000" w:firstRow="0" w:lastRow="0" w:firstColumn="1" w:lastColumn="0" w:oddVBand="0" w:evenVBand="0" w:oddHBand="0" w:evenHBand="0" w:firstRowFirstColumn="0" w:firstRowLastColumn="0" w:lastRowFirstColumn="0" w:lastRowLastColumn="0"/>
+            <w:tcW w:w="2988" w:type="dxa"/>
+          </w:tcPr>
+          <w:p>
+            <w:pPr>
+              <w:rPr>
+                <w:b w:val="0"/>
+                <w:bCs w:val="0"/>
+                <w:sz w:val="28"/>
+                <w:szCs w:val="28"/>
+              </w:rPr>
+            </w:pPr>
+            <w:r>
+              <w:rPr>
+                <w:b w:val="0"/>
+                <w:bCs w:val="0"/>
+                <w:sz w:val="28"/>
+                <w:szCs w:val="28"/>
+              </w:rPr>
+              <w:t>size</w:t>
+            </w:r>
+          </w:p>
+        </w:tc>
+        <w:tc>
+          <w:tcPr>
+            <w:tcW w:w="8910" w:type="dxa"/>
+          </w:tcPr>
+          <w:p>
+            <w:pPr>
+              <w:cnfStyle w:val="000000100000" w:firstRow="0" w:lastRow="0" w:firstColumn="0" w:lastColumn="0" w:oddVBand="0" w:evenVBand="0" w:oddHBand="1" w:evenHBand="0" w:firstRowFirstColumn="0" w:firstRowLastColumn="0" w:lastRowFirstColumn="0" w:lastRowLastColumn="0"/>
+              <w:rPr>
+                <w:sz w:val="28"/>
+                <w:szCs w:val="28"/>
+              </w:rPr>
+            </w:pPr>
+            <w:r>
+              <w:rPr>
+                <w:sz w:val="28"/>
+                <w:szCs w:val="28"/>
+              </w:rPr>
+              <w:t>Obtiene el tamaño del elemento</w:t>
+            </w:r>
+            <w:r>
+              <w:rPr>
+                <w:sz w:val="28"/>
+                <w:szCs w:val="28"/>
+              </w:rPr>
+              <w:t>.</w:t>
+            </w:r>
+          </w:p>
+        </w:tc>
+        <w:tc>
+          <w:tcPr>
+            <w:tcW w:w="3716" w:type="dxa"/>
+          </w:tcPr>
+          <w:p>
+            <w:pPr>
+              <w:cnfStyle w:val="000000100000" w:firstRow="0" w:lastRow="0" w:firstColumn="0" w:lastColumn="0" w:oddVBand="0" w:evenVBand="0" w:oddHBand="1" w:evenHBand="0" w:firstRowFirstColumn="0" w:firstRowLastColumn="0" w:lastRowFirstColumn="0" w:lastRowLastColumn="0"/>
+              <w:rPr>
+                <w:sz w:val="28"/>
+                <w:szCs w:val="28"/>
+              </w:rPr>
+            </w:pPr>
+            <w:proofErr w:type="gramStart"/>
+            <w:r>
+              <w:rPr>
+                <w:sz w:val="28"/>
+                <w:szCs w:val="28"/>
+              </w:rPr>
+              <w:t>login.size</w:t>
+            </w:r>
+            <w:proofErr w:type="gramEnd"/>
+          </w:p>
+        </w:tc>
+      </w:tr>
+      <w:tr>
+        <w:tc>
+          <w:tcPr>
+            <w:cnfStyle w:val="001000000000" w:firstRow="0" w:lastRow="0" w:firstColumn="1" w:lastColumn="0" w:oddVBand="0" w:evenVBand="0" w:oddHBand="0" w:evenHBand="0" w:firstRowFirstColumn="0" w:firstRowLastColumn="0" w:lastRowFirstColumn="0" w:lastRowLastColumn="0"/>
+            <w:tcW w:w="2988" w:type="dxa"/>
+          </w:tcPr>
+          <w:p>
+            <w:pPr>
+              <w:rPr>
+                <w:b w:val="0"/>
+                <w:bCs w:val="0"/>
+                <w:sz w:val="28"/>
+                <w:szCs w:val="28"/>
+              </w:rPr>
+            </w:pPr>
+            <w:r>
+              <w:rPr>
+                <w:b w:val="0"/>
+                <w:bCs w:val="0"/>
+                <w:sz w:val="28"/>
+                <w:szCs w:val="28"/>
+              </w:rPr>
+              <w:t>tag_name</w:t>
+            </w:r>
+          </w:p>
+        </w:tc>
+        <w:tc>
+          <w:tcPr>
+            <w:tcW w:w="8910" w:type="dxa"/>
+          </w:tcPr>
+          <w:p>
+            <w:pPr>
+              <w:cnfStyle w:val="000000000000" w:firstRow="0" w:lastRow="0" w:firstColumn="0" w:lastColumn="0" w:oddVBand="0" w:evenVBand="0" w:oddHBand="0" w:evenHBand="0" w:firstRowFirstColumn="0" w:firstRowLastColumn="0" w:lastRowFirstColumn="0" w:lastRowLastColumn="0"/>
+              <w:rPr>
+                <w:sz w:val="28"/>
+                <w:szCs w:val="28"/>
+              </w:rPr>
+            </w:pPr>
+            <w:r>
+              <w:rPr>
+                <w:sz w:val="28"/>
+                <w:szCs w:val="28"/>
+              </w:rPr>
+              <w:t>Obtiene el nombre de la etiqueta HTML del elemento</w:t>
+            </w:r>
+            <w:r>
+              <w:rPr>
+                <w:sz w:val="28"/>
+                <w:szCs w:val="28"/>
+              </w:rPr>
+              <w:t>.</w:t>
+            </w:r>
+          </w:p>
+        </w:tc>
+        <w:tc>
+          <w:tcPr>
+            <w:tcW w:w="3716" w:type="dxa"/>
+          </w:tcPr>
+          <w:p>
+            <w:pPr>
+              <w:cnfStyle w:val="000000000000" w:firstRow="0" w:lastRow="0" w:firstColumn="0" w:lastColumn="0" w:oddVBand="0" w:evenVBand="0" w:oddHBand="0" w:evenHBand="0" w:firstRowFirstColumn="0" w:firstRowLastColumn="0" w:lastRowFirstColumn="0" w:lastRowLastColumn="0"/>
+              <w:rPr>
+                <w:sz w:val="28"/>
+                <w:szCs w:val="28"/>
+              </w:rPr>
+            </w:pPr>
+            <w:r>
+              <w:rPr>
+                <w:sz w:val="28"/>
+                <w:szCs w:val="28"/>
+              </w:rPr>
+              <w:t>login.tag_name</w:t>
+            </w:r>
+          </w:p>
+        </w:tc>
+      </w:tr>
+      <w:tr>
+        <w:trPr>
+          <w:cnfStyle w:val="000000100000" w:firstRow="0" w:lastRow="0" w:firstColumn="0" w:lastColumn="0" w:oddVBand="0" w:evenVBand="0" w:oddHBand="1" w:evenHBand="0" w:firstRowFirstColumn="0" w:firstRowLastColumn="0" w:lastRowFirstColumn="0" w:lastRowLastColumn="0"/>
+        </w:trPr>
+        <w:tc>
+          <w:tcPr>
+            <w:cnfStyle w:val="001000000000" w:firstRow="0" w:lastRow="0" w:firstColumn="1" w:lastColumn="0" w:oddVBand="0" w:evenVBand="0" w:oddHBand="0" w:evenHBand="0" w:firstRowFirstColumn="0" w:firstRowLastColumn="0" w:lastRowFirstColumn="0" w:lastRowLastColumn="0"/>
+            <w:tcW w:w="2988" w:type="dxa"/>
+          </w:tcPr>
+          <w:p>
+            <w:pPr>
+              <w:rPr>
+                <w:b w:val="0"/>
+                <w:bCs w:val="0"/>
+                <w:sz w:val="28"/>
+                <w:szCs w:val="28"/>
+              </w:rPr>
+            </w:pPr>
+            <w:r>
+              <w:rPr>
+                <w:b w:val="0"/>
+                <w:bCs w:val="0"/>
+                <w:sz w:val="28"/>
+                <w:szCs w:val="28"/>
+              </w:rPr>
+              <w:t>text</w:t>
+            </w:r>
+          </w:p>
+        </w:tc>
+        <w:tc>
+          <w:tcPr>
+            <w:tcW w:w="8910" w:type="dxa"/>
+          </w:tcPr>
+          <w:p>
+            <w:pPr>
+              <w:cnfStyle w:val="000000100000" w:firstRow="0" w:lastRow="0" w:firstColumn="0" w:lastColumn="0" w:oddVBand="0" w:evenVBand="0" w:oddHBand="1" w:evenHBand="0" w:firstRowFirstColumn="0" w:firstRowLastColumn="0" w:lastRowFirstColumn="0" w:lastRowLastColumn="0"/>
+              <w:rPr>
+                <w:sz w:val="28"/>
+                <w:szCs w:val="28"/>
+              </w:rPr>
+            </w:pPr>
+            <w:r>
+              <w:rPr>
+                <w:sz w:val="28"/>
+                <w:szCs w:val="28"/>
+              </w:rPr>
+              <w:t>Obtiene el texto del elemento</w:t>
+            </w:r>
+            <w:r>
+              <w:rPr>
+                <w:sz w:val="28"/>
+                <w:szCs w:val="28"/>
+              </w:rPr>
+              <w:t>.</w:t>
+            </w:r>
+          </w:p>
+        </w:tc>
+        <w:tc>
+          <w:tcPr>
+            <w:tcW w:w="3716" w:type="dxa"/>
+          </w:tcPr>
+          <w:p>
+            <w:pPr>
+              <w:cnfStyle w:val="000000100000" w:firstRow="0" w:lastRow="0" w:firstColumn="0" w:lastColumn="0" w:oddVBand="0" w:evenVBand="0" w:oddHBand="1" w:evenHBand="0" w:firstRowFirstColumn="0" w:firstRowLastColumn="0" w:lastRowFirstColumn="0" w:lastRowLastColumn="0"/>
+              <w:rPr>
+                <w:sz w:val="28"/>
+                <w:szCs w:val="28"/>
+              </w:rPr>
+            </w:pPr>
+            <w:r>
+              <w:rPr>
+                <w:sz w:val="28"/>
+                <w:szCs w:val="28"/>
+              </w:rPr>
+              <w:t>login.text</w:t>
+            </w:r>
+          </w:p>
+        </w:tc>
+      </w:tr>
+    </w:tbl>
+    <w:p>
+      <w:pPr>
+        <w:rPr>
+          <w:sz w:val="28"/>
+          <w:szCs w:val="28"/>
+        </w:rPr>
+      </w:pPr>
+    </w:p>
+    <w:p>
+      <w:pPr>
+        <w:pStyle w:val="Ttulo2"/>
+        <w:rPr>
+          <w:rFonts w:ascii="Roboto" w:hAnsi="Roboto"/>
+          <w:b/>
+          <w:bCs/>
+          <w:color w:val="auto"/>
+          <w:sz w:val="40"/>
+          <w:szCs w:val="40"/>
+        </w:rPr>
+      </w:pPr>
+      <w:r>
+        <w:rPr>
+          <w:rFonts w:ascii="Roboto" w:hAnsi="Roboto"/>
+          <w:b/>
+          <w:bCs/>
+          <w:color w:val="auto"/>
+          <w:sz w:val="40"/>
+          <w:szCs w:val="40"/>
+        </w:rPr>
+        <w:t>Métodos más comunes de la clase WebElement</w:t>
+      </w:r>
+    </w:p>
+    <w:tbl>
+      <w:tblPr>
+        <w:tblStyle w:val="Tablanormal1"/>
+        <w:tblW w:w="0" w:type="auto"/>
+        <w:tblLook w:val="04A0" w:firstRow="1" w:lastRow="0" w:firstColumn="1" w:lastColumn="0" w:noHBand="0" w:noVBand="1"/>
+      </w:tblPr>
+      <w:tblGrid>
+        <w:gridCol w:w="4764"/>
+        <w:gridCol w:w="5575"/>
+        <w:gridCol w:w="5275"/>
+      </w:tblGrid>
+      <w:tr>
+        <w:trPr>
+          <w:cnfStyle w:val="100000000000" w:firstRow="1" w:lastRow="0" w:firstColumn="0" w:lastColumn="0" w:oddVBand="0" w:evenVBand="0" w:oddHBand="0" w:evenHBand="0" w:firstRowFirstColumn="0" w:firstRowLastColumn="0" w:lastRowFirstColumn="0" w:lastRowLastColumn="0"/>
+        </w:trPr>
+        <w:tc>
+          <w:tcPr>
+            <w:cnfStyle w:val="001000000000" w:firstRow="0" w:lastRow="0" w:firstColumn="1" w:lastColumn="0" w:oddVBand="0" w:evenVBand="0" w:oddHBand="0" w:evenHBand="0" w:firstRowFirstColumn="0" w:firstRowLastColumn="0" w:lastRowFirstColumn="0" w:lastRowLastColumn="0"/>
+            <w:tcW w:w="4764" w:type="dxa"/>
+          </w:tcPr>
+          <w:p>
+            <w:pPr>
+              <w:jc w:val="center"/>
+              <w:rPr>
+                <w:sz w:val="28"/>
+                <w:szCs w:val="28"/>
+              </w:rPr>
+            </w:pPr>
+            <w:r>
+              <w:rPr>
+                <w:sz w:val="28"/>
+                <w:szCs w:val="28"/>
+              </w:rPr>
+              <w:t>Método/Atributo</w:t>
+            </w:r>
+          </w:p>
+        </w:tc>
+        <w:tc>
+          <w:tcPr>
+            <w:tcW w:w="7134" w:type="dxa"/>
+          </w:tcPr>
+          <w:p>
+            <w:pPr>
+              <w:jc w:val="center"/>
+              <w:cnfStyle w:val="100000000000" w:firstRow="1" w:lastRow="0" w:firstColumn="0" w:lastColumn="0" w:oddVBand="0" w:evenVBand="0" w:oddHBand="0" w:evenHBand="0" w:firstRowFirstColumn="0" w:firstRowLastColumn="0" w:lastRowFirstColumn="0" w:lastRowLastColumn="0"/>
+              <w:rPr>
+                <w:sz w:val="28"/>
+                <w:szCs w:val="28"/>
+              </w:rPr>
+            </w:pPr>
+            <w:r>
+              <w:rPr>
+                <w:sz w:val="28"/>
+                <w:szCs w:val="28"/>
+              </w:rPr>
+              <w:t>Descripción</w:t>
+            </w:r>
+          </w:p>
+        </w:tc>
+        <w:tc>
+          <w:tcPr>
+            <w:tcW w:w="3716" w:type="dxa"/>
+          </w:tcPr>
+          <w:p>
+            <w:pPr>
+              <w:jc w:val="center"/>
+              <w:cnfStyle w:val="100000000000" w:firstRow="1" w:lastRow="0" w:firstColumn="0" w:lastColumn="0" w:oddVBand="0" w:evenVBand="0" w:oddHBand="0" w:evenHBand="0" w:firstRowFirstColumn="0" w:firstRowLastColumn="0" w:lastRowFirstColumn="0" w:lastRowLastColumn="0"/>
+              <w:rPr>
+                <w:sz w:val="28"/>
+                <w:szCs w:val="28"/>
+              </w:rPr>
+            </w:pPr>
+            <w:r>
+              <w:rPr>
+                <w:sz w:val="28"/>
+                <w:szCs w:val="28"/>
+              </w:rPr>
+              <w:t>Ejemplo</w:t>
+            </w:r>
+          </w:p>
+        </w:tc>
+      </w:tr>
+      <w:tr>
+        <w:trPr>
+          <w:cnfStyle w:val="000000100000" w:firstRow="0" w:lastRow="0" w:firstColumn="0" w:lastColumn="0" w:oddVBand="0" w:evenVBand="0" w:oddHBand="1" w:evenHBand="0" w:firstRowFirstColumn="0" w:firstRowLastColumn="0" w:lastRowFirstColumn="0" w:lastRowLastColumn="0"/>
+          <w:trHeight w:val="684"/>
+        </w:trPr>
+        <w:tc>
+          <w:tcPr>
+            <w:cnfStyle w:val="001000000000" w:firstRow="0" w:lastRow="0" w:firstColumn="1" w:lastColumn="0" w:oddVBand="0" w:evenVBand="0" w:oddHBand="0" w:evenHBand="0" w:firstRowFirstColumn="0" w:firstRowLastColumn="0" w:lastRowFirstColumn="0" w:lastRowLastColumn="0"/>
+            <w:tcW w:w="4764" w:type="dxa"/>
+            <w:vAlign w:val="center"/>
+          </w:tcPr>
+          <w:p>
+            <w:pPr>
+              <w:rPr>
+                <w:b w:val="0"/>
+                <w:bCs w:val="0"/>
+                <w:sz w:val="28"/>
+                <w:szCs w:val="28"/>
+              </w:rPr>
+            </w:pPr>
+            <w:proofErr w:type="gramStart"/>
+            <w:r>
+              <w:rPr>
+                <w:b w:val="0"/>
+                <w:bCs w:val="0"/>
+                <w:sz w:val="28"/>
+                <w:szCs w:val="28"/>
+              </w:rPr>
+              <w:t>clear(</w:t>
+            </w:r>
+            <w:proofErr w:type="gramEnd"/>
+            <w:r>
+              <w:rPr>
+                <w:b w:val="0"/>
+                <w:bCs w:val="0"/>
+                <w:sz w:val="28"/>
+                <w:szCs w:val="28"/>
+              </w:rPr>
+              <w:t>)</w:t>
+            </w:r>
+          </w:p>
+        </w:tc>
+        <w:tc>
+          <w:tcPr>
+            <w:tcW w:w="7134" w:type="dxa"/>
+            <w:vAlign w:val="center"/>
+          </w:tcPr>
+          <w:p>
+            <w:pPr>
+              <w:cnfStyle w:val="000000100000" w:firstRow="0" w:lastRow="0" w:firstColumn="0" w:lastColumn="0" w:oddVBand="0" w:evenVBand="0" w:oddHBand="1" w:evenHBand="0" w:firstRowFirstColumn="0" w:firstRowLastColumn="0" w:lastRowFirstColumn="0" w:lastRowLastColumn="0"/>
+              <w:rPr>
+                <w:sz w:val="28"/>
+                <w:szCs w:val="28"/>
+              </w:rPr>
+            </w:pPr>
+            <w:r>
+              <w:rPr>
+                <w:sz w:val="28"/>
+                <w:szCs w:val="28"/>
+              </w:rPr>
+              <w:t>Limpia el contenido de un textarea</w:t>
+            </w:r>
+            <w:r>
+              <w:rPr>
+                <w:sz w:val="28"/>
+                <w:szCs w:val="28"/>
+              </w:rPr>
+              <w:t>.</w:t>
+            </w:r>
+          </w:p>
+        </w:tc>
+        <w:tc>
+          <w:tcPr>
+            <w:tcW w:w="3716" w:type="dxa"/>
+            <w:vAlign w:val="center"/>
+          </w:tcPr>
+          <w:p>
+            <w:pPr>
+              <w:cnfStyle w:val="000000100000" w:firstRow="0" w:lastRow="0" w:firstColumn="0" w:lastColumn="0" w:oddVBand="0" w:evenVBand="0" w:oddHBand="1" w:evenHBand="0" w:firstRowFirstColumn="0" w:firstRowLastColumn="0" w:lastRowFirstColumn="0" w:lastRowLastColumn="0"/>
+              <w:rPr>
+                <w:sz w:val="28"/>
+                <w:szCs w:val="28"/>
+              </w:rPr>
+            </w:pPr>
+            <w:r>
+              <w:rPr>
+                <w:sz w:val="28"/>
+                <w:szCs w:val="28"/>
+              </w:rPr>
+              <w:t>first_</w:t>
+            </w:r>
+            <w:proofErr w:type="gramStart"/>
+            <w:r>
+              <w:rPr>
+                <w:sz w:val="28"/>
+                <w:szCs w:val="28"/>
+              </w:rPr>
+              <w:t>name.clear</w:t>
+            </w:r>
+            <w:proofErr w:type="gramEnd"/>
+            <w:r>
+              <w:rPr>
+                <w:sz w:val="28"/>
+                <w:szCs w:val="28"/>
+              </w:rPr>
+              <w:t>()</w:t>
+            </w:r>
+          </w:p>
+        </w:tc>
+      </w:tr>
+      <w:tr>
+        <w:trPr>
+          <w:trHeight w:val="684"/>
+        </w:trPr>
+        <w:tc>
+          <w:tcPr>
+            <w:cnfStyle w:val="001000000000" w:firstRow="0" w:lastRow="0" w:firstColumn="1" w:lastColumn="0" w:oddVBand="0" w:evenVBand="0" w:oddHBand="0" w:evenHBand="0" w:firstRowFirstColumn="0" w:firstRowLastColumn="0" w:lastRowFirstColumn="0" w:lastRowLastColumn="0"/>
+            <w:tcW w:w="4764" w:type="dxa"/>
+            <w:vAlign w:val="center"/>
+          </w:tcPr>
+          <w:p>
+            <w:pPr>
+              <w:rPr>
+                <w:b w:val="0"/>
+                <w:bCs w:val="0"/>
+                <w:sz w:val="28"/>
+                <w:szCs w:val="28"/>
+              </w:rPr>
+            </w:pPr>
+            <w:proofErr w:type="gramStart"/>
+            <w:r>
+              <w:rPr>
+                <w:b w:val="0"/>
+                <w:bCs w:val="0"/>
+                <w:sz w:val="28"/>
+                <w:szCs w:val="28"/>
+              </w:rPr>
+              <w:t>click(</w:t>
+            </w:r>
+            <w:proofErr w:type="gramEnd"/>
+            <w:r>
+              <w:rPr>
+                <w:b w:val="0"/>
+                <w:bCs w:val="0"/>
+                <w:sz w:val="28"/>
+                <w:szCs w:val="28"/>
+              </w:rPr>
+              <w:t>)</w:t>
+            </w:r>
+          </w:p>
+        </w:tc>
+        <w:tc>
+          <w:tcPr>
+            <w:tcW w:w="7134" w:type="dxa"/>
+            <w:vAlign w:val="center"/>
+          </w:tcPr>
+          <w:p>
+            <w:pPr>
+              <w:cnfStyle w:val="000000000000" w:firstRow="0" w:lastRow="0" w:firstColumn="0" w:lastColumn="0" w:oddVBand="0" w:evenVBand="0" w:oddHBand="0" w:evenHBand="0" w:firstRowFirstColumn="0" w:firstRowLastColumn="0" w:lastRowFirstColumn="0" w:lastRowLastColumn="0"/>
+              <w:rPr>
+                <w:sz w:val="28"/>
+                <w:szCs w:val="28"/>
+              </w:rPr>
+            </w:pPr>
+            <w:r>
+              <w:rPr>
+                <w:sz w:val="28"/>
+                <w:szCs w:val="28"/>
+              </w:rPr>
+              <w:t>Hace clic en el elemento</w:t>
+            </w:r>
+            <w:r>
+              <w:rPr>
+                <w:sz w:val="28"/>
+                <w:szCs w:val="28"/>
+              </w:rPr>
+              <w:t>.</w:t>
+            </w:r>
+          </w:p>
+        </w:tc>
+        <w:tc>
+          <w:tcPr>
+            <w:tcW w:w="3716" w:type="dxa"/>
+            <w:vAlign w:val="center"/>
+          </w:tcPr>
+          <w:p>
+            <w:pPr>
+              <w:cnfStyle w:val="000000000000" w:firstRow="0" w:lastRow="0" w:firstColumn="0" w:lastColumn="0" w:oddVBand="0" w:evenVBand="0" w:oddHBand="0" w:evenHBand="0" w:firstRowFirstColumn="0" w:firstRowLastColumn="0" w:lastRowFirstColumn="0" w:lastRowLastColumn="0"/>
+              <w:rPr>
+                <w:sz w:val="28"/>
+                <w:szCs w:val="28"/>
+              </w:rPr>
+            </w:pPr>
+            <w:r>
+              <w:rPr>
+                <w:sz w:val="28"/>
+                <w:szCs w:val="28"/>
+              </w:rPr>
+              <w:t>send_</w:t>
+            </w:r>
+            <w:proofErr w:type="gramStart"/>
+            <w:r>
+              <w:rPr>
+                <w:sz w:val="28"/>
+                <w:szCs w:val="28"/>
+              </w:rPr>
+              <w:t>button.click</w:t>
+            </w:r>
+            <w:proofErr w:type="gramEnd"/>
+            <w:r>
+              <w:rPr>
+                <w:sz w:val="28"/>
+                <w:szCs w:val="28"/>
+              </w:rPr>
+              <w:t>()</w:t>
+            </w:r>
+          </w:p>
+        </w:tc>
+      </w:tr>
+      <w:tr>
+        <w:trPr>
+          <w:cnfStyle w:val="000000100000" w:firstRow="0" w:lastRow="0" w:firstColumn="0" w:lastColumn="0" w:oddVBand="0" w:evenVBand="0" w:oddHBand="1" w:evenHBand="0" w:firstRowFirstColumn="0" w:firstRowLastColumn="0" w:lastRowFirstColumn="0" w:lastRowLastColumn="0"/>
+          <w:trHeight w:val="684"/>
+        </w:trPr>
+        <w:tc>
+          <w:tcPr>
+            <w:cnfStyle w:val="001000000000" w:firstRow="0" w:lastRow="0" w:firstColumn="1" w:lastColumn="0" w:oddVBand="0" w:evenVBand="0" w:oddHBand="0" w:evenHBand="0" w:firstRowFirstColumn="0" w:firstRowLastColumn="0" w:lastRowFirstColumn="0" w:lastRowLastColumn="0"/>
+            <w:tcW w:w="4764" w:type="dxa"/>
+            <w:vAlign w:val="center"/>
+          </w:tcPr>
+          <w:p>
+            <w:pPr>
+              <w:rPr>
+                <w:b w:val="0"/>
+                <w:bCs w:val="0"/>
+                <w:sz w:val="28"/>
+                <w:szCs w:val="28"/>
+              </w:rPr>
+            </w:pPr>
+            <w:r>
+              <w:rPr>
+                <w:b w:val="0"/>
+                <w:bCs w:val="0"/>
+                <w:sz w:val="28"/>
+                <w:szCs w:val="28"/>
+              </w:rPr>
+              <w:t>get_attribute(name)</w:t>
+            </w:r>
+          </w:p>
+        </w:tc>
+        <w:tc>
+          <w:tcPr>
+            <w:tcW w:w="7134" w:type="dxa"/>
+            <w:vAlign w:val="center"/>
+          </w:tcPr>
+          <w:p>
+            <w:pPr>
+              <w:cnfStyle w:val="000000100000" w:firstRow="0" w:lastRow="0" w:firstColumn="0" w:lastColumn="0" w:oddVBand="0" w:evenVBand="0" w:oddHBand="1" w:evenHBand="0" w:firstRowFirstColumn="0" w:firstRowLastColumn="0" w:lastRowFirstColumn="0" w:lastRowLastColumn="0"/>
+              <w:rPr>
+                <w:sz w:val="28"/>
+                <w:szCs w:val="28"/>
+              </w:rPr>
+            </w:pPr>
+            <w:r>
+              <w:rPr>
+                <w:sz w:val="28"/>
+                <w:szCs w:val="28"/>
+              </w:rPr>
+              <w:t>Obtiene el valor del atributo de un elemento</w:t>
+            </w:r>
+            <w:r>
+              <w:rPr>
+                <w:sz w:val="28"/>
+                <w:szCs w:val="28"/>
+              </w:rPr>
+              <w:t>.</w:t>
+            </w:r>
+          </w:p>
+        </w:tc>
+        <w:tc>
+          <w:tcPr>
+            <w:tcW w:w="3716" w:type="dxa"/>
+            <w:vAlign w:val="center"/>
+          </w:tcPr>
+          <w:p>
+            <w:pPr>
+              <w:cnfStyle w:val="000000100000" w:firstRow="0" w:lastRow="0" w:firstColumn="0" w:lastColumn="0" w:oddVBand="0" w:evenVBand="0" w:oddHBand="1" w:evenHBand="0" w:firstRowFirstColumn="0" w:firstRowLastColumn="0" w:lastRowFirstColumn="0" w:lastRowLastColumn="0"/>
+              <w:rPr>
+                <w:sz w:val="28"/>
+                <w:szCs w:val="28"/>
+              </w:rPr>
+            </w:pPr>
+            <w:r>
+              <w:rPr>
+                <w:sz w:val="28"/>
+                <w:szCs w:val="28"/>
+              </w:rPr>
+              <w:t>submit_button.get_attribute(‘value’) last_name.get_attribute(max_length)</w:t>
+            </w:r>
+          </w:p>
+        </w:tc>
+      </w:tr>
+      <w:tr>
+        <w:trPr>
+          <w:trHeight w:val="684"/>
+        </w:trPr>
+        <w:tc>
+          <w:tcPr>
+            <w:cnfStyle w:val="001000000000" w:firstRow="0" w:lastRow="0" w:firstColumn="1" w:lastColumn="0" w:oddVBand="0" w:evenVBand="0" w:oddHBand="0" w:evenHBand="0" w:firstRowFirstColumn="0" w:firstRowLastColumn="0" w:lastRowFirstColumn="0" w:lastRowLastColumn="0"/>
+            <w:tcW w:w="4764" w:type="dxa"/>
+            <w:vAlign w:val="center"/>
+          </w:tcPr>
+          <w:p>
+            <w:pPr>
+              <w:rPr>
+                <w:b w:val="0"/>
+                <w:bCs w:val="0"/>
+                <w:sz w:val="28"/>
+                <w:szCs w:val="28"/>
+              </w:rPr>
+            </w:pPr>
+            <w:r>
+              <w:rPr>
+                <w:b w:val="0"/>
+                <w:bCs w:val="0"/>
+                <w:sz w:val="28"/>
+                <w:szCs w:val="28"/>
+              </w:rPr>
+              <w:t>is_</w:t>
+            </w:r>
+            <w:proofErr w:type="gramStart"/>
+            <w:r>
+              <w:rPr>
+                <w:b w:val="0"/>
+                <w:bCs w:val="0"/>
+                <w:sz w:val="28"/>
+                <w:szCs w:val="28"/>
+              </w:rPr>
+              <w:t>displayed(</w:t>
+            </w:r>
+            <w:proofErr w:type="gramEnd"/>
+            <w:r>
+              <w:rPr>
+                <w:b w:val="0"/>
+                <w:bCs w:val="0"/>
+                <w:sz w:val="28"/>
+                <w:szCs w:val="28"/>
+              </w:rPr>
+              <w:t>)</w:t>
+            </w:r>
+          </w:p>
+        </w:tc>
+        <w:tc>
+          <w:tcPr>
+            <w:tcW w:w="7134" w:type="dxa"/>
+            <w:vAlign w:val="center"/>
+          </w:tcPr>
+          <w:p>
+            <w:pPr>
+              <w:cnfStyle w:val="000000000000" w:firstRow="0" w:lastRow="0" w:firstColumn="0" w:lastColumn="0" w:oddVBand="0" w:evenVBand="0" w:oddHBand="0" w:evenHBand="0" w:firstRowFirstColumn="0" w:firstRowLastColumn="0" w:lastRowFirstColumn="0" w:lastRowLastColumn="0"/>
+              <w:rPr>
+                <w:sz w:val="28"/>
+                <w:szCs w:val="28"/>
+              </w:rPr>
+            </w:pPr>
+            <w:r>
+              <w:rPr>
+                <w:sz w:val="28"/>
+                <w:szCs w:val="28"/>
+              </w:rPr>
+              <w:t>Verifica si el elemento está a la vista al usuario</w:t>
+            </w:r>
+            <w:r>
+              <w:rPr>
+                <w:sz w:val="28"/>
+                <w:szCs w:val="28"/>
+              </w:rPr>
+              <w:t>.</w:t>
+            </w:r>
+          </w:p>
+        </w:tc>
+        <w:tc>
+          <w:tcPr>
+            <w:tcW w:w="3716" w:type="dxa"/>
+            <w:vAlign w:val="center"/>
+          </w:tcPr>
+          <w:p>
+            <w:pPr>
+              <w:cnfStyle w:val="000000000000" w:firstRow="0" w:lastRow="0" w:firstColumn="0" w:lastColumn="0" w:oddVBand="0" w:evenVBand="0" w:oddHBand="0" w:evenHBand="0" w:firstRowFirstColumn="0" w:firstRowLastColumn="0" w:lastRowFirstColumn="0" w:lastRowLastColumn="0"/>
+              <w:rPr>
+                <w:sz w:val="28"/>
+                <w:szCs w:val="28"/>
+              </w:rPr>
+            </w:pPr>
+            <w:r>
+              <w:rPr>
+                <w:sz w:val="28"/>
+                <w:szCs w:val="28"/>
+              </w:rPr>
+              <w:t>banner.is_</w:t>
+            </w:r>
+            <w:proofErr w:type="gramStart"/>
+            <w:r>
+              <w:rPr>
+                <w:sz w:val="28"/>
+                <w:szCs w:val="28"/>
+              </w:rPr>
+              <w:t>displayed(</w:t>
+            </w:r>
+            <w:proofErr w:type="gramEnd"/>
+            <w:r>
+              <w:rPr>
+                <w:sz w:val="28"/>
+                <w:szCs w:val="28"/>
+              </w:rPr>
+              <w:t>)</w:t>
+            </w:r>
+          </w:p>
+        </w:tc>
+      </w:tr>
+      <w:tr>
+        <w:trPr>
+          <w:cnfStyle w:val="000000100000" w:firstRow="0" w:lastRow="0" w:firstColumn="0" w:lastColumn="0" w:oddVBand="0" w:evenVBand="0" w:oddHBand="1" w:evenHBand="0" w:firstRowFirstColumn="0" w:firstRowLastColumn="0" w:lastRowFirstColumn="0" w:lastRowLastColumn="0"/>
+          <w:trHeight w:val="684"/>
+        </w:trPr>
+        <w:tc>
+          <w:tcPr>
+            <w:cnfStyle w:val="001000000000" w:firstRow="0" w:lastRow="0" w:firstColumn="1" w:lastColumn="0" w:oddVBand="0" w:evenVBand="0" w:oddHBand="0" w:evenHBand="0" w:firstRowFirstColumn="0" w:firstRowLastColumn="0" w:lastRowFirstColumn="0" w:lastRowLastColumn="0"/>
+            <w:tcW w:w="4764" w:type="dxa"/>
+            <w:vAlign w:val="center"/>
+          </w:tcPr>
+          <w:p>
+            <w:pPr>
+              <w:rPr>
+                <w:b w:val="0"/>
+                <w:bCs w:val="0"/>
+                <w:sz w:val="28"/>
+                <w:szCs w:val="28"/>
+              </w:rPr>
+            </w:pPr>
+            <w:r>
+              <w:rPr>
+                <w:b w:val="0"/>
+                <w:bCs w:val="0"/>
+                <w:sz w:val="28"/>
+                <w:szCs w:val="28"/>
+              </w:rPr>
+              <w:t>is_</w:t>
+            </w:r>
+            <w:proofErr w:type="gramStart"/>
+            <w:r>
+              <w:rPr>
+                <w:b w:val="0"/>
+                <w:bCs w:val="0"/>
+                <w:sz w:val="28"/>
+                <w:szCs w:val="28"/>
+              </w:rPr>
+              <w:t>enabled(</w:t>
+            </w:r>
+            <w:proofErr w:type="gramEnd"/>
+            <w:r>
+              <w:rPr>
+                <w:b w:val="0"/>
+                <w:bCs w:val="0"/>
+                <w:sz w:val="28"/>
+                <w:szCs w:val="28"/>
+              </w:rPr>
+              <w:t>)</w:t>
+            </w:r>
+          </w:p>
+        </w:tc>
+        <w:tc>
+          <w:tcPr>
+            <w:tcW w:w="7134" w:type="dxa"/>
+            <w:vAlign w:val="center"/>
+          </w:tcPr>
+          <w:p>
+            <w:pPr>
+              <w:cnfStyle w:val="000000100000" w:firstRow="0" w:lastRow="0" w:firstColumn="0" w:lastColumn="0" w:oddVBand="0" w:evenVBand="0" w:oddHBand="1" w:evenHBand="0" w:firstRowFirstColumn="0" w:firstRowLastColumn="0" w:lastRowFirstColumn="0" w:lastRowLastColumn="0"/>
+              <w:rPr>
+                <w:sz w:val="28"/>
+                <w:szCs w:val="28"/>
+              </w:rPr>
+            </w:pPr>
+            <w:r>
+              <w:rPr>
+                <w:sz w:val="28"/>
+                <w:szCs w:val="28"/>
+              </w:rPr>
+              <w:t>Verifica si el elemento está habilitado</w:t>
+            </w:r>
+            <w:r>
+              <w:rPr>
+                <w:sz w:val="28"/>
+                <w:szCs w:val="28"/>
+              </w:rPr>
+              <w:t>.</w:t>
+            </w:r>
+          </w:p>
+        </w:tc>
+        <w:tc>
+          <w:tcPr>
+            <w:tcW w:w="3716" w:type="dxa"/>
+            <w:vAlign w:val="center"/>
+          </w:tcPr>
+          <w:p>
+            <w:pPr>
+              <w:cnfStyle w:val="000000100000" w:firstRow="0" w:lastRow="0" w:firstColumn="0" w:lastColumn="0" w:oddVBand="0" w:evenVBand="0" w:oddHBand="1" w:evenHBand="0" w:firstRowFirstColumn="0" w:firstRowLastColumn="0" w:lastRowFirstColumn="0" w:lastRowLastColumn="0"/>
+              <w:rPr>
+                <w:sz w:val="28"/>
+                <w:szCs w:val="28"/>
+              </w:rPr>
+            </w:pPr>
+            <w:r>
+              <w:rPr>
+                <w:sz w:val="28"/>
+                <w:szCs w:val="28"/>
+              </w:rPr>
+              <w:t>radio_button.is_</w:t>
+            </w:r>
+            <w:proofErr w:type="gramStart"/>
+            <w:r>
+              <w:rPr>
+                <w:sz w:val="28"/>
+                <w:szCs w:val="28"/>
+              </w:rPr>
+              <w:t>enabled(</w:t>
+            </w:r>
+            <w:proofErr w:type="gramEnd"/>
+            <w:r>
+              <w:rPr>
+                <w:sz w:val="28"/>
+                <w:szCs w:val="28"/>
+              </w:rPr>
+              <w:t>)</w:t>
+            </w:r>
+          </w:p>
+        </w:tc>
+      </w:tr>
+      <w:tr>
+        <w:trPr>
+          <w:trHeight w:val="684"/>
+        </w:trPr>
+        <w:tc>
+          <w:tcPr>
+            <w:cnfStyle w:val="001000000000" w:firstRow="0" w:lastRow="0" w:firstColumn="1" w:lastColumn="0" w:oddVBand="0" w:evenVBand="0" w:oddHBand="0" w:evenHBand="0" w:firstRowFirstColumn="0" w:firstRowLastColumn="0" w:lastRowFirstColumn="0" w:lastRowLastColumn="0"/>
+            <w:tcW w:w="4764" w:type="dxa"/>
+            <w:vAlign w:val="center"/>
+          </w:tcPr>
+          <w:p>
+            <w:pPr>
+              <w:rPr>
+                <w:b w:val="0"/>
+                <w:bCs w:val="0"/>
+                <w:sz w:val="28"/>
+                <w:szCs w:val="28"/>
+              </w:rPr>
+            </w:pPr>
+            <w:r>
+              <w:rPr>
+                <w:b w:val="0"/>
+                <w:bCs w:val="0"/>
+                <w:sz w:val="28"/>
+                <w:szCs w:val="28"/>
+              </w:rPr>
+              <w:t>is_</w:t>
+            </w:r>
+            <w:proofErr w:type="gramStart"/>
+            <w:r>
+              <w:rPr>
+                <w:b w:val="0"/>
+                <w:bCs w:val="0"/>
+                <w:sz w:val="28"/>
+                <w:szCs w:val="28"/>
+              </w:rPr>
+              <w:t>selected(</w:t>
+            </w:r>
+            <w:proofErr w:type="gramEnd"/>
+            <w:r>
+              <w:rPr>
+                <w:b w:val="0"/>
+                <w:bCs w:val="0"/>
+                <w:sz w:val="28"/>
+                <w:szCs w:val="28"/>
+              </w:rPr>
+              <w:t>)</w:t>
+            </w:r>
+          </w:p>
+        </w:tc>
+        <w:tc>
+          <w:tcPr>
+            <w:tcW w:w="7134" w:type="dxa"/>
+            <w:vAlign w:val="center"/>
+          </w:tcPr>
+          <w:p>
+            <w:pPr>
+              <w:cnfStyle w:val="000000000000" w:firstRow="0" w:lastRow="0" w:firstColumn="0" w:lastColumn="0" w:oddVBand="0" w:evenVBand="0" w:oddHBand="0" w:evenHBand="0" w:firstRowFirstColumn="0" w:firstRowLastColumn="0" w:lastRowFirstColumn="0" w:lastRowLastColumn="0"/>
+              <w:rPr>
+                <w:sz w:val="28"/>
+                <w:szCs w:val="28"/>
+              </w:rPr>
+            </w:pPr>
+            <w:r>
+              <w:rPr>
+                <w:sz w:val="28"/>
+                <w:szCs w:val="28"/>
+              </w:rPr>
+              <w:t>Verifica si el elemento está seleccionado, para el caso de checkbox o radio button</w:t>
+            </w:r>
+            <w:r>
+              <w:rPr>
+                <w:sz w:val="28"/>
+                <w:szCs w:val="28"/>
+              </w:rPr>
+              <w:t>.</w:t>
+            </w:r>
+          </w:p>
+        </w:tc>
+        <w:tc>
+          <w:tcPr>
+            <w:tcW w:w="3716" w:type="dxa"/>
+            <w:vAlign w:val="center"/>
+          </w:tcPr>
+          <w:p>
+            <w:pPr>
+              <w:cnfStyle w:val="000000000000" w:firstRow="0" w:lastRow="0" w:firstColumn="0" w:lastColumn="0" w:oddVBand="0" w:evenVBand="0" w:oddHBand="0" w:evenHBand="0" w:firstRowFirstColumn="0" w:firstRowLastColumn="0" w:lastRowFirstColumn="0" w:lastRowLastColumn="0"/>
+              <w:rPr>
+                <w:sz w:val="28"/>
+                <w:szCs w:val="28"/>
+              </w:rPr>
+            </w:pPr>
+            <w:r>
+              <w:rPr>
+                <w:sz w:val="28"/>
+                <w:szCs w:val="28"/>
+              </w:rPr>
+              <w:t>checkbox.is_</w:t>
+            </w:r>
+            <w:proofErr w:type="gramStart"/>
+            <w:r>
+              <w:rPr>
+                <w:sz w:val="28"/>
+                <w:szCs w:val="28"/>
+              </w:rPr>
+              <w:t>selected(</w:t>
+            </w:r>
+            <w:proofErr w:type="gramEnd"/>
+            <w:r>
+              <w:rPr>
+                <w:sz w:val="28"/>
+                <w:szCs w:val="28"/>
+              </w:rPr>
+              <w:t>)</w:t>
+            </w:r>
+          </w:p>
+        </w:tc>
+      </w:tr>
+      <w:tr>
+        <w:trPr>
+          <w:cnfStyle w:val="000000100000" w:firstRow="0" w:lastRow="0" w:firstColumn="0" w:lastColumn="0" w:oddVBand="0" w:evenVBand="0" w:oddHBand="1" w:evenHBand="0" w:firstRowFirstColumn="0" w:firstRowLastColumn="0" w:lastRowFirstColumn="0" w:lastRowLastColumn="0"/>
+          <w:trHeight w:val="684"/>
+        </w:trPr>
+        <w:tc>
+          <w:tcPr>
+            <w:cnfStyle w:val="001000000000" w:firstRow="0" w:lastRow="0" w:firstColumn="1" w:lastColumn="0" w:oddVBand="0" w:evenVBand="0" w:oddHBand="0" w:evenHBand="0" w:firstRowFirstColumn="0" w:firstRowLastColumn="0" w:lastRowFirstColumn="0" w:lastRowLastColumn="0"/>
+            <w:tcW w:w="4764" w:type="dxa"/>
+            <w:vAlign w:val="center"/>
+          </w:tcPr>
+          <w:p>
+            <w:pPr>
+              <w:rPr>
+                <w:b w:val="0"/>
+                <w:bCs w:val="0"/>
+                <w:sz w:val="28"/>
+                <w:szCs w:val="28"/>
+              </w:rPr>
+            </w:pPr>
+            <w:r>
+              <w:rPr>
+                <w:b w:val="0"/>
+                <w:bCs w:val="0"/>
+                <w:sz w:val="28"/>
+                <w:szCs w:val="28"/>
+              </w:rPr>
+              <w:t>send_keys(value)</w:t>
+            </w:r>
+          </w:p>
+        </w:tc>
+        <w:tc>
+          <w:tcPr>
+            <w:tcW w:w="7134" w:type="dxa"/>
+            <w:vAlign w:val="center"/>
+          </w:tcPr>
+          <w:p>
+            <w:pPr>
+              <w:cnfStyle w:val="000000100000" w:firstRow="0" w:lastRow="0" w:firstColumn="0" w:lastColumn="0" w:oddVBand="0" w:evenVBand="0" w:oddHBand="1" w:evenHBand="0" w:firstRowFirstColumn="0" w:firstRowLastColumn="0" w:lastRowFirstColumn="0" w:lastRowLastColumn="0"/>
+              <w:rPr>
+                <w:sz w:val="28"/>
+                <w:szCs w:val="28"/>
+              </w:rPr>
+            </w:pPr>
+            <w:r>
+              <w:rPr>
+                <w:sz w:val="28"/>
+                <w:szCs w:val="28"/>
+              </w:rPr>
+              <w:t>Simula escribir o presionar teclas en un elemento</w:t>
+            </w:r>
+            <w:r>
+              <w:rPr>
+                <w:sz w:val="28"/>
+                <w:szCs w:val="28"/>
+              </w:rPr>
+              <w:t>.</w:t>
+            </w:r>
+          </w:p>
+        </w:tc>
+        <w:tc>
+          <w:tcPr>
+            <w:tcW w:w="3716" w:type="dxa"/>
+            <w:vAlign w:val="center"/>
+          </w:tcPr>
+          <w:p>
+            <w:pPr>
+              <w:cnfStyle w:val="000000100000" w:firstRow="0" w:lastRow="0" w:firstColumn="0" w:lastColumn="0" w:oddVBand="0" w:evenVBand="0" w:oddHBand="1" w:evenHBand="0" w:firstRowFirstColumn="0" w:firstRowLastColumn="0" w:lastRowFirstColumn="0" w:lastRowLastColumn="0"/>
+              <w:rPr>
+                <w:sz w:val="28"/>
+                <w:szCs w:val="28"/>
+              </w:rPr>
+            </w:pPr>
+            <w:r>
+              <w:rPr>
+                <w:sz w:val="28"/>
+                <w:szCs w:val="28"/>
+              </w:rPr>
+              <w:t>email_</w:t>
+            </w:r>
+            <w:proofErr w:type="gramStart"/>
+            <w:r>
+              <w:rPr>
+                <w:sz w:val="28"/>
+                <w:szCs w:val="28"/>
+              </w:rPr>
+              <w:t>field.send</w:t>
+            </w:r>
+            <w:proofErr w:type="gramEnd"/>
+            <w:r>
+              <w:rPr>
+                <w:sz w:val="28"/>
+                <w:szCs w:val="28"/>
+              </w:rPr>
+              <w:t>_keys(‘team@platzi.com’)</w:t>
+            </w:r>
+          </w:p>
+        </w:tc>
+      </w:tr>
+      <w:tr>
+        <w:trPr>
+          <w:trHeight w:val="684"/>
+        </w:trPr>
+        <w:tc>
+          <w:tcPr>
+            <w:cnfStyle w:val="001000000000" w:firstRow="0" w:lastRow="0" w:firstColumn="1" w:lastColumn="0" w:oddVBand="0" w:evenVBand="0" w:oddHBand="0" w:evenHBand="0" w:firstRowFirstColumn="0" w:firstRowLastColumn="0" w:lastRowFirstColumn="0" w:lastRowLastColumn="0"/>
+            <w:tcW w:w="4764" w:type="dxa"/>
+            <w:vAlign w:val="center"/>
+          </w:tcPr>
+          <w:p>
+            <w:pPr>
+              <w:rPr>
+                <w:b w:val="0"/>
+                <w:bCs w:val="0"/>
+                <w:sz w:val="28"/>
+                <w:szCs w:val="28"/>
+              </w:rPr>
+            </w:pPr>
+            <w:proofErr w:type="gramStart"/>
+            <w:r>
+              <w:rPr>
+                <w:b w:val="0"/>
+                <w:bCs w:val="0"/>
+                <w:sz w:val="28"/>
+                <w:szCs w:val="28"/>
+              </w:rPr>
+              <w:lastRenderedPageBreak/>
+              <w:t>submit(</w:t>
+            </w:r>
+            <w:proofErr w:type="gramEnd"/>
+            <w:r>
+              <w:rPr>
+                <w:b w:val="0"/>
+                <w:bCs w:val="0"/>
+                <w:sz w:val="28"/>
+                <w:szCs w:val="28"/>
+              </w:rPr>
+              <w:t>)</w:t>
+            </w:r>
+          </w:p>
+        </w:tc>
+        <w:tc>
+          <w:tcPr>
+            <w:tcW w:w="7134" w:type="dxa"/>
+            <w:vAlign w:val="center"/>
+          </w:tcPr>
+          <w:p>
+            <w:pPr>
+              <w:cnfStyle w:val="000000000000" w:firstRow="0" w:lastRow="0" w:firstColumn="0" w:lastColumn="0" w:oddVBand="0" w:evenVBand="0" w:oddHBand="0" w:evenHBand="0" w:firstRowFirstColumn="0" w:firstRowLastColumn="0" w:lastRowFirstColumn="0" w:lastRowLastColumn="0"/>
+              <w:rPr>
+                <w:sz w:val="28"/>
+                <w:szCs w:val="28"/>
+              </w:rPr>
+            </w:pPr>
+            <w:r>
+              <w:rPr>
+                <w:sz w:val="28"/>
+                <w:szCs w:val="28"/>
+              </w:rPr>
+              <w:t>Envía un formulario o confirmación en un text area</w:t>
+            </w:r>
+            <w:r>
+              <w:rPr>
+                <w:sz w:val="28"/>
+                <w:szCs w:val="28"/>
+              </w:rPr>
+              <w:t>.</w:t>
+            </w:r>
+          </w:p>
+        </w:tc>
+        <w:tc>
+          <w:tcPr>
+            <w:tcW w:w="3716" w:type="dxa"/>
+            <w:vAlign w:val="center"/>
+          </w:tcPr>
+          <w:p>
+            <w:pPr>
+              <w:cnfStyle w:val="000000000000" w:firstRow="0" w:lastRow="0" w:firstColumn="0" w:lastColumn="0" w:oddVBand="0" w:evenVBand="0" w:oddHBand="0" w:evenHBand="0" w:firstRowFirstColumn="0" w:firstRowLastColumn="0" w:lastRowFirstColumn="0" w:lastRowLastColumn="0"/>
+              <w:rPr>
+                <w:sz w:val="28"/>
+                <w:szCs w:val="28"/>
+              </w:rPr>
+            </w:pPr>
+            <w:r>
+              <w:rPr>
+                <w:sz w:val="28"/>
+                <w:szCs w:val="28"/>
+              </w:rPr>
+              <w:t>search_</w:t>
+            </w:r>
+            <w:proofErr w:type="gramStart"/>
+            <w:r>
+              <w:rPr>
+                <w:sz w:val="28"/>
+                <w:szCs w:val="28"/>
+              </w:rPr>
+              <w:t>field.submit</w:t>
+            </w:r>
+            <w:proofErr w:type="gramEnd"/>
+            <w:r>
+              <w:rPr>
+                <w:sz w:val="28"/>
+                <w:szCs w:val="28"/>
+              </w:rPr>
+              <w:t>()</w:t>
+            </w:r>
+          </w:p>
+        </w:tc>
+      </w:tr>
+      <w:tr>
+        <w:trPr>
+          <w:cnfStyle w:val="000000100000" w:firstRow="0" w:lastRow="0" w:firstColumn="0" w:lastColumn="0" w:oddVBand="0" w:evenVBand="0" w:oddHBand="1" w:evenHBand="0" w:firstRowFirstColumn="0" w:firstRowLastColumn="0" w:lastRowFirstColumn="0" w:lastRowLastColumn="0"/>
+          <w:trHeight w:val="684"/>
+        </w:trPr>
+        <w:tc>
+          <w:tcPr>
+            <w:cnfStyle w:val="001000000000" w:firstRow="0" w:lastRow="0" w:firstColumn="1" w:lastColumn="0" w:oddVBand="0" w:evenVBand="0" w:oddHBand="0" w:evenHBand="0" w:firstRowFirstColumn="0" w:firstRowLastColumn="0" w:lastRowFirstColumn="0" w:lastRowLastColumn="0"/>
+            <w:tcW w:w="4764" w:type="dxa"/>
+            <w:vAlign w:val="center"/>
+          </w:tcPr>
+          <w:p>
+            <w:pPr>
+              <w:rPr>
+                <w:b w:val="0"/>
+                <w:bCs w:val="0"/>
+                <w:sz w:val="28"/>
+                <w:szCs w:val="28"/>
+              </w:rPr>
+            </w:pPr>
+            <w:r>
+              <w:rPr>
+                <w:b w:val="0"/>
+                <w:bCs w:val="0"/>
+                <w:sz w:val="28"/>
+                <w:szCs w:val="28"/>
+              </w:rPr>
+              <w:t>value_of_css_property(property_name)</w:t>
+            </w:r>
+          </w:p>
+        </w:tc>
+        <w:tc>
+          <w:tcPr>
+            <w:tcW w:w="7134" w:type="dxa"/>
+            <w:vAlign w:val="center"/>
+          </w:tcPr>
+          <w:p>
+            <w:pPr>
+              <w:cnfStyle w:val="000000100000" w:firstRow="0" w:lastRow="0" w:firstColumn="0" w:lastColumn="0" w:oddVBand="0" w:evenVBand="0" w:oddHBand="1" w:evenHBand="0" w:firstRowFirstColumn="0" w:firstRowLastColumn="0" w:lastRowFirstColumn="0" w:lastRowLastColumn="0"/>
+              <w:rPr>
+                <w:sz w:val="28"/>
+                <w:szCs w:val="28"/>
+              </w:rPr>
+            </w:pPr>
+            <w:r>
+              <w:rPr>
+                <w:sz w:val="28"/>
+                <w:szCs w:val="28"/>
+              </w:rPr>
+              <w:t>Obtiene el valor de una propiedad CSS del elemento</w:t>
+            </w:r>
+            <w:r>
+              <w:rPr>
+                <w:sz w:val="28"/>
+                <w:szCs w:val="28"/>
+              </w:rPr>
+              <w:t>.</w:t>
+            </w:r>
+          </w:p>
+        </w:tc>
+        <w:tc>
+          <w:tcPr>
+            <w:tcW w:w="3716" w:type="dxa"/>
+            <w:vAlign w:val="center"/>
+          </w:tcPr>
+          <w:p>
+            <w:pPr>
+              <w:cnfStyle w:val="000000100000" w:firstRow="0" w:lastRow="0" w:firstColumn="0" w:lastColumn="0" w:oddVBand="0" w:evenVBand="0" w:oddHBand="1" w:evenHBand="0" w:firstRowFirstColumn="0" w:firstRowLastColumn="0" w:lastRowFirstColumn="0" w:lastRowLastColumn="0"/>
+              <w:rPr>
+                <w:sz w:val="28"/>
+                <w:szCs w:val="28"/>
+              </w:rPr>
+            </w:pPr>
+            <w:r>
+              <w:rPr>
+                <w:sz w:val="28"/>
+                <w:szCs w:val="28"/>
+              </w:rPr>
+              <w:t>header.value_of_css_property(‘background-color’)</w:t>
+            </w:r>
+          </w:p>
+        </w:tc>
+      </w:tr>
+    </w:tbl>
+    <w:p>
+      <w:pPr>
+        <w:rPr>
+          <w:sz w:val="28"/>
+          <w:szCs w:val="28"/>
+        </w:rPr>
+      </w:pPr>
+    </w:p>
+    <w:p>
+      <w:pPr>
+        <w:pStyle w:val="Ttulo1"/>
+        <w:jc w:val="center"/>
+        <w:rPr>
+          <w:b/>
+          <w:bCs/>
+          <w:color w:val="auto"/>
+          <w:sz w:val="96"/>
+          <w:szCs w:val="96"/>
+        </w:rPr>
+      </w:pPr>
+      <w:r>
+        <w:rPr>
+          <w:b/>
+          <w:bCs/>
+          <w:color w:val="auto"/>
+          <w:sz w:val="96"/>
+          <w:szCs w:val="96"/>
+        </w:rPr>
+        <w:t>Demora implícita y explícita</w:t>
+      </w:r>
+    </w:p>
+    <w:p>
+      <w:pPr>
+        <w:pStyle w:val="Prrafodelista"/>
+        <w:numPr>
+          <w:ilvl w:val="0"/>
+          <w:numId w:val="17"/>
+        </w:numPr>
+        <w:rPr>
+          <w:sz w:val="28"/>
+          <w:szCs w:val="28"/>
+        </w:rPr>
+      </w:pPr>
+      <w:r>
+        <w:rPr>
+          <w:b/>
+          <w:bCs/>
+          <w:sz w:val="28"/>
+          <w:szCs w:val="28"/>
+        </w:rPr>
+        <w:t>Implícita</w:t>
+      </w:r>
+      <w:r>
+        <w:rPr>
+          <w:sz w:val="28"/>
+          <w:szCs w:val="28"/>
+        </w:rPr>
+        <w:t xml:space="preserve">: Busca una o varios elementos en el DOM si no se encuentran disponibles </w:t>
+      </w:r>
+      <w:r>
+        <w:rPr>
+          <w:sz w:val="28"/>
+          <w:szCs w:val="28"/>
+        </w:rPr>
+        <w:t>por la cantidad de tiempo asignado.</w:t>
+      </w:r>
+    </w:p>
+    <w:p>
+      <w:pPr>
+        <w:pStyle w:val="Prrafodelista"/>
+        <w:numPr>
+          <w:ilvl w:val="0"/>
+          <w:numId w:val="17"/>
+        </w:numPr>
+        <w:rPr>
+          <w:sz w:val="28"/>
+          <w:szCs w:val="28"/>
+        </w:rPr>
+      </w:pPr>
+      <w:r>
+        <w:rPr>
+          <w:b/>
+          <w:bCs/>
+          <w:sz w:val="28"/>
+          <w:szCs w:val="28"/>
+        </w:rPr>
+        <w:t>Explicita</w:t>
+      </w:r>
+      <w:r>
+        <w:rPr>
+          <w:sz w:val="28"/>
+          <w:szCs w:val="28"/>
+        </w:rPr>
+        <w:t>:</w:t>
+      </w:r>
+      <w:r>
+        <w:rPr>
+          <w:sz w:val="28"/>
+          <w:szCs w:val="28"/>
+        </w:rPr>
+        <w:t xml:space="preserve"> Utiliza condiciones de espera determinadas y continúan hasta que se cumplan</w:t>
+      </w:r>
+      <w:r>
+        <w:rPr>
+          <w:sz w:val="28"/>
+          <w:szCs w:val="28"/>
+        </w:rPr>
+        <w:t>.</w:t>
+      </w:r>
+    </w:p>
+    <w:p>
+      <w:pPr>
+        <w:pStyle w:val="Ttulo1"/>
+        <w:jc w:val="center"/>
+        <w:rPr>
+          <w:b/>
+          <w:bCs/>
+          <w:color w:val="auto"/>
+          <w:sz w:val="96"/>
+          <w:szCs w:val="96"/>
+        </w:rPr>
+      </w:pPr>
+      <w:r>
+        <w:rPr>
+          <w:b/>
+          <w:bCs/>
+          <w:color w:val="auto"/>
+          <w:sz w:val="96"/>
+          <w:szCs w:val="96"/>
+        </w:rPr>
+        <w:t>Data Driven Testing (DDT)</w:t>
+      </w:r>
+    </w:p>
+    <w:p>
+      <w:pPr>
+        <w:pStyle w:val="Ttulo2"/>
+        <w:rPr>
+          <w:rFonts w:ascii="Roboto" w:hAnsi="Roboto"/>
+          <w:b/>
+          <w:bCs/>
+          <w:color w:val="auto"/>
+          <w:sz w:val="40"/>
+          <w:szCs w:val="40"/>
+        </w:rPr>
+      </w:pPr>
+      <w:r>
+        <w:rPr>
+          <w:rFonts w:ascii="Roboto" w:hAnsi="Roboto"/>
+          <w:b/>
+          <w:bCs/>
+          <w:color w:val="auto"/>
+          <w:sz w:val="40"/>
+          <w:szCs w:val="40"/>
+        </w:rPr>
+        <w:t>¿TDD o DDT?</w:t>
+      </w:r>
+    </w:p>
+    <w:p>
+      <w:pPr>
+        <w:pStyle w:val="Prrafodelista"/>
+        <w:numPr>
+          <w:ilvl w:val="0"/>
+          <w:numId w:val="18"/>
+        </w:numPr>
+        <w:rPr>
+          <w:sz w:val="28"/>
+          <w:szCs w:val="28"/>
+        </w:rPr>
+      </w:pPr>
+      <w:r>
+        <w:rPr>
+          <w:b/>
+          <w:bCs/>
+          <w:sz w:val="28"/>
+          <w:szCs w:val="28"/>
+        </w:rPr>
+        <w:t>Test Driven Development</w:t>
+      </w:r>
+      <w:r>
+        <w:rPr>
+          <w:sz w:val="28"/>
+          <w:szCs w:val="28"/>
+        </w:rPr>
+        <w:t xml:space="preserve">: </w:t>
+      </w:r>
+      <w:r>
+        <w:rPr>
+          <w:sz w:val="28"/>
+          <w:szCs w:val="28"/>
+        </w:rPr>
+        <w:t>Desarrollar código en base a pruebas para que puedan cumplirlas.</w:t>
+      </w:r>
+    </w:p>
+    <w:p>
+      <w:pPr>
+        <w:pStyle w:val="Prrafodelista"/>
+        <w:numPr>
+          <w:ilvl w:val="0"/>
+          <w:numId w:val="18"/>
+        </w:numPr>
+        <w:rPr>
+          <w:sz w:val="28"/>
+          <w:szCs w:val="28"/>
+        </w:rPr>
+      </w:pPr>
+      <w:r>
+        <w:rPr>
+          <w:b/>
+          <w:bCs/>
+          <w:sz w:val="28"/>
+          <w:szCs w:val="28"/>
+        </w:rPr>
+        <w:t>Data Driven Testing</w:t>
+      </w:r>
+      <w:r>
+        <w:rPr>
+          <w:sz w:val="28"/>
+          <w:szCs w:val="28"/>
+        </w:rPr>
+        <w:t>: Desarrollar pruebas en base a código ya existente para validar en que escenarios pasan o fallan.</w:t>
+      </w:r>
+    </w:p>
+    <w:p>
+      <w:pPr>
+        <w:jc w:val="center"/>
+        <w:rPr>
+          <w:sz w:val="28"/>
+          <w:szCs w:val="28"/>
+        </w:rPr>
+      </w:pPr>
+      <w:r>
+        <w:rPr>
+          <w:noProof/>
+        </w:rPr>
+        <w:lastRenderedPageBreak/>
+        <w:drawing>
+          <wp:inline distT="0" distB="0" distL="0" distR="0" wp14:anchorId="2DCDFAAD" wp14:editId="36671E0D">
+            <wp:extent cx="4441190" cy="3004457"/>
+            <wp:effectExtent l="0" t="0" r="0" b="5715"/>
+            <wp:docPr id="5" name="Imagen 5"/>
+            <wp:cNvGraphicFramePr>
+              <a:graphicFrameLocks xmlns:a="http://schemas.openxmlformats.org/drawingml/2006/main" noChangeAspect="1"/>
+            </wp:cNvGraphicFramePr>
+            <a:graphic xmlns:a="http://schemas.openxmlformats.org/drawingml/2006/main">
+              <a:graphicData uri="http://schemas.openxmlformats.org/drawingml/2006/picture">
+                <pic:pic xmlns:pic="http://schemas.openxmlformats.org/drawingml/2006/picture">
+                  <pic:nvPicPr>
+                    <pic:cNvPr id="1" name=""/>
+                    <pic:cNvPicPr/>
+                  </pic:nvPicPr>
+                  <pic:blipFill rotWithShape="1">
+                    <a:blip r:embed="rId13"/>
+                    <a:srcRect l="53336" t="23397" r="1237" b="21942"/>
+                    <a:stretch/>
+                  </pic:blipFill>
+                  <pic:spPr bwMode="auto">
+                    <a:xfrm>
+                      <a:off x="0" y="0"/>
+                      <a:ext cx="4441711" cy="3004809"/>
+                    </a:xfrm>
+                    <a:prstGeom prst="rect">
+                      <a:avLst/>
+                    </a:prstGeom>
+                    <a:ln>
+                      <a:noFill/>
+                    </a:ln>
+                    <a:extLst>
+                      <a:ext uri="{53640926-AAD7-44D8-BBD7-CCE9431645EC}">
+                        <a14:shadowObscured xmlns:a14="http://schemas.microsoft.com/office/drawing/2010/main"/>
+                      </a:ext>
+                    </a:extLst>
+                  </pic:spPr>
+                </pic:pic>
+              </a:graphicData>
+            </a:graphic>
+          </wp:inline>
+        </w:drawing>
+      </w:r>
+    </w:p>
+    <w:p>
+      <w:pPr>
+        <w:pStyle w:val="Ttulo1"/>
+        <w:jc w:val="center"/>
+        <w:rPr>
+          <w:sz w:val="28"/>
+          <w:szCs w:val="28"/>
+        </w:rPr>
+      </w:pPr>
+      <w:r>
+        <w:rPr>
+          <w:b/>
+          <w:bCs/>
+          <w:color w:val="auto"/>
+          <w:sz w:val="96"/>
+          <w:szCs w:val="96"/>
+        </w:rPr>
+        <w:t>Page Object Model (POM)</w:t>
+      </w:r>
+    </w:p>
+    <w:p>
+      <w:pPr>
+        <w:rPr>
+          <w:sz w:val="28"/>
+          <w:szCs w:val="28"/>
+        </w:rPr>
+      </w:pPr>
+      <w:r>
+        <w:rPr>
+          <w:sz w:val="28"/>
+          <w:szCs w:val="28"/>
+        </w:rPr>
+        <w:t xml:space="preserve">Es un </w:t>
+      </w:r>
+      <w:r>
+        <w:rPr>
+          <w:sz w:val="28"/>
+          <w:szCs w:val="28"/>
+        </w:rPr>
+        <w:t>patrón</w:t>
+      </w:r>
+      <w:r>
+        <w:rPr>
+          <w:sz w:val="28"/>
+          <w:szCs w:val="28"/>
+        </w:rPr>
+        <w:t xml:space="preserve"> de diseño utilizado en testing, la forma en que funciona es </w:t>
+      </w:r>
+      <w:r>
+        <w:rPr>
+          <w:sz w:val="28"/>
+          <w:szCs w:val="28"/>
+        </w:rPr>
+        <w:t>que,</w:t>
+      </w:r>
+      <w:r>
+        <w:rPr>
+          <w:sz w:val="28"/>
+          <w:szCs w:val="28"/>
+        </w:rPr>
+        <w:t xml:space="preserve"> en lugar de tener las pruebas en un solo archivo</w:t>
+      </w:r>
+      <w:r>
+        <w:rPr>
+          <w:sz w:val="28"/>
+          <w:szCs w:val="28"/>
+        </w:rPr>
+        <w:t>, las tendremos en archivos independientes</w:t>
+      </w:r>
+      <w:r>
+        <w:rPr>
+          <w:sz w:val="28"/>
+          <w:szCs w:val="28"/>
+        </w:rPr>
+        <w:t xml:space="preserve"> los cuales se llamaran Pages haciendo referencia al sitio adonde se aplican.</w:t>
+      </w:r>
+    </w:p>
+    <w:p>
+      <w:pPr>
+        <w:pStyle w:val="Ttulo2"/>
+        <w:rPr>
+          <w:sz w:val="28"/>
+          <w:szCs w:val="28"/>
+        </w:rPr>
+      </w:pPr>
+      <w:r>
+        <w:rPr>
+          <w:rFonts w:ascii="Roboto" w:hAnsi="Roboto"/>
+          <w:b/>
+          <w:bCs/>
+          <w:color w:val="auto"/>
+          <w:sz w:val="40"/>
+          <w:szCs w:val="40"/>
+        </w:rPr>
+        <w:t>Beneficios</w:t>
+      </w:r>
+    </w:p>
+    <w:p>
+      <w:pPr>
+        <w:pStyle w:val="Prrafodelista"/>
+        <w:numPr>
+          <w:ilvl w:val="0"/>
+          <w:numId w:val="19"/>
+        </w:numPr>
+        <w:rPr>
+          <w:sz w:val="28"/>
+          <w:szCs w:val="28"/>
+        </w:rPr>
+      </w:pPr>
+      <w:r>
+        <w:rPr>
+          <w:sz w:val="28"/>
+          <w:szCs w:val="28"/>
+        </w:rPr>
+        <w:t>Crea un alto nivel de abstracción para minimizar cambios en las pruebas s</w:t>
+      </w:r>
+      <w:r>
+        <w:rPr>
+          <w:sz w:val="28"/>
+          <w:szCs w:val="28"/>
+        </w:rPr>
+        <w:t>i</w:t>
+      </w:r>
+      <w:r>
+        <w:rPr>
+          <w:sz w:val="28"/>
+          <w:szCs w:val="28"/>
+        </w:rPr>
+        <w:t xml:space="preserve"> los desarrolladores modifican el sitio.</w:t>
+      </w:r>
+    </w:p>
+    <w:p>
+      <w:pPr>
+        <w:pStyle w:val="Prrafodelista"/>
+        <w:numPr>
+          <w:ilvl w:val="0"/>
+          <w:numId w:val="19"/>
+        </w:numPr>
+        <w:rPr>
+          <w:sz w:val="28"/>
+          <w:szCs w:val="28"/>
+        </w:rPr>
+      </w:pPr>
+      <w:r>
+        <w:rPr>
+          <w:sz w:val="28"/>
+          <w:szCs w:val="28"/>
+        </w:rPr>
+        <w:t>Crea código reutilizable que se pued</w:t>
+      </w:r>
+      <w:r>
+        <w:rPr>
+          <w:sz w:val="28"/>
+          <w:szCs w:val="28"/>
+        </w:rPr>
+        <w:t>e</w:t>
+      </w:r>
+      <w:r>
+        <w:rPr>
+          <w:sz w:val="28"/>
+          <w:szCs w:val="28"/>
+        </w:rPr>
+        <w:t xml:space="preserve"> utilizar en multiples pruebas.</w:t>
+      </w:r>
+    </w:p>
+    <w:p>
+      <w:pPr>
+        <w:pStyle w:val="Prrafodelista"/>
+        <w:numPr>
+          <w:ilvl w:val="0"/>
+          <w:numId w:val="19"/>
+        </w:numPr>
+        <w:rPr>
+          <w:sz w:val="28"/>
+          <w:szCs w:val="28"/>
+        </w:rPr>
+      </w:pPr>
+      <w:r>
+        <w:rPr>
+          <w:sz w:val="28"/>
+          <w:szCs w:val="28"/>
+        </w:rPr>
+        <w:t>Las pruebas son más legibles, flexibles y vigentes.</w:t>
+      </w:r>
+    </w:p>
+    <w:p>
+      <w:pPr>
+        <w:jc w:val="center"/>
+        <w:rPr>
+          <w:sz w:val="28"/>
+          <w:szCs w:val="28"/>
+        </w:rPr>
+      </w:pPr>
+      <w:r>
+        <w:rPr>
+          <w:noProof/>
+        </w:rPr>
+        <w:lastRenderedPageBreak/>
+        <w:drawing>
+          <wp:inline distT="0" distB="0" distL="0" distR="0" wp14:anchorId="19C9DCBE" wp14:editId="43E3BD43">
+            <wp:extent cx="4250453" cy="3205424"/>
+            <wp:effectExtent l="0" t="0" r="0" b="0"/>
+            <wp:docPr id="6" name="Imagen 6"/>
+            <wp:cNvGraphicFramePr>
+              <a:graphicFrameLocks xmlns:a="http://schemas.openxmlformats.org/drawingml/2006/main" noChangeAspect="1"/>
+            </wp:cNvGraphicFramePr>
+            <a:graphic xmlns:a="http://schemas.openxmlformats.org/drawingml/2006/main">
+              <a:graphicData uri="http://schemas.openxmlformats.org/drawingml/2006/picture">
+                <pic:pic xmlns:pic="http://schemas.openxmlformats.org/drawingml/2006/picture">
+                  <pic:nvPicPr>
+                    <pic:cNvPr id="1" name=""/>
+                    <pic:cNvPicPr/>
+                  </pic:nvPicPr>
+                  <pic:blipFill rotWithShape="1">
+                    <a:blip r:embed="rId14"/>
+                    <a:srcRect l="53336" t="22850" r="3186" b="18832"/>
+                    <a:stretch/>
+                  </pic:blipFill>
+                  <pic:spPr bwMode="auto">
+                    <a:xfrm>
+                      <a:off x="0" y="0"/>
+                      <a:ext cx="4251075" cy="3205893"/>
+                    </a:xfrm>
+                    <a:prstGeom prst="rect">
+                      <a:avLst/>
+                    </a:prstGeom>
+                    <a:ln>
+                      <a:noFill/>
+                    </a:ln>
+                    <a:extLst>
+                      <a:ext uri="{53640926-AAD7-44D8-BBD7-CCE9431645EC}">
+                        <a14:shadowObscured xmlns:a14="http://schemas.microsoft.com/office/drawing/2010/main"/>
+                      </a:ext>
+                    </a:extLst>
+                  </pic:spPr>
+                </pic:pic>
+              </a:graphicData>
+            </a:graphic>
+          </wp:inline>
+        </w:drawing>
+      </w:r>
+    </w:p>
+    <w:p>
+      <w:pPr>
         <w:rPr>
           <w:sz w:val="28"/>
           <w:szCs w:val="28"/>
@@ -3193,6 +5936,232 @@
 <file path=word/numbering.xml><?xml version="1.0" encoding="utf-8"?>
 <w:numbering xmlns:wpc="http://schemas.microsoft.com/office/word/2010/wordprocessingCanvas" xmlns:cx="http://schemas.microsoft.com/office/drawing/2014/chartex" xmlns:cx1="http://schemas.microsoft.com/office/drawing/2015/9/8/chartex" xmlns:cx2="http://schemas.microsoft.com/office/drawing/2015/10/21/chartex" xmlns:cx3="http://schemas.microsoft.com/office/drawing/2016/5/9/chartex" xmlns:cx4="http://schemas.microsoft.com/office/drawing/2016/5/10/chartex" xmlns:cx5="http://schemas.microsoft.com/office/drawing/2016/5/11/chartex" xmlns:cx6="http://schemas.microsoft.com/office/drawing/2016/5/12/chartex" xmlns:cx7="http://schemas.microsoft.com/office/drawing/2016/5/13/chartex" xmlns:cx8="http://schemas.microsoft.com/office/drawing/2016/5/14/chartex" xmlns:mc="http://schemas.openxmlformats.org/markup-compatibility/2006" xmlns:aink="http://schemas.microsoft.com/office/drawing/2016/ink" xmlns:am3d="http://schemas.microsoft.com/office/drawing/2017/model3d" xmlns:o="urn:schemas-microsoft-com:office:office" xmlns:r="http://schemas.openxmlformats.org/officeDocument/2006/relationships" xmlns:m="http://schemas.openxmlformats.org/officeDocument/2006/math" xmlns:v="urn:schemas-microsoft-com:vml" xmlns:wp14="http://schemas.microsoft.com/office/word/2010/wordprocessingDrawing" xmlns:wp="http://schemas.openxmlformats.org/drawingml/2006/wordprocessingDrawing" xmlns:w10="urn:schemas-microsoft-com:office:word" xmlns:w="http://schemas.openxmlformats.org/wordprocessingml/2006/main" xmlns:w14="http://schemas.microsoft.com/office/word/2010/wordml" xmlns:w15="http://schemas.microsoft.com/office/word/2012/wordml" xmlns:w16cex="http://schemas.microsoft.com/office/word/2018/wordml/cex" xmlns:w16cid="http://schemas.microsoft.com/office/word/2016/wordml/cid" xmlns:w16="http://schemas.microsoft.com/office/word/2018/wordml" xmlns:w16se="http://schemas.microsoft.com/office/word/2015/wordml/symex" xmlns:wpg="http://schemas.microsoft.com/office/word/2010/wordprocessingGroup" xmlns:wpi="http://schemas.microsoft.com/office/word/2010/wordprocessingInk" xmlns:wne="http://schemas.microsoft.com/office/word/2006/wordml" xmlns:wps="http://schemas.microsoft.com/office/word/2010/wordprocessingShape" mc:Ignorable="w14 w15 w16se w16cid w16 w16cex wp14">
   <w:abstractNum w:abstractNumId="0" w15:restartNumberingAfterBreak="0">
+    <w:nsid w:val="08E30FB6"/>
+    <w:multiLevelType w:val="hybridMultilevel"/>
+    <w:tmpl w:val="C7C45E50"/>
+    <w:lvl w:ilvl="0" w:tplc="04090001">
+      <w:start w:val="1"/>
+      <w:numFmt w:val="bullet"/>
+      <w:lvlText w:val=""/>
+      <w:lvlJc w:val="left"/>
+      <w:pPr>
+        <w:ind w:left="720" w:hanging="360"/>
+      </w:pPr>
+      <w:rPr>
+        <w:rFonts w:ascii="Symbol" w:hAnsi="Symbol" w:hint="default"/>
+      </w:rPr>
+    </w:lvl>
+    <w:lvl w:ilvl="1" w:tplc="04090003" w:tentative="1">
+      <w:start w:val="1"/>
+      <w:numFmt w:val="bullet"/>
+      <w:lvlText w:val="o"/>
+      <w:lvlJc w:val="left"/>
+      <w:pPr>
+        <w:ind w:left="1440" w:hanging="360"/>
+      </w:pPr>
+      <w:rPr>
+        <w:rFonts w:ascii="Courier New" w:hAnsi="Courier New" w:cs="Courier New" w:hint="default"/>
+      </w:rPr>
+    </w:lvl>
+    <w:lvl w:ilvl="2" w:tplc="04090005" w:tentative="1">
+      <w:start w:val="1"/>
+      <w:numFmt w:val="bullet"/>
+      <w:lvlText w:val=""/>
+      <w:lvlJc w:val="left"/>
+      <w:pPr>
+        <w:ind w:left="2160" w:hanging="360"/>
+      </w:pPr>
+      <w:rPr>
+        <w:rFonts w:ascii="Wingdings" w:hAnsi="Wingdings" w:hint="default"/>
+      </w:rPr>
+    </w:lvl>
+    <w:lvl w:ilvl="3" w:tplc="04090001" w:tentative="1">
+      <w:start w:val="1"/>
+      <w:numFmt w:val="bullet"/>
+      <w:lvlText w:val=""/>
+      <w:lvlJc w:val="left"/>
+      <w:pPr>
+        <w:ind w:left="2880" w:hanging="360"/>
+      </w:pPr>
+      <w:rPr>
+        <w:rFonts w:ascii="Symbol" w:hAnsi="Symbol" w:hint="default"/>
+      </w:rPr>
+    </w:lvl>
+    <w:lvl w:ilvl="4" w:tplc="04090003" w:tentative="1">
+      <w:start w:val="1"/>
+      <w:numFmt w:val="bullet"/>
+      <w:lvlText w:val="o"/>
+      <w:lvlJc w:val="left"/>
+      <w:pPr>
+        <w:ind w:left="3600" w:hanging="360"/>
+      </w:pPr>
+      <w:rPr>
+        <w:rFonts w:ascii="Courier New" w:hAnsi="Courier New" w:cs="Courier New" w:hint="default"/>
+      </w:rPr>
+    </w:lvl>
+    <w:lvl w:ilvl="5" w:tplc="04090005" w:tentative="1">
+      <w:start w:val="1"/>
+      <w:numFmt w:val="bullet"/>
+      <w:lvlText w:val=""/>
+      <w:lvlJc w:val="left"/>
+      <w:pPr>
+        <w:ind w:left="4320" w:hanging="360"/>
+      </w:pPr>
+      <w:rPr>
+        <w:rFonts w:ascii="Wingdings" w:hAnsi="Wingdings" w:hint="default"/>
+      </w:rPr>
+    </w:lvl>
+    <w:lvl w:ilvl="6" w:tplc="04090001" w:tentative="1">
+      <w:start w:val="1"/>
+      <w:numFmt w:val="bullet"/>
+      <w:lvlText w:val=""/>
+      <w:lvlJc w:val="left"/>
+      <w:pPr>
+        <w:ind w:left="5040" w:hanging="360"/>
+      </w:pPr>
+      <w:rPr>
+        <w:rFonts w:ascii="Symbol" w:hAnsi="Symbol" w:hint="default"/>
+      </w:rPr>
+    </w:lvl>
+    <w:lvl w:ilvl="7" w:tplc="04090003" w:tentative="1">
+      <w:start w:val="1"/>
+      <w:numFmt w:val="bullet"/>
+      <w:lvlText w:val="o"/>
+      <w:lvlJc w:val="left"/>
+      <w:pPr>
+        <w:ind w:left="5760" w:hanging="360"/>
+      </w:pPr>
+      <w:rPr>
+        <w:rFonts w:ascii="Courier New" w:hAnsi="Courier New" w:cs="Courier New" w:hint="default"/>
+      </w:rPr>
+    </w:lvl>
+    <w:lvl w:ilvl="8" w:tplc="04090005" w:tentative="1">
+      <w:start w:val="1"/>
+      <w:numFmt w:val="bullet"/>
+      <w:lvlText w:val=""/>
+      <w:lvlJc w:val="left"/>
+      <w:pPr>
+        <w:ind w:left="6480" w:hanging="360"/>
+      </w:pPr>
+      <w:rPr>
+        <w:rFonts w:ascii="Wingdings" w:hAnsi="Wingdings" w:hint="default"/>
+      </w:rPr>
+    </w:lvl>
+  </w:abstractNum>
+  <w:abstractNum w:abstractNumId="1" w15:restartNumberingAfterBreak="0">
+    <w:nsid w:val="0E075245"/>
+    <w:multiLevelType w:val="hybridMultilevel"/>
+    <w:tmpl w:val="E5F813B2"/>
+    <w:lvl w:ilvl="0" w:tplc="04090001">
+      <w:start w:val="1"/>
+      <w:numFmt w:val="bullet"/>
+      <w:lvlText w:val=""/>
+      <w:lvlJc w:val="left"/>
+      <w:pPr>
+        <w:ind w:left="720" w:hanging="360"/>
+      </w:pPr>
+      <w:rPr>
+        <w:rFonts w:ascii="Symbol" w:hAnsi="Symbol" w:hint="default"/>
+      </w:rPr>
+    </w:lvl>
+    <w:lvl w:ilvl="1" w:tplc="04090003" w:tentative="1">
+      <w:start w:val="1"/>
+      <w:numFmt w:val="bullet"/>
+      <w:lvlText w:val="o"/>
+      <w:lvlJc w:val="left"/>
+      <w:pPr>
+        <w:ind w:left="1440" w:hanging="360"/>
+      </w:pPr>
+      <w:rPr>
+        <w:rFonts w:ascii="Courier New" w:hAnsi="Courier New" w:cs="Courier New" w:hint="default"/>
+      </w:rPr>
+    </w:lvl>
+    <w:lvl w:ilvl="2" w:tplc="04090005" w:tentative="1">
+      <w:start w:val="1"/>
+      <w:numFmt w:val="bullet"/>
+      <w:lvlText w:val=""/>
+      <w:lvlJc w:val="left"/>
+      <w:pPr>
+        <w:ind w:left="2160" w:hanging="360"/>
+      </w:pPr>
+      <w:rPr>
+        <w:rFonts w:ascii="Wingdings" w:hAnsi="Wingdings" w:hint="default"/>
+      </w:rPr>
+    </w:lvl>
+    <w:lvl w:ilvl="3" w:tplc="04090001" w:tentative="1">
+      <w:start w:val="1"/>
+      <w:numFmt w:val="bullet"/>
+      <w:lvlText w:val=""/>
+      <w:lvlJc w:val="left"/>
+      <w:pPr>
+        <w:ind w:left="2880" w:hanging="360"/>
+      </w:pPr>
+      <w:rPr>
+        <w:rFonts w:ascii="Symbol" w:hAnsi="Symbol" w:hint="default"/>
+      </w:rPr>
+    </w:lvl>
+    <w:lvl w:ilvl="4" w:tplc="04090003" w:tentative="1">
+      <w:start w:val="1"/>
+      <w:numFmt w:val="bullet"/>
+      <w:lvlText w:val="o"/>
+      <w:lvlJc w:val="left"/>
+      <w:pPr>
+        <w:ind w:left="3600" w:hanging="360"/>
+      </w:pPr>
+      <w:rPr>
+        <w:rFonts w:ascii="Courier New" w:hAnsi="Courier New" w:cs="Courier New" w:hint="default"/>
+      </w:rPr>
+    </w:lvl>
+    <w:lvl w:ilvl="5" w:tplc="04090005" w:tentative="1">
+      <w:start w:val="1"/>
+      <w:numFmt w:val="bullet"/>
+      <w:lvlText w:val=""/>
+      <w:lvlJc w:val="left"/>
+      <w:pPr>
+        <w:ind w:left="4320" w:hanging="360"/>
+      </w:pPr>
+      <w:rPr>
+        <w:rFonts w:ascii="Wingdings" w:hAnsi="Wingdings" w:hint="default"/>
+      </w:rPr>
+    </w:lvl>
+    <w:lvl w:ilvl="6" w:tplc="04090001" w:tentative="1">
+      <w:start w:val="1"/>
+      <w:numFmt w:val="bullet"/>
+      <w:lvlText w:val=""/>
+      <w:lvlJc w:val="left"/>
+      <w:pPr>
+        <w:ind w:left="5040" w:hanging="360"/>
+      </w:pPr>
+      <w:rPr>
+        <w:rFonts w:ascii="Symbol" w:hAnsi="Symbol" w:hint="default"/>
+      </w:rPr>
+    </w:lvl>
+    <w:lvl w:ilvl="7" w:tplc="04090003" w:tentative="1">
+      <w:start w:val="1"/>
+      <w:numFmt w:val="bullet"/>
+      <w:lvlText w:val="o"/>
+      <w:lvlJc w:val="left"/>
+      <w:pPr>
+        <w:ind w:left="5760" w:hanging="360"/>
+      </w:pPr>
+      <w:rPr>
+        <w:rFonts w:ascii="Courier New" w:hAnsi="Courier New" w:cs="Courier New" w:hint="default"/>
+      </w:rPr>
+    </w:lvl>
+    <w:lvl w:ilvl="8" w:tplc="04090005" w:tentative="1">
+      <w:start w:val="1"/>
+      <w:numFmt w:val="bullet"/>
+      <w:lvlText w:val=""/>
+      <w:lvlJc w:val="left"/>
+      <w:pPr>
+        <w:ind w:left="6480" w:hanging="360"/>
+      </w:pPr>
+      <w:rPr>
+        <w:rFonts w:ascii="Wingdings" w:hAnsi="Wingdings" w:hint="default"/>
+      </w:rPr>
+    </w:lvl>
+  </w:abstractNum>
+  <w:abstractNum w:abstractNumId="2" w15:restartNumberingAfterBreak="0">
     <w:nsid w:val="16765402"/>
     <w:multiLevelType w:val="hybridMultilevel"/>
     <w:tmpl w:val="1FD47A10"/>
@@ -3278,7 +6247,7 @@
       </w:pPr>
     </w:lvl>
   </w:abstractNum>
-  <w:abstractNum w:abstractNumId="1" w15:restartNumberingAfterBreak="0">
+  <w:abstractNum w:abstractNumId="3" w15:restartNumberingAfterBreak="0">
     <w:nsid w:val="1A2063F3"/>
     <w:multiLevelType w:val="hybridMultilevel"/>
     <w:tmpl w:val="45C4FEF6"/>
@@ -3391,7 +6360,7 @@
       </w:rPr>
     </w:lvl>
   </w:abstractNum>
-  <w:abstractNum w:abstractNumId="2" w15:restartNumberingAfterBreak="0">
+  <w:abstractNum w:abstractNumId="4" w15:restartNumberingAfterBreak="0">
     <w:nsid w:val="1F2D375E"/>
     <w:multiLevelType w:val="hybridMultilevel"/>
     <w:tmpl w:val="96361E3C"/>
@@ -3504,7 +6473,7 @@
       </w:rPr>
     </w:lvl>
   </w:abstractNum>
-  <w:abstractNum w:abstractNumId="3" w15:restartNumberingAfterBreak="0">
+  <w:abstractNum w:abstractNumId="5" w15:restartNumberingAfterBreak="0">
     <w:nsid w:val="251269B6"/>
     <w:multiLevelType w:val="hybridMultilevel"/>
     <w:tmpl w:val="5C103C3C"/>
@@ -3617,7 +6586,7 @@
       </w:rPr>
     </w:lvl>
   </w:abstractNum>
-  <w:abstractNum w:abstractNumId="4" w15:restartNumberingAfterBreak="0">
+  <w:abstractNum w:abstractNumId="6" w15:restartNumberingAfterBreak="0">
     <w:nsid w:val="2EC74D10"/>
     <w:multiLevelType w:val="hybridMultilevel"/>
     <w:tmpl w:val="DFAEB032"/>
@@ -3730,7 +6699,7 @@
       </w:rPr>
     </w:lvl>
   </w:abstractNum>
-  <w:abstractNum w:abstractNumId="5" w15:restartNumberingAfterBreak="0">
+  <w:abstractNum w:abstractNumId="7" w15:restartNumberingAfterBreak="0">
     <w:nsid w:val="3A10372B"/>
     <w:multiLevelType w:val="hybridMultilevel"/>
     <w:tmpl w:val="E870AB4A"/>
@@ -3843,7 +6812,7 @@
       </w:rPr>
     </w:lvl>
   </w:abstractNum>
-  <w:abstractNum w:abstractNumId="6" w15:restartNumberingAfterBreak="0">
+  <w:abstractNum w:abstractNumId="8" w15:restartNumberingAfterBreak="0">
     <w:nsid w:val="3CFF39CE"/>
     <w:multiLevelType w:val="hybridMultilevel"/>
     <w:tmpl w:val="C94CF374"/>
@@ -3956,7 +6925,120 @@
       </w:rPr>
     </w:lvl>
   </w:abstractNum>
-  <w:abstractNum w:abstractNumId="7" w15:restartNumberingAfterBreak="0">
+  <w:abstractNum w:abstractNumId="9" w15:restartNumberingAfterBreak="0">
+    <w:nsid w:val="3F1077C9"/>
+    <w:multiLevelType w:val="hybridMultilevel"/>
+    <w:tmpl w:val="59B29028"/>
+    <w:lvl w:ilvl="0" w:tplc="04090001">
+      <w:start w:val="1"/>
+      <w:numFmt w:val="bullet"/>
+      <w:lvlText w:val=""/>
+      <w:lvlJc w:val="left"/>
+      <w:pPr>
+        <w:ind w:left="720" w:hanging="360"/>
+      </w:pPr>
+      <w:rPr>
+        <w:rFonts w:ascii="Symbol" w:hAnsi="Symbol" w:hint="default"/>
+      </w:rPr>
+    </w:lvl>
+    <w:lvl w:ilvl="1" w:tplc="04090003" w:tentative="1">
+      <w:start w:val="1"/>
+      <w:numFmt w:val="bullet"/>
+      <w:lvlText w:val="o"/>
+      <w:lvlJc w:val="left"/>
+      <w:pPr>
+        <w:ind w:left="1440" w:hanging="360"/>
+      </w:pPr>
+      <w:rPr>
+        <w:rFonts w:ascii="Courier New" w:hAnsi="Courier New" w:cs="Courier New" w:hint="default"/>
+      </w:rPr>
+    </w:lvl>
+    <w:lvl w:ilvl="2" w:tplc="04090005" w:tentative="1">
+      <w:start w:val="1"/>
+      <w:numFmt w:val="bullet"/>
+      <w:lvlText w:val=""/>
+      <w:lvlJc w:val="left"/>
+      <w:pPr>
+        <w:ind w:left="2160" w:hanging="360"/>
+      </w:pPr>
+      <w:rPr>
+        <w:rFonts w:ascii="Wingdings" w:hAnsi="Wingdings" w:hint="default"/>
+      </w:rPr>
+    </w:lvl>
+    <w:lvl w:ilvl="3" w:tplc="04090001" w:tentative="1">
+      <w:start w:val="1"/>
+      <w:numFmt w:val="bullet"/>
+      <w:lvlText w:val=""/>
+      <w:lvlJc w:val="left"/>
+      <w:pPr>
+        <w:ind w:left="2880" w:hanging="360"/>
+      </w:pPr>
+      <w:rPr>
+        <w:rFonts w:ascii="Symbol" w:hAnsi="Symbol" w:hint="default"/>
+      </w:rPr>
+    </w:lvl>
+    <w:lvl w:ilvl="4" w:tplc="04090003" w:tentative="1">
+      <w:start w:val="1"/>
+      <w:numFmt w:val="bullet"/>
+      <w:lvlText w:val="o"/>
+      <w:lvlJc w:val="left"/>
+      <w:pPr>
+        <w:ind w:left="3600" w:hanging="360"/>
+      </w:pPr>
+      <w:rPr>
+        <w:rFonts w:ascii="Courier New" w:hAnsi="Courier New" w:cs="Courier New" w:hint="default"/>
+      </w:rPr>
+    </w:lvl>
+    <w:lvl w:ilvl="5" w:tplc="04090005" w:tentative="1">
+      <w:start w:val="1"/>
+      <w:numFmt w:val="bullet"/>
+      <w:lvlText w:val=""/>
+      <w:lvlJc w:val="left"/>
+      <w:pPr>
+        <w:ind w:left="4320" w:hanging="360"/>
+      </w:pPr>
+      <w:rPr>
+        <w:rFonts w:ascii="Wingdings" w:hAnsi="Wingdings" w:hint="default"/>
+      </w:rPr>
+    </w:lvl>
+    <w:lvl w:ilvl="6" w:tplc="04090001" w:tentative="1">
+      <w:start w:val="1"/>
+      <w:numFmt w:val="bullet"/>
+      <w:lvlText w:val=""/>
+      <w:lvlJc w:val="left"/>
+      <w:pPr>
+        <w:ind w:left="5040" w:hanging="360"/>
+      </w:pPr>
+      <w:rPr>
+        <w:rFonts w:ascii="Symbol" w:hAnsi="Symbol" w:hint="default"/>
+      </w:rPr>
+    </w:lvl>
+    <w:lvl w:ilvl="7" w:tplc="04090003" w:tentative="1">
+      <w:start w:val="1"/>
+      <w:numFmt w:val="bullet"/>
+      <w:lvlText w:val="o"/>
+      <w:lvlJc w:val="left"/>
+      <w:pPr>
+        <w:ind w:left="5760" w:hanging="360"/>
+      </w:pPr>
+      <w:rPr>
+        <w:rFonts w:ascii="Courier New" w:hAnsi="Courier New" w:cs="Courier New" w:hint="default"/>
+      </w:rPr>
+    </w:lvl>
+    <w:lvl w:ilvl="8" w:tplc="04090005" w:tentative="1">
+      <w:start w:val="1"/>
+      <w:numFmt w:val="bullet"/>
+      <w:lvlText w:val=""/>
+      <w:lvlJc w:val="left"/>
+      <w:pPr>
+        <w:ind w:left="6480" w:hanging="360"/>
+      </w:pPr>
+      <w:rPr>
+        <w:rFonts w:ascii="Wingdings" w:hAnsi="Wingdings" w:hint="default"/>
+      </w:rPr>
+    </w:lvl>
+  </w:abstractNum>
+  <w:abstractNum w:abstractNumId="10" w15:restartNumberingAfterBreak="0">
     <w:nsid w:val="41E11326"/>
     <w:multiLevelType w:val="hybridMultilevel"/>
     <w:tmpl w:val="811C8EAC"/>
@@ -4069,7 +7151,7 @@
       </w:rPr>
     </w:lvl>
   </w:abstractNum>
-  <w:abstractNum w:abstractNumId="8" w15:restartNumberingAfterBreak="0">
+  <w:abstractNum w:abstractNumId="11" w15:restartNumberingAfterBreak="0">
     <w:nsid w:val="4363672B"/>
     <w:multiLevelType w:val="hybridMultilevel"/>
     <w:tmpl w:val="51686678"/>
@@ -4182,7 +7264,7 @@
       </w:rPr>
     </w:lvl>
   </w:abstractNum>
-  <w:abstractNum w:abstractNumId="9" w15:restartNumberingAfterBreak="0">
+  <w:abstractNum w:abstractNumId="12" w15:restartNumberingAfterBreak="0">
     <w:nsid w:val="43FE195D"/>
     <w:multiLevelType w:val="hybridMultilevel"/>
     <w:tmpl w:val="782A4CE2"/>
@@ -4295,7 +7377,7 @@
       </w:rPr>
     </w:lvl>
   </w:abstractNum>
-  <w:abstractNum w:abstractNumId="10" w15:restartNumberingAfterBreak="0">
+  <w:abstractNum w:abstractNumId="13" w15:restartNumberingAfterBreak="0">
     <w:nsid w:val="44F47830"/>
     <w:multiLevelType w:val="hybridMultilevel"/>
     <w:tmpl w:val="00506820"/>
@@ -4408,7 +7490,7 @@
       </w:rPr>
     </w:lvl>
   </w:abstractNum>
-  <w:abstractNum w:abstractNumId="11" w15:restartNumberingAfterBreak="0">
+  <w:abstractNum w:abstractNumId="14" w15:restartNumberingAfterBreak="0">
     <w:nsid w:val="47845476"/>
     <w:multiLevelType w:val="hybridMultilevel"/>
     <w:tmpl w:val="13F039AA"/>
@@ -4521,7 +7603,7 @@
       </w:rPr>
     </w:lvl>
   </w:abstractNum>
-  <w:abstractNum w:abstractNumId="12" w15:restartNumberingAfterBreak="0">
+  <w:abstractNum w:abstractNumId="15" w15:restartNumberingAfterBreak="0">
     <w:nsid w:val="62B61C6F"/>
     <w:multiLevelType w:val="hybridMultilevel"/>
     <w:tmpl w:val="10BA2A24"/>
@@ -4634,7 +7716,7 @@
       </w:rPr>
     </w:lvl>
   </w:abstractNum>
-  <w:abstractNum w:abstractNumId="13" w15:restartNumberingAfterBreak="0">
+  <w:abstractNum w:abstractNumId="16" w15:restartNumberingAfterBreak="0">
     <w:nsid w:val="66DD6B98"/>
     <w:multiLevelType w:val="hybridMultilevel"/>
     <w:tmpl w:val="06DC6B30"/>
@@ -4747,7 +7829,7 @@
       </w:rPr>
     </w:lvl>
   </w:abstractNum>
-  <w:abstractNum w:abstractNumId="14" w15:restartNumberingAfterBreak="0">
+  <w:abstractNum w:abstractNumId="17" w15:restartNumberingAfterBreak="0">
     <w:nsid w:val="73DA4C73"/>
     <w:multiLevelType w:val="hybridMultilevel"/>
     <w:tmpl w:val="24C85CC0"/>
@@ -4860,7 +7942,7 @@
       </w:rPr>
     </w:lvl>
   </w:abstractNum>
-  <w:abstractNum w:abstractNumId="15" w15:restartNumberingAfterBreak="0">
+  <w:abstractNum w:abstractNumId="18" w15:restartNumberingAfterBreak="0">
     <w:nsid w:val="7C824C7B"/>
     <w:multiLevelType w:val="hybridMultilevel"/>
     <w:tmpl w:val="9FE83514"/>
@@ -4974,52 +8056,61 @@
     </w:lvl>
   </w:abstractNum>
   <w:num w:numId="1">
+    <w:abstractNumId w:val="7"/>
+  </w:num>
+  <w:num w:numId="2">
+    <w:abstractNumId w:val="15"/>
+  </w:num>
+  <w:num w:numId="3">
+    <w:abstractNumId w:val="12"/>
+  </w:num>
+  <w:num w:numId="4">
+    <w:abstractNumId w:val="10"/>
+  </w:num>
+  <w:num w:numId="5">
     <w:abstractNumId w:val="5"/>
   </w:num>
-  <w:num w:numId="2">
-    <w:abstractNumId w:val="12"/>
+  <w:num w:numId="6">
+    <w:abstractNumId w:val="17"/>
   </w:num>
-  <w:num w:numId="3">
+  <w:num w:numId="7">
+    <w:abstractNumId w:val="6"/>
+  </w:num>
+  <w:num w:numId="8">
+    <w:abstractNumId w:val="18"/>
+  </w:num>
+  <w:num w:numId="9">
+    <w:abstractNumId w:val="11"/>
+  </w:num>
+  <w:num w:numId="10">
+    <w:abstractNumId w:val="3"/>
+  </w:num>
+  <w:num w:numId="11">
+    <w:abstractNumId w:val="14"/>
+  </w:num>
+  <w:num w:numId="12">
+    <w:abstractNumId w:val="8"/>
+  </w:num>
+  <w:num w:numId="13">
+    <w:abstractNumId w:val="13"/>
+  </w:num>
+  <w:num w:numId="14">
+    <w:abstractNumId w:val="2"/>
+  </w:num>
+  <w:num w:numId="15">
+    <w:abstractNumId w:val="4"/>
+  </w:num>
+  <w:num w:numId="16">
+    <w:abstractNumId w:val="16"/>
+  </w:num>
+  <w:num w:numId="17">
     <w:abstractNumId w:val="9"/>
   </w:num>
-  <w:num w:numId="4">
-    <w:abstractNumId w:val="7"/>
-  </w:num>
-  <w:num w:numId="5">
-    <w:abstractNumId w:val="3"/>
-  </w:num>
-  <w:num w:numId="6">
-    <w:abstractNumId w:val="14"/>
-  </w:num>
-  <w:num w:numId="7">
-    <w:abstractNumId w:val="4"/>
-  </w:num>
-  <w:num w:numId="8">
-    <w:abstractNumId w:val="15"/>
-  </w:num>
-  <w:num w:numId="9">
-    <w:abstractNumId w:val="8"/>
-  </w:num>
-  <w:num w:numId="10">
+  <w:num w:numId="18">
     <w:abstractNumId w:val="1"/>
   </w:num>
-  <w:num w:numId="11">
-    <w:abstractNumId w:val="11"/>
-  </w:num>
-  <w:num w:numId="12">
-    <w:abstractNumId w:val="6"/>
-  </w:num>
-  <w:num w:numId="13">
-    <w:abstractNumId w:val="10"/>
-  </w:num>
-  <w:num w:numId="14">
+  <w:num w:numId="19">
     <w:abstractNumId w:val="0"/>
-  </w:num>
-  <w:num w:numId="15">
-    <w:abstractNumId w:val="2"/>
-  </w:num>
-  <w:num w:numId="16">
-    <w:abstractNumId w:val="13"/>
   </w:num>
 </w:numbering>
 </file>
@@ -5588,6 +8679,88 @@
       <w:shd w:val="clear" w:color="auto" w:fill="E1DFDD"/>
     </w:rPr>
   </w:style>
+  <w:style w:type="table" w:styleId="Tablaconcuadrcula">
+    <w:name w:val="Table Grid"/>
+    <w:basedOn w:val="Tablanormal"/>
+    <w:uiPriority w:val="59"/>
+    <w:rsid w:val="006F12E8"/>
+    <w:pPr>
+      <w:spacing w:after="0" w:line="240" w:lineRule="auto"/>
+    </w:pPr>
+    <w:tblPr>
+      <w:tblBorders>
+        <w:top w:val="single" w:sz="4" w:space="0" w:color="auto"/>
+        <w:left w:val="single" w:sz="4" w:space="0" w:color="auto"/>
+        <w:bottom w:val="single" w:sz="4" w:space="0" w:color="auto"/>
+        <w:right w:val="single" w:sz="4" w:space="0" w:color="auto"/>
+        <w:insideH w:val="single" w:sz="4" w:space="0" w:color="auto"/>
+        <w:insideV w:val="single" w:sz="4" w:space="0" w:color="auto"/>
+      </w:tblBorders>
+    </w:tblPr>
+  </w:style>
+  <w:style w:type="table" w:styleId="Tablanormal1">
+    <w:name w:val="Plain Table 1"/>
+    <w:basedOn w:val="Tablanormal"/>
+    <w:uiPriority w:val="41"/>
+    <w:rsid w:val="006F12E8"/>
+    <w:pPr>
+      <w:spacing w:after="0" w:line="240" w:lineRule="auto"/>
+    </w:pPr>
+    <w:tblPr>
+      <w:tblStyleRowBandSize w:val="1"/>
+      <w:tblStyleColBandSize w:val="1"/>
+      <w:tblBorders>
+        <w:top w:val="single" w:sz="4" w:space="0" w:color="BFBFBF" w:themeColor="background1" w:themeShade="BF"/>
+        <w:left w:val="single" w:sz="4" w:space="0" w:color="BFBFBF" w:themeColor="background1" w:themeShade="BF"/>
+        <w:bottom w:val="single" w:sz="4" w:space="0" w:color="BFBFBF" w:themeColor="background1" w:themeShade="BF"/>
+        <w:right w:val="single" w:sz="4" w:space="0" w:color="BFBFBF" w:themeColor="background1" w:themeShade="BF"/>
+        <w:insideH w:val="single" w:sz="4" w:space="0" w:color="BFBFBF" w:themeColor="background1" w:themeShade="BF"/>
+        <w:insideV w:val="single" w:sz="4" w:space="0" w:color="BFBFBF" w:themeColor="background1" w:themeShade="BF"/>
+      </w:tblBorders>
+    </w:tblPr>
+    <w:tblStylePr w:type="firstRow">
+      <w:rPr>
+        <w:b/>
+        <w:bCs/>
+      </w:rPr>
+    </w:tblStylePr>
+    <w:tblStylePr w:type="lastRow">
+      <w:rPr>
+        <w:b/>
+        <w:bCs/>
+      </w:rPr>
+      <w:tblPr/>
+      <w:tcPr>
+        <w:tcBorders>
+          <w:top w:val="double" w:sz="4" w:space="0" w:color="BFBFBF" w:themeColor="background1" w:themeShade="BF"/>
+        </w:tcBorders>
+      </w:tcPr>
+    </w:tblStylePr>
+    <w:tblStylePr w:type="firstCol">
+      <w:rPr>
+        <w:b/>
+        <w:bCs/>
+      </w:rPr>
+    </w:tblStylePr>
+    <w:tblStylePr w:type="lastCol">
+      <w:rPr>
+        <w:b/>
+        <w:bCs/>
+      </w:rPr>
+    </w:tblStylePr>
+    <w:tblStylePr w:type="band1Vert">
+      <w:tblPr/>
+      <w:tcPr>
+        <w:shd w:val="clear" w:color="auto" w:fill="F2F2F2" w:themeFill="background1" w:themeFillShade="F2"/>
+      </w:tcPr>
+    </w:tblStylePr>
+    <w:tblStylePr w:type="band1Horz">
+      <w:tblPr/>
+      <w:tcPr>
+        <w:shd w:val="clear" w:color="auto" w:fill="F2F2F2" w:themeFill="background1" w:themeFillShade="F2"/>
+      </w:tcPr>
+    </w:tblStylePr>
+  </w:style>
 </w:styles>
 </file>
 

</xml_diff>

<commit_message>
Fin curso SQL y MySQL
</commit_message>
<xml_diff>
--- a/Cursos/Desarrollo backend con Python y Django/1- Básico/6- Introducción a Selenium con Python/Introducción a Selenium con Python.docx
+++ b/Cursos/Desarrollo backend con Python y Django/1- Básico/6- Introducción a Selenium con Python/Introducción a Selenium con Python.docx
@@ -2,6 +2,2796 @@
 <file path=word/document.xml><?xml version="1.0" encoding="utf-8"?>
 <w:document xmlns:wpc="http://schemas.microsoft.com/office/word/2010/wordprocessingCanvas" xmlns:cx="http://schemas.microsoft.com/office/drawing/2014/chartex" xmlns:cx1="http://schemas.microsoft.com/office/drawing/2015/9/8/chartex" xmlns:cx2="http://schemas.microsoft.com/office/drawing/2015/10/21/chartex" xmlns:cx3="http://schemas.microsoft.com/office/drawing/2016/5/9/chartex" xmlns:cx4="http://schemas.microsoft.com/office/drawing/2016/5/10/chartex" xmlns:cx5="http://schemas.microsoft.com/office/drawing/2016/5/11/chartex" xmlns:cx6="http://schemas.microsoft.com/office/drawing/2016/5/12/chartex" xmlns:cx7="http://schemas.microsoft.com/office/drawing/2016/5/13/chartex" xmlns:cx8="http://schemas.microsoft.com/office/drawing/2016/5/14/chartex" xmlns:mc="http://schemas.openxmlformats.org/markup-compatibility/2006" xmlns:aink="http://schemas.microsoft.com/office/drawing/2016/ink" xmlns:am3d="http://schemas.microsoft.com/office/drawing/2017/model3d" xmlns:o="urn:schemas-microsoft-com:office:office" xmlns:r="http://schemas.openxmlformats.org/officeDocument/2006/relationships" xmlns:m="http://schemas.openxmlformats.org/officeDocument/2006/math" xmlns:v="urn:schemas-microsoft-com:vml" xmlns:wp14="http://schemas.microsoft.com/office/word/2010/wordprocessingDrawing" xmlns:wp="http://schemas.openxmlformats.org/drawingml/2006/wordprocessingDrawing" xmlns:w10="urn:schemas-microsoft-com:office:word" xmlns:w="http://schemas.openxmlformats.org/wordprocessingml/2006/main" xmlns:w14="http://schemas.microsoft.com/office/word/2010/wordml" xmlns:w15="http://schemas.microsoft.com/office/word/2012/wordml" xmlns:w16cex="http://schemas.microsoft.com/office/word/2018/wordml/cex" xmlns:w16cid="http://schemas.microsoft.com/office/word/2016/wordml/cid" xmlns:w16="http://schemas.microsoft.com/office/word/2018/wordml" xmlns:w16se="http://schemas.microsoft.com/office/word/2015/wordml/symex" xmlns:wpg="http://schemas.microsoft.com/office/word/2010/wordprocessingGroup" xmlns:wpi="http://schemas.microsoft.com/office/word/2010/wordprocessingInk" xmlns:wne="http://schemas.microsoft.com/office/word/2006/wordml" xmlns:wps="http://schemas.microsoft.com/office/word/2010/wordprocessingShape" mc:Ignorable="w14 w15 w16se w16cid w16 w16cex wp14">
   <w:body>
+    <w:sdt>
+      <w:sdtPr>
+        <w:id w:val="2017959395"/>
+        <w:docPartObj>
+          <w:docPartGallery w:val="Table of Contents"/>
+          <w:docPartUnique/>
+        </w:docPartObj>
+      </w:sdtPr>
+      <w:sdtEndPr>
+        <w:rPr>
+          <w:rFonts w:asciiTheme="minorHAnsi" w:eastAsiaTheme="minorHAnsi" w:hAnsiTheme="minorHAnsi" w:cstheme="minorBidi"/>
+          <w:b/>
+          <w:bCs/>
+          <w:noProof/>
+          <w:color w:val="auto"/>
+          <w:sz w:val="22"/>
+          <w:szCs w:val="22"/>
+          <w:lang w:val="es-AR"/>
+        </w:rPr>
+      </w:sdtEndPr>
+      <w:sdtContent>
+        <w:p>
+          <w:pPr>
+            <w:pStyle w:val="TtuloTDC"/>
+          </w:pPr>
+          <w:r>
+            <w:t>Index</w:t>
+          </w:r>
+        </w:p>
+        <w:p>
+          <w:pPr>
+            <w:pStyle w:val="TDC1"/>
+            <w:tabs>
+              <w:tab w:val="right" w:leader="dot" w:pos="15388"/>
+            </w:tabs>
+            <w:rPr>
+              <w:noProof/>
+            </w:rPr>
+          </w:pPr>
+          <w:r>
+            <w:fldChar w:fldCharType="begin"/>
+          </w:r>
+          <w:r>
+            <w:instrText xml:space="preserve"> TOC \o "1-3" \h \z \u </w:instrText>
+          </w:r>
+          <w:r>
+            <w:fldChar w:fldCharType="separate"/>
+          </w:r>
+          <w:hyperlink w:anchor="_Toc54942653" w:history="1">
+            <w:r>
+              <w:rPr>
+                <w:rStyle w:val="Hipervnculo"/>
+                <w:b/>
+                <w:bCs/>
+                <w:noProof/>
+              </w:rPr>
+              <w:t>¿Qué es Selenium?</w:t>
+            </w:r>
+            <w:r>
+              <w:rPr>
+                <w:noProof/>
+                <w:webHidden/>
+              </w:rPr>
+              <w:tab/>
+            </w:r>
+            <w:r>
+              <w:rPr>
+                <w:noProof/>
+                <w:webHidden/>
+              </w:rPr>
+              <w:fldChar w:fldCharType="begin"/>
+            </w:r>
+            <w:r>
+              <w:rPr>
+                <w:noProof/>
+                <w:webHidden/>
+              </w:rPr>
+              <w:instrText xml:space="preserve"> PAGEREF _Toc54942653 \h </w:instrText>
+            </w:r>
+            <w:r>
+              <w:rPr>
+                <w:noProof/>
+                <w:webHidden/>
+              </w:rPr>
+            </w:r>
+            <w:r>
+              <w:rPr>
+                <w:noProof/>
+                <w:webHidden/>
+              </w:rPr>
+              <w:fldChar w:fldCharType="separate"/>
+            </w:r>
+            <w:r>
+              <w:rPr>
+                <w:noProof/>
+                <w:webHidden/>
+              </w:rPr>
+              <w:t>1</w:t>
+            </w:r>
+            <w:r>
+              <w:rPr>
+                <w:noProof/>
+                <w:webHidden/>
+              </w:rPr>
+              <w:fldChar w:fldCharType="end"/>
+            </w:r>
+          </w:hyperlink>
+        </w:p>
+        <w:p>
+          <w:pPr>
+            <w:pStyle w:val="TDC2"/>
+            <w:tabs>
+              <w:tab w:val="right" w:leader="dot" w:pos="15388"/>
+            </w:tabs>
+            <w:rPr>
+              <w:noProof/>
+            </w:rPr>
+          </w:pPr>
+          <w:hyperlink w:anchor="_Toc54942654" w:history="1">
+            <w:r>
+              <w:rPr>
+                <w:rStyle w:val="Hipervnculo"/>
+                <w:b/>
+                <w:bCs/>
+                <w:noProof/>
+              </w:rPr>
+              <w:t>Historia</w:t>
+            </w:r>
+            <w:r>
+              <w:rPr>
+                <w:noProof/>
+                <w:webHidden/>
+              </w:rPr>
+              <w:tab/>
+            </w:r>
+            <w:r>
+              <w:rPr>
+                <w:noProof/>
+                <w:webHidden/>
+              </w:rPr>
+              <w:fldChar w:fldCharType="begin"/>
+            </w:r>
+            <w:r>
+              <w:rPr>
+                <w:noProof/>
+                <w:webHidden/>
+              </w:rPr>
+              <w:instrText xml:space="preserve"> PAGEREF _Toc54942654 \h </w:instrText>
+            </w:r>
+            <w:r>
+              <w:rPr>
+                <w:noProof/>
+                <w:webHidden/>
+              </w:rPr>
+            </w:r>
+            <w:r>
+              <w:rPr>
+                <w:noProof/>
+                <w:webHidden/>
+              </w:rPr>
+              <w:fldChar w:fldCharType="separate"/>
+            </w:r>
+            <w:r>
+              <w:rPr>
+                <w:noProof/>
+                <w:webHidden/>
+              </w:rPr>
+              <w:t>2</w:t>
+            </w:r>
+            <w:r>
+              <w:rPr>
+                <w:noProof/>
+                <w:webHidden/>
+              </w:rPr>
+              <w:fldChar w:fldCharType="end"/>
+            </w:r>
+          </w:hyperlink>
+        </w:p>
+        <w:p>
+          <w:pPr>
+            <w:pStyle w:val="TDC2"/>
+            <w:tabs>
+              <w:tab w:val="right" w:leader="dot" w:pos="15388"/>
+            </w:tabs>
+            <w:rPr>
+              <w:noProof/>
+            </w:rPr>
+          </w:pPr>
+          <w:hyperlink w:anchor="_Toc54942655" w:history="1">
+            <w:r>
+              <w:rPr>
+                <w:rStyle w:val="Hipervnculo"/>
+                <w:b/>
+                <w:bCs/>
+                <w:noProof/>
+              </w:rPr>
+              <w:t>Origen del nombre</w:t>
+            </w:r>
+            <w:r>
+              <w:rPr>
+                <w:noProof/>
+                <w:webHidden/>
+              </w:rPr>
+              <w:tab/>
+            </w:r>
+            <w:r>
+              <w:rPr>
+                <w:noProof/>
+                <w:webHidden/>
+              </w:rPr>
+              <w:fldChar w:fldCharType="begin"/>
+            </w:r>
+            <w:r>
+              <w:rPr>
+                <w:noProof/>
+                <w:webHidden/>
+              </w:rPr>
+              <w:instrText xml:space="preserve"> PAGEREF _Toc54942655 \h </w:instrText>
+            </w:r>
+            <w:r>
+              <w:rPr>
+                <w:noProof/>
+                <w:webHidden/>
+              </w:rPr>
+            </w:r>
+            <w:r>
+              <w:rPr>
+                <w:noProof/>
+                <w:webHidden/>
+              </w:rPr>
+              <w:fldChar w:fldCharType="separate"/>
+            </w:r>
+            <w:r>
+              <w:rPr>
+                <w:noProof/>
+                <w:webHidden/>
+              </w:rPr>
+              <w:t>2</w:t>
+            </w:r>
+            <w:r>
+              <w:rPr>
+                <w:noProof/>
+                <w:webHidden/>
+              </w:rPr>
+              <w:fldChar w:fldCharType="end"/>
+            </w:r>
+          </w:hyperlink>
+        </w:p>
+        <w:p>
+          <w:pPr>
+            <w:pStyle w:val="TDC2"/>
+            <w:tabs>
+              <w:tab w:val="right" w:leader="dot" w:pos="15388"/>
+            </w:tabs>
+            <w:rPr>
+              <w:noProof/>
+            </w:rPr>
+          </w:pPr>
+          <w:hyperlink w:anchor="_Toc54942656" w:history="1">
+            <w:r>
+              <w:rPr>
+                <w:rStyle w:val="Hipervnculo"/>
+                <w:b/>
+                <w:bCs/>
+                <w:noProof/>
+              </w:rPr>
+              <w:t>Selenium IDE</w:t>
+            </w:r>
+            <w:r>
+              <w:rPr>
+                <w:noProof/>
+                <w:webHidden/>
+              </w:rPr>
+              <w:tab/>
+            </w:r>
+            <w:r>
+              <w:rPr>
+                <w:noProof/>
+                <w:webHidden/>
+              </w:rPr>
+              <w:fldChar w:fldCharType="begin"/>
+            </w:r>
+            <w:r>
+              <w:rPr>
+                <w:noProof/>
+                <w:webHidden/>
+              </w:rPr>
+              <w:instrText xml:space="preserve"> PAGEREF _Toc54942656 \h </w:instrText>
+            </w:r>
+            <w:r>
+              <w:rPr>
+                <w:noProof/>
+                <w:webHidden/>
+              </w:rPr>
+            </w:r>
+            <w:r>
+              <w:rPr>
+                <w:noProof/>
+                <w:webHidden/>
+              </w:rPr>
+              <w:fldChar w:fldCharType="separate"/>
+            </w:r>
+            <w:r>
+              <w:rPr>
+                <w:noProof/>
+                <w:webHidden/>
+              </w:rPr>
+              <w:t>2</w:t>
+            </w:r>
+            <w:r>
+              <w:rPr>
+                <w:noProof/>
+                <w:webHidden/>
+              </w:rPr>
+              <w:fldChar w:fldCharType="end"/>
+            </w:r>
+          </w:hyperlink>
+        </w:p>
+        <w:p>
+          <w:pPr>
+            <w:pStyle w:val="TDC2"/>
+            <w:tabs>
+              <w:tab w:val="right" w:leader="dot" w:pos="15388"/>
+            </w:tabs>
+            <w:rPr>
+              <w:noProof/>
+            </w:rPr>
+          </w:pPr>
+          <w:hyperlink w:anchor="_Toc54942657" w:history="1">
+            <w:r>
+              <w:rPr>
+                <w:rStyle w:val="Hipervnculo"/>
+                <w:b/>
+                <w:bCs/>
+                <w:noProof/>
+              </w:rPr>
+              <w:t>Pros</w:t>
+            </w:r>
+            <w:r>
+              <w:rPr>
+                <w:noProof/>
+                <w:webHidden/>
+              </w:rPr>
+              <w:tab/>
+            </w:r>
+            <w:r>
+              <w:rPr>
+                <w:noProof/>
+                <w:webHidden/>
+              </w:rPr>
+              <w:fldChar w:fldCharType="begin"/>
+            </w:r>
+            <w:r>
+              <w:rPr>
+                <w:noProof/>
+                <w:webHidden/>
+              </w:rPr>
+              <w:instrText xml:space="preserve"> PAGEREF _Toc54942657 \h </w:instrText>
+            </w:r>
+            <w:r>
+              <w:rPr>
+                <w:noProof/>
+                <w:webHidden/>
+              </w:rPr>
+            </w:r>
+            <w:r>
+              <w:rPr>
+                <w:noProof/>
+                <w:webHidden/>
+              </w:rPr>
+              <w:fldChar w:fldCharType="separate"/>
+            </w:r>
+            <w:r>
+              <w:rPr>
+                <w:noProof/>
+                <w:webHidden/>
+              </w:rPr>
+              <w:t>3</w:t>
+            </w:r>
+            <w:r>
+              <w:rPr>
+                <w:noProof/>
+                <w:webHidden/>
+              </w:rPr>
+              <w:fldChar w:fldCharType="end"/>
+            </w:r>
+          </w:hyperlink>
+        </w:p>
+        <w:p>
+          <w:pPr>
+            <w:pStyle w:val="TDC2"/>
+            <w:tabs>
+              <w:tab w:val="right" w:leader="dot" w:pos="15388"/>
+            </w:tabs>
+            <w:rPr>
+              <w:noProof/>
+            </w:rPr>
+          </w:pPr>
+          <w:hyperlink w:anchor="_Toc54942658" w:history="1">
+            <w:r>
+              <w:rPr>
+                <w:rStyle w:val="Hipervnculo"/>
+                <w:b/>
+                <w:bCs/>
+                <w:noProof/>
+              </w:rPr>
+              <w:t>Contras</w:t>
+            </w:r>
+            <w:r>
+              <w:rPr>
+                <w:noProof/>
+                <w:webHidden/>
+              </w:rPr>
+              <w:tab/>
+            </w:r>
+            <w:r>
+              <w:rPr>
+                <w:noProof/>
+                <w:webHidden/>
+              </w:rPr>
+              <w:fldChar w:fldCharType="begin"/>
+            </w:r>
+            <w:r>
+              <w:rPr>
+                <w:noProof/>
+                <w:webHidden/>
+              </w:rPr>
+              <w:instrText xml:space="preserve"> PAGEREF _Toc54942658 \h </w:instrText>
+            </w:r>
+            <w:r>
+              <w:rPr>
+                <w:noProof/>
+                <w:webHidden/>
+              </w:rPr>
+            </w:r>
+            <w:r>
+              <w:rPr>
+                <w:noProof/>
+                <w:webHidden/>
+              </w:rPr>
+              <w:fldChar w:fldCharType="separate"/>
+            </w:r>
+            <w:r>
+              <w:rPr>
+                <w:noProof/>
+                <w:webHidden/>
+              </w:rPr>
+              <w:t>3</w:t>
+            </w:r>
+            <w:r>
+              <w:rPr>
+                <w:noProof/>
+                <w:webHidden/>
+              </w:rPr>
+              <w:fldChar w:fldCharType="end"/>
+            </w:r>
+          </w:hyperlink>
+        </w:p>
+        <w:p>
+          <w:pPr>
+            <w:pStyle w:val="TDC2"/>
+            <w:tabs>
+              <w:tab w:val="right" w:leader="dot" w:pos="15388"/>
+            </w:tabs>
+            <w:rPr>
+              <w:noProof/>
+            </w:rPr>
+          </w:pPr>
+          <w:hyperlink w:anchor="_Toc54942659" w:history="1">
+            <w:r>
+              <w:rPr>
+                <w:rStyle w:val="Hipervnculo"/>
+                <w:b/>
+                <w:bCs/>
+                <w:noProof/>
+              </w:rPr>
+              <w:t>Selenium RC</w:t>
+            </w:r>
+            <w:r>
+              <w:rPr>
+                <w:noProof/>
+                <w:webHidden/>
+              </w:rPr>
+              <w:tab/>
+            </w:r>
+            <w:r>
+              <w:rPr>
+                <w:noProof/>
+                <w:webHidden/>
+              </w:rPr>
+              <w:fldChar w:fldCharType="begin"/>
+            </w:r>
+            <w:r>
+              <w:rPr>
+                <w:noProof/>
+                <w:webHidden/>
+              </w:rPr>
+              <w:instrText xml:space="preserve"> PAGEREF _Toc54942659 \h </w:instrText>
+            </w:r>
+            <w:r>
+              <w:rPr>
+                <w:noProof/>
+                <w:webHidden/>
+              </w:rPr>
+            </w:r>
+            <w:r>
+              <w:rPr>
+                <w:noProof/>
+                <w:webHidden/>
+              </w:rPr>
+              <w:fldChar w:fldCharType="separate"/>
+            </w:r>
+            <w:r>
+              <w:rPr>
+                <w:noProof/>
+                <w:webHidden/>
+              </w:rPr>
+              <w:t>3</w:t>
+            </w:r>
+            <w:r>
+              <w:rPr>
+                <w:noProof/>
+                <w:webHidden/>
+              </w:rPr>
+              <w:fldChar w:fldCharType="end"/>
+            </w:r>
+          </w:hyperlink>
+        </w:p>
+        <w:p>
+          <w:pPr>
+            <w:pStyle w:val="TDC3"/>
+            <w:tabs>
+              <w:tab w:val="right" w:leader="dot" w:pos="15388"/>
+            </w:tabs>
+            <w:rPr>
+              <w:noProof/>
+            </w:rPr>
+          </w:pPr>
+          <w:hyperlink w:anchor="_Toc54942660" w:history="1">
+            <w:r>
+              <w:rPr>
+                <w:rStyle w:val="Hipervnculo"/>
+                <w:b/>
+                <w:bCs/>
+                <w:noProof/>
+              </w:rPr>
+              <w:t>Pros</w:t>
+            </w:r>
+            <w:r>
+              <w:rPr>
+                <w:noProof/>
+                <w:webHidden/>
+              </w:rPr>
+              <w:tab/>
+            </w:r>
+            <w:r>
+              <w:rPr>
+                <w:noProof/>
+                <w:webHidden/>
+              </w:rPr>
+              <w:fldChar w:fldCharType="begin"/>
+            </w:r>
+            <w:r>
+              <w:rPr>
+                <w:noProof/>
+                <w:webHidden/>
+              </w:rPr>
+              <w:instrText xml:space="preserve"> PAGEREF _Toc54942660 \h </w:instrText>
+            </w:r>
+            <w:r>
+              <w:rPr>
+                <w:noProof/>
+                <w:webHidden/>
+              </w:rPr>
+            </w:r>
+            <w:r>
+              <w:rPr>
+                <w:noProof/>
+                <w:webHidden/>
+              </w:rPr>
+              <w:fldChar w:fldCharType="separate"/>
+            </w:r>
+            <w:r>
+              <w:rPr>
+                <w:noProof/>
+                <w:webHidden/>
+              </w:rPr>
+              <w:t>3</w:t>
+            </w:r>
+            <w:r>
+              <w:rPr>
+                <w:noProof/>
+                <w:webHidden/>
+              </w:rPr>
+              <w:fldChar w:fldCharType="end"/>
+            </w:r>
+          </w:hyperlink>
+        </w:p>
+        <w:p>
+          <w:pPr>
+            <w:pStyle w:val="TDC3"/>
+            <w:tabs>
+              <w:tab w:val="right" w:leader="dot" w:pos="15388"/>
+            </w:tabs>
+            <w:rPr>
+              <w:noProof/>
+            </w:rPr>
+          </w:pPr>
+          <w:hyperlink w:anchor="_Toc54942661" w:history="1">
+            <w:r>
+              <w:rPr>
+                <w:rStyle w:val="Hipervnculo"/>
+                <w:b/>
+                <w:bCs/>
+                <w:noProof/>
+              </w:rPr>
+              <w:t>Contras</w:t>
+            </w:r>
+            <w:r>
+              <w:rPr>
+                <w:noProof/>
+                <w:webHidden/>
+              </w:rPr>
+              <w:tab/>
+            </w:r>
+            <w:r>
+              <w:rPr>
+                <w:noProof/>
+                <w:webHidden/>
+              </w:rPr>
+              <w:fldChar w:fldCharType="begin"/>
+            </w:r>
+            <w:r>
+              <w:rPr>
+                <w:noProof/>
+                <w:webHidden/>
+              </w:rPr>
+              <w:instrText xml:space="preserve"> PAGEREF _Toc54942661 \h </w:instrText>
+            </w:r>
+            <w:r>
+              <w:rPr>
+                <w:noProof/>
+                <w:webHidden/>
+              </w:rPr>
+            </w:r>
+            <w:r>
+              <w:rPr>
+                <w:noProof/>
+                <w:webHidden/>
+              </w:rPr>
+              <w:fldChar w:fldCharType="separate"/>
+            </w:r>
+            <w:r>
+              <w:rPr>
+                <w:noProof/>
+                <w:webHidden/>
+              </w:rPr>
+              <w:t>3</w:t>
+            </w:r>
+            <w:r>
+              <w:rPr>
+                <w:noProof/>
+                <w:webHidden/>
+              </w:rPr>
+              <w:fldChar w:fldCharType="end"/>
+            </w:r>
+          </w:hyperlink>
+        </w:p>
+        <w:p>
+          <w:pPr>
+            <w:pStyle w:val="TDC2"/>
+            <w:tabs>
+              <w:tab w:val="right" w:leader="dot" w:pos="15388"/>
+            </w:tabs>
+            <w:rPr>
+              <w:noProof/>
+            </w:rPr>
+          </w:pPr>
+          <w:hyperlink w:anchor="_Toc54942662" w:history="1">
+            <w:r>
+              <w:rPr>
+                <w:rStyle w:val="Hipervnculo"/>
+                <w:b/>
+                <w:bCs/>
+                <w:noProof/>
+              </w:rPr>
+              <w:t>Selenium Web Driven</w:t>
+            </w:r>
+            <w:r>
+              <w:rPr>
+                <w:noProof/>
+                <w:webHidden/>
+              </w:rPr>
+              <w:tab/>
+            </w:r>
+            <w:r>
+              <w:rPr>
+                <w:noProof/>
+                <w:webHidden/>
+              </w:rPr>
+              <w:fldChar w:fldCharType="begin"/>
+            </w:r>
+            <w:r>
+              <w:rPr>
+                <w:noProof/>
+                <w:webHidden/>
+              </w:rPr>
+              <w:instrText xml:space="preserve"> PAGEREF _Toc54942662 \h </w:instrText>
+            </w:r>
+            <w:r>
+              <w:rPr>
+                <w:noProof/>
+                <w:webHidden/>
+              </w:rPr>
+            </w:r>
+            <w:r>
+              <w:rPr>
+                <w:noProof/>
+                <w:webHidden/>
+              </w:rPr>
+              <w:fldChar w:fldCharType="separate"/>
+            </w:r>
+            <w:r>
+              <w:rPr>
+                <w:noProof/>
+                <w:webHidden/>
+              </w:rPr>
+              <w:t>4</w:t>
+            </w:r>
+            <w:r>
+              <w:rPr>
+                <w:noProof/>
+                <w:webHidden/>
+              </w:rPr>
+              <w:fldChar w:fldCharType="end"/>
+            </w:r>
+          </w:hyperlink>
+        </w:p>
+        <w:p>
+          <w:pPr>
+            <w:pStyle w:val="TDC3"/>
+            <w:tabs>
+              <w:tab w:val="right" w:leader="dot" w:pos="15388"/>
+            </w:tabs>
+            <w:rPr>
+              <w:noProof/>
+            </w:rPr>
+          </w:pPr>
+          <w:hyperlink w:anchor="_Toc54942663" w:history="1">
+            <w:r>
+              <w:rPr>
+                <w:rStyle w:val="Hipervnculo"/>
+                <w:b/>
+                <w:bCs/>
+                <w:noProof/>
+              </w:rPr>
+              <w:t>Pros</w:t>
+            </w:r>
+            <w:r>
+              <w:rPr>
+                <w:noProof/>
+                <w:webHidden/>
+              </w:rPr>
+              <w:tab/>
+            </w:r>
+            <w:r>
+              <w:rPr>
+                <w:noProof/>
+                <w:webHidden/>
+              </w:rPr>
+              <w:fldChar w:fldCharType="begin"/>
+            </w:r>
+            <w:r>
+              <w:rPr>
+                <w:noProof/>
+                <w:webHidden/>
+              </w:rPr>
+              <w:instrText xml:space="preserve"> PAGEREF _Toc54942663 \h </w:instrText>
+            </w:r>
+            <w:r>
+              <w:rPr>
+                <w:noProof/>
+                <w:webHidden/>
+              </w:rPr>
+            </w:r>
+            <w:r>
+              <w:rPr>
+                <w:noProof/>
+                <w:webHidden/>
+              </w:rPr>
+              <w:fldChar w:fldCharType="separate"/>
+            </w:r>
+            <w:r>
+              <w:rPr>
+                <w:noProof/>
+                <w:webHidden/>
+              </w:rPr>
+              <w:t>4</w:t>
+            </w:r>
+            <w:r>
+              <w:rPr>
+                <w:noProof/>
+                <w:webHidden/>
+              </w:rPr>
+              <w:fldChar w:fldCharType="end"/>
+            </w:r>
+          </w:hyperlink>
+        </w:p>
+        <w:p>
+          <w:pPr>
+            <w:pStyle w:val="TDC3"/>
+            <w:tabs>
+              <w:tab w:val="right" w:leader="dot" w:pos="15388"/>
+            </w:tabs>
+            <w:rPr>
+              <w:noProof/>
+            </w:rPr>
+          </w:pPr>
+          <w:hyperlink w:anchor="_Toc54942664" w:history="1">
+            <w:r>
+              <w:rPr>
+                <w:rStyle w:val="Hipervnculo"/>
+                <w:b/>
+                <w:bCs/>
+                <w:noProof/>
+              </w:rPr>
+              <w:t>Contra</w:t>
+            </w:r>
+            <w:r>
+              <w:rPr>
+                <w:noProof/>
+                <w:webHidden/>
+              </w:rPr>
+              <w:tab/>
+            </w:r>
+            <w:r>
+              <w:rPr>
+                <w:noProof/>
+                <w:webHidden/>
+              </w:rPr>
+              <w:fldChar w:fldCharType="begin"/>
+            </w:r>
+            <w:r>
+              <w:rPr>
+                <w:noProof/>
+                <w:webHidden/>
+              </w:rPr>
+              <w:instrText xml:space="preserve"> PAGEREF _Toc54942664 \h </w:instrText>
+            </w:r>
+            <w:r>
+              <w:rPr>
+                <w:noProof/>
+                <w:webHidden/>
+              </w:rPr>
+            </w:r>
+            <w:r>
+              <w:rPr>
+                <w:noProof/>
+                <w:webHidden/>
+              </w:rPr>
+              <w:fldChar w:fldCharType="separate"/>
+            </w:r>
+            <w:r>
+              <w:rPr>
+                <w:noProof/>
+                <w:webHidden/>
+              </w:rPr>
+              <w:t>4</w:t>
+            </w:r>
+            <w:r>
+              <w:rPr>
+                <w:noProof/>
+                <w:webHidden/>
+              </w:rPr>
+              <w:fldChar w:fldCharType="end"/>
+            </w:r>
+          </w:hyperlink>
+        </w:p>
+        <w:p>
+          <w:pPr>
+            <w:pStyle w:val="TDC2"/>
+            <w:tabs>
+              <w:tab w:val="right" w:leader="dot" w:pos="15388"/>
+            </w:tabs>
+            <w:rPr>
+              <w:noProof/>
+            </w:rPr>
+          </w:pPr>
+          <w:hyperlink w:anchor="_Toc54942665" w:history="1">
+            <w:r>
+              <w:rPr>
+                <w:rStyle w:val="Hipervnculo"/>
+                <w:b/>
+                <w:bCs/>
+                <w:noProof/>
+              </w:rPr>
+              <w:t>Selenium Grid</w:t>
+            </w:r>
+            <w:r>
+              <w:rPr>
+                <w:noProof/>
+                <w:webHidden/>
+              </w:rPr>
+              <w:tab/>
+            </w:r>
+            <w:r>
+              <w:rPr>
+                <w:noProof/>
+                <w:webHidden/>
+              </w:rPr>
+              <w:fldChar w:fldCharType="begin"/>
+            </w:r>
+            <w:r>
+              <w:rPr>
+                <w:noProof/>
+                <w:webHidden/>
+              </w:rPr>
+              <w:instrText xml:space="preserve"> PAGEREF _Toc54942665 \h </w:instrText>
+            </w:r>
+            <w:r>
+              <w:rPr>
+                <w:noProof/>
+                <w:webHidden/>
+              </w:rPr>
+            </w:r>
+            <w:r>
+              <w:rPr>
+                <w:noProof/>
+                <w:webHidden/>
+              </w:rPr>
+              <w:fldChar w:fldCharType="separate"/>
+            </w:r>
+            <w:r>
+              <w:rPr>
+                <w:noProof/>
+                <w:webHidden/>
+              </w:rPr>
+              <w:t>4</w:t>
+            </w:r>
+            <w:r>
+              <w:rPr>
+                <w:noProof/>
+                <w:webHidden/>
+              </w:rPr>
+              <w:fldChar w:fldCharType="end"/>
+            </w:r>
+          </w:hyperlink>
+        </w:p>
+        <w:p>
+          <w:pPr>
+            <w:pStyle w:val="TDC3"/>
+            <w:tabs>
+              <w:tab w:val="right" w:leader="dot" w:pos="15388"/>
+            </w:tabs>
+            <w:rPr>
+              <w:noProof/>
+            </w:rPr>
+          </w:pPr>
+          <w:hyperlink w:anchor="_Toc54942666" w:history="1">
+            <w:r>
+              <w:rPr>
+                <w:rStyle w:val="Hipervnculo"/>
+                <w:b/>
+                <w:bCs/>
+                <w:noProof/>
+              </w:rPr>
+              <w:t>Características</w:t>
+            </w:r>
+            <w:r>
+              <w:rPr>
+                <w:noProof/>
+                <w:webHidden/>
+              </w:rPr>
+              <w:tab/>
+            </w:r>
+            <w:r>
+              <w:rPr>
+                <w:noProof/>
+                <w:webHidden/>
+              </w:rPr>
+              <w:fldChar w:fldCharType="begin"/>
+            </w:r>
+            <w:r>
+              <w:rPr>
+                <w:noProof/>
+                <w:webHidden/>
+              </w:rPr>
+              <w:instrText xml:space="preserve"> PAGEREF _Toc54942666 \h </w:instrText>
+            </w:r>
+            <w:r>
+              <w:rPr>
+                <w:noProof/>
+                <w:webHidden/>
+              </w:rPr>
+            </w:r>
+            <w:r>
+              <w:rPr>
+                <w:noProof/>
+                <w:webHidden/>
+              </w:rPr>
+              <w:fldChar w:fldCharType="separate"/>
+            </w:r>
+            <w:r>
+              <w:rPr>
+                <w:noProof/>
+                <w:webHidden/>
+              </w:rPr>
+              <w:t>4</w:t>
+            </w:r>
+            <w:r>
+              <w:rPr>
+                <w:noProof/>
+                <w:webHidden/>
+              </w:rPr>
+              <w:fldChar w:fldCharType="end"/>
+            </w:r>
+          </w:hyperlink>
+        </w:p>
+        <w:p>
+          <w:pPr>
+            <w:pStyle w:val="TDC1"/>
+            <w:tabs>
+              <w:tab w:val="right" w:leader="dot" w:pos="15388"/>
+            </w:tabs>
+            <w:rPr>
+              <w:noProof/>
+            </w:rPr>
+          </w:pPr>
+          <w:hyperlink w:anchor="_Toc54942667" w:history="1">
+            <w:r>
+              <w:rPr>
+                <w:rStyle w:val="Hipervnculo"/>
+                <w:b/>
+                <w:bCs/>
+                <w:noProof/>
+              </w:rPr>
+              <w:t>Otras herramientas de testing y automatización</w:t>
+            </w:r>
+            <w:r>
+              <w:rPr>
+                <w:noProof/>
+                <w:webHidden/>
+              </w:rPr>
+              <w:tab/>
+            </w:r>
+            <w:r>
+              <w:rPr>
+                <w:noProof/>
+                <w:webHidden/>
+              </w:rPr>
+              <w:fldChar w:fldCharType="begin"/>
+            </w:r>
+            <w:r>
+              <w:rPr>
+                <w:noProof/>
+                <w:webHidden/>
+              </w:rPr>
+              <w:instrText xml:space="preserve"> PAGEREF _Toc54942667 \h </w:instrText>
+            </w:r>
+            <w:r>
+              <w:rPr>
+                <w:noProof/>
+                <w:webHidden/>
+              </w:rPr>
+            </w:r>
+            <w:r>
+              <w:rPr>
+                <w:noProof/>
+                <w:webHidden/>
+              </w:rPr>
+              <w:fldChar w:fldCharType="separate"/>
+            </w:r>
+            <w:r>
+              <w:rPr>
+                <w:noProof/>
+                <w:webHidden/>
+              </w:rPr>
+              <w:t>5</w:t>
+            </w:r>
+            <w:r>
+              <w:rPr>
+                <w:noProof/>
+                <w:webHidden/>
+              </w:rPr>
+              <w:fldChar w:fldCharType="end"/>
+            </w:r>
+          </w:hyperlink>
+        </w:p>
+        <w:p>
+          <w:pPr>
+            <w:pStyle w:val="TDC2"/>
+            <w:tabs>
+              <w:tab w:val="right" w:leader="dot" w:pos="15388"/>
+            </w:tabs>
+            <w:rPr>
+              <w:noProof/>
+            </w:rPr>
+          </w:pPr>
+          <w:hyperlink w:anchor="_Toc54942668" w:history="1">
+            <w:r>
+              <w:rPr>
+                <w:rStyle w:val="Hipervnculo"/>
+                <w:b/>
+                <w:bCs/>
+                <w:noProof/>
+              </w:rPr>
+              <w:t>Puppeteer</w:t>
+            </w:r>
+            <w:r>
+              <w:rPr>
+                <w:noProof/>
+                <w:webHidden/>
+              </w:rPr>
+              <w:tab/>
+            </w:r>
+            <w:r>
+              <w:rPr>
+                <w:noProof/>
+                <w:webHidden/>
+              </w:rPr>
+              <w:fldChar w:fldCharType="begin"/>
+            </w:r>
+            <w:r>
+              <w:rPr>
+                <w:noProof/>
+                <w:webHidden/>
+              </w:rPr>
+              <w:instrText xml:space="preserve"> PAGEREF _Toc54942668 \h </w:instrText>
+            </w:r>
+            <w:r>
+              <w:rPr>
+                <w:noProof/>
+                <w:webHidden/>
+              </w:rPr>
+            </w:r>
+            <w:r>
+              <w:rPr>
+                <w:noProof/>
+                <w:webHidden/>
+              </w:rPr>
+              <w:fldChar w:fldCharType="separate"/>
+            </w:r>
+            <w:r>
+              <w:rPr>
+                <w:noProof/>
+                <w:webHidden/>
+              </w:rPr>
+              <w:t>5</w:t>
+            </w:r>
+            <w:r>
+              <w:rPr>
+                <w:noProof/>
+                <w:webHidden/>
+              </w:rPr>
+              <w:fldChar w:fldCharType="end"/>
+            </w:r>
+          </w:hyperlink>
+        </w:p>
+        <w:p>
+          <w:pPr>
+            <w:pStyle w:val="TDC3"/>
+            <w:tabs>
+              <w:tab w:val="right" w:leader="dot" w:pos="15388"/>
+            </w:tabs>
+            <w:rPr>
+              <w:noProof/>
+            </w:rPr>
+          </w:pPr>
+          <w:hyperlink w:anchor="_Toc54942669" w:history="1">
+            <w:r>
+              <w:rPr>
+                <w:rStyle w:val="Hipervnculo"/>
+                <w:b/>
+                <w:bCs/>
+                <w:noProof/>
+              </w:rPr>
+              <w:t>PROS</w:t>
+            </w:r>
+            <w:r>
+              <w:rPr>
+                <w:noProof/>
+                <w:webHidden/>
+              </w:rPr>
+              <w:tab/>
+            </w:r>
+            <w:r>
+              <w:rPr>
+                <w:noProof/>
+                <w:webHidden/>
+              </w:rPr>
+              <w:fldChar w:fldCharType="begin"/>
+            </w:r>
+            <w:r>
+              <w:rPr>
+                <w:noProof/>
+                <w:webHidden/>
+              </w:rPr>
+              <w:instrText xml:space="preserve"> PAGEREF _Toc54942669 \h </w:instrText>
+            </w:r>
+            <w:r>
+              <w:rPr>
+                <w:noProof/>
+                <w:webHidden/>
+              </w:rPr>
+            </w:r>
+            <w:r>
+              <w:rPr>
+                <w:noProof/>
+                <w:webHidden/>
+              </w:rPr>
+              <w:fldChar w:fldCharType="separate"/>
+            </w:r>
+            <w:r>
+              <w:rPr>
+                <w:noProof/>
+                <w:webHidden/>
+              </w:rPr>
+              <w:t>5</w:t>
+            </w:r>
+            <w:r>
+              <w:rPr>
+                <w:noProof/>
+                <w:webHidden/>
+              </w:rPr>
+              <w:fldChar w:fldCharType="end"/>
+            </w:r>
+          </w:hyperlink>
+        </w:p>
+        <w:p>
+          <w:pPr>
+            <w:pStyle w:val="TDC3"/>
+            <w:tabs>
+              <w:tab w:val="right" w:leader="dot" w:pos="15388"/>
+            </w:tabs>
+            <w:rPr>
+              <w:noProof/>
+            </w:rPr>
+          </w:pPr>
+          <w:hyperlink w:anchor="_Toc54942670" w:history="1">
+            <w:r>
+              <w:rPr>
+                <w:rStyle w:val="Hipervnculo"/>
+                <w:b/>
+                <w:bCs/>
+                <w:noProof/>
+              </w:rPr>
+              <w:t>CONTRAS</w:t>
+            </w:r>
+            <w:r>
+              <w:rPr>
+                <w:noProof/>
+                <w:webHidden/>
+              </w:rPr>
+              <w:tab/>
+            </w:r>
+            <w:r>
+              <w:rPr>
+                <w:noProof/>
+                <w:webHidden/>
+              </w:rPr>
+              <w:fldChar w:fldCharType="begin"/>
+            </w:r>
+            <w:r>
+              <w:rPr>
+                <w:noProof/>
+                <w:webHidden/>
+              </w:rPr>
+              <w:instrText xml:space="preserve"> PAGEREF _Toc54942670 \h </w:instrText>
+            </w:r>
+            <w:r>
+              <w:rPr>
+                <w:noProof/>
+                <w:webHidden/>
+              </w:rPr>
+            </w:r>
+            <w:r>
+              <w:rPr>
+                <w:noProof/>
+                <w:webHidden/>
+              </w:rPr>
+              <w:fldChar w:fldCharType="separate"/>
+            </w:r>
+            <w:r>
+              <w:rPr>
+                <w:noProof/>
+                <w:webHidden/>
+              </w:rPr>
+              <w:t>5</w:t>
+            </w:r>
+            <w:r>
+              <w:rPr>
+                <w:noProof/>
+                <w:webHidden/>
+              </w:rPr>
+              <w:fldChar w:fldCharType="end"/>
+            </w:r>
+          </w:hyperlink>
+        </w:p>
+        <w:p>
+          <w:pPr>
+            <w:pStyle w:val="TDC2"/>
+            <w:tabs>
+              <w:tab w:val="right" w:leader="dot" w:pos="15388"/>
+            </w:tabs>
+            <w:rPr>
+              <w:noProof/>
+            </w:rPr>
+          </w:pPr>
+          <w:hyperlink w:anchor="_Toc54942671" w:history="1">
+            <w:r>
+              <w:rPr>
+                <w:rStyle w:val="Hipervnculo"/>
+                <w:b/>
+                <w:bCs/>
+                <w:noProof/>
+              </w:rPr>
+              <w:t>Cypress.io</w:t>
+            </w:r>
+            <w:r>
+              <w:rPr>
+                <w:noProof/>
+                <w:webHidden/>
+              </w:rPr>
+              <w:tab/>
+            </w:r>
+            <w:r>
+              <w:rPr>
+                <w:noProof/>
+                <w:webHidden/>
+              </w:rPr>
+              <w:fldChar w:fldCharType="begin"/>
+            </w:r>
+            <w:r>
+              <w:rPr>
+                <w:noProof/>
+                <w:webHidden/>
+              </w:rPr>
+              <w:instrText xml:space="preserve"> PAGEREF _Toc54942671 \h </w:instrText>
+            </w:r>
+            <w:r>
+              <w:rPr>
+                <w:noProof/>
+                <w:webHidden/>
+              </w:rPr>
+            </w:r>
+            <w:r>
+              <w:rPr>
+                <w:noProof/>
+                <w:webHidden/>
+              </w:rPr>
+              <w:fldChar w:fldCharType="separate"/>
+            </w:r>
+            <w:r>
+              <w:rPr>
+                <w:noProof/>
+                <w:webHidden/>
+              </w:rPr>
+              <w:t>5</w:t>
+            </w:r>
+            <w:r>
+              <w:rPr>
+                <w:noProof/>
+                <w:webHidden/>
+              </w:rPr>
+              <w:fldChar w:fldCharType="end"/>
+            </w:r>
+          </w:hyperlink>
+        </w:p>
+        <w:p>
+          <w:pPr>
+            <w:pStyle w:val="TDC3"/>
+            <w:tabs>
+              <w:tab w:val="right" w:leader="dot" w:pos="15388"/>
+            </w:tabs>
+            <w:rPr>
+              <w:noProof/>
+            </w:rPr>
+          </w:pPr>
+          <w:hyperlink w:anchor="_Toc54942672" w:history="1">
+            <w:r>
+              <w:rPr>
+                <w:rStyle w:val="Hipervnculo"/>
+                <w:b/>
+                <w:bCs/>
+                <w:noProof/>
+              </w:rPr>
+              <w:t>PROS</w:t>
+            </w:r>
+            <w:r>
+              <w:rPr>
+                <w:noProof/>
+                <w:webHidden/>
+              </w:rPr>
+              <w:tab/>
+            </w:r>
+            <w:r>
+              <w:rPr>
+                <w:noProof/>
+                <w:webHidden/>
+              </w:rPr>
+              <w:fldChar w:fldCharType="begin"/>
+            </w:r>
+            <w:r>
+              <w:rPr>
+                <w:noProof/>
+                <w:webHidden/>
+              </w:rPr>
+              <w:instrText xml:space="preserve"> PAGEREF _Toc54942672 \h </w:instrText>
+            </w:r>
+            <w:r>
+              <w:rPr>
+                <w:noProof/>
+                <w:webHidden/>
+              </w:rPr>
+            </w:r>
+            <w:r>
+              <w:rPr>
+                <w:noProof/>
+                <w:webHidden/>
+              </w:rPr>
+              <w:fldChar w:fldCharType="separate"/>
+            </w:r>
+            <w:r>
+              <w:rPr>
+                <w:noProof/>
+                <w:webHidden/>
+              </w:rPr>
+              <w:t>5</w:t>
+            </w:r>
+            <w:r>
+              <w:rPr>
+                <w:noProof/>
+                <w:webHidden/>
+              </w:rPr>
+              <w:fldChar w:fldCharType="end"/>
+            </w:r>
+          </w:hyperlink>
+        </w:p>
+        <w:p>
+          <w:pPr>
+            <w:pStyle w:val="TDC3"/>
+            <w:tabs>
+              <w:tab w:val="right" w:leader="dot" w:pos="15388"/>
+            </w:tabs>
+            <w:rPr>
+              <w:noProof/>
+            </w:rPr>
+          </w:pPr>
+          <w:hyperlink w:anchor="_Toc54942673" w:history="1">
+            <w:r>
+              <w:rPr>
+                <w:rStyle w:val="Hipervnculo"/>
+                <w:b/>
+                <w:bCs/>
+                <w:noProof/>
+              </w:rPr>
+              <w:t>CONTRAS</w:t>
+            </w:r>
+            <w:r>
+              <w:rPr>
+                <w:noProof/>
+                <w:webHidden/>
+              </w:rPr>
+              <w:tab/>
+            </w:r>
+            <w:r>
+              <w:rPr>
+                <w:noProof/>
+                <w:webHidden/>
+              </w:rPr>
+              <w:fldChar w:fldCharType="begin"/>
+            </w:r>
+            <w:r>
+              <w:rPr>
+                <w:noProof/>
+                <w:webHidden/>
+              </w:rPr>
+              <w:instrText xml:space="preserve"> PAGEREF _Toc54942673 \h </w:instrText>
+            </w:r>
+            <w:r>
+              <w:rPr>
+                <w:noProof/>
+                <w:webHidden/>
+              </w:rPr>
+            </w:r>
+            <w:r>
+              <w:rPr>
+                <w:noProof/>
+                <w:webHidden/>
+              </w:rPr>
+              <w:fldChar w:fldCharType="separate"/>
+            </w:r>
+            <w:r>
+              <w:rPr>
+                <w:noProof/>
+                <w:webHidden/>
+              </w:rPr>
+              <w:t>5</w:t>
+            </w:r>
+            <w:r>
+              <w:rPr>
+                <w:noProof/>
+                <w:webHidden/>
+              </w:rPr>
+              <w:fldChar w:fldCharType="end"/>
+            </w:r>
+          </w:hyperlink>
+        </w:p>
+        <w:p>
+          <w:pPr>
+            <w:pStyle w:val="TDC1"/>
+            <w:tabs>
+              <w:tab w:val="right" w:leader="dot" w:pos="15388"/>
+            </w:tabs>
+            <w:rPr>
+              <w:noProof/>
+            </w:rPr>
+          </w:pPr>
+          <w:hyperlink w:anchor="_Toc54942674" w:history="1">
+            <w:r>
+              <w:rPr>
+                <w:rStyle w:val="Hipervnculo"/>
+                <w:b/>
+                <w:bCs/>
+                <w:noProof/>
+              </w:rPr>
+              <w:t>Configurar entorno de trabajo</w:t>
+            </w:r>
+            <w:r>
+              <w:rPr>
+                <w:noProof/>
+                <w:webHidden/>
+              </w:rPr>
+              <w:tab/>
+            </w:r>
+            <w:r>
+              <w:rPr>
+                <w:noProof/>
+                <w:webHidden/>
+              </w:rPr>
+              <w:fldChar w:fldCharType="begin"/>
+            </w:r>
+            <w:r>
+              <w:rPr>
+                <w:noProof/>
+                <w:webHidden/>
+              </w:rPr>
+              <w:instrText xml:space="preserve"> PAGEREF _Toc54942674 \h </w:instrText>
+            </w:r>
+            <w:r>
+              <w:rPr>
+                <w:noProof/>
+                <w:webHidden/>
+              </w:rPr>
+            </w:r>
+            <w:r>
+              <w:rPr>
+                <w:noProof/>
+                <w:webHidden/>
+              </w:rPr>
+              <w:fldChar w:fldCharType="separate"/>
+            </w:r>
+            <w:r>
+              <w:rPr>
+                <w:noProof/>
+                <w:webHidden/>
+              </w:rPr>
+              <w:t>6</w:t>
+            </w:r>
+            <w:r>
+              <w:rPr>
+                <w:noProof/>
+                <w:webHidden/>
+              </w:rPr>
+              <w:fldChar w:fldCharType="end"/>
+            </w:r>
+          </w:hyperlink>
+        </w:p>
+        <w:p>
+          <w:pPr>
+            <w:pStyle w:val="TDC1"/>
+            <w:tabs>
+              <w:tab w:val="right" w:leader="dot" w:pos="15388"/>
+            </w:tabs>
+            <w:rPr>
+              <w:noProof/>
+            </w:rPr>
+          </w:pPr>
+          <w:hyperlink w:anchor="_Toc54942675" w:history="1">
+            <w:r>
+              <w:rPr>
+                <w:rStyle w:val="Hipervnculo"/>
+                <w:b/>
+                <w:bCs/>
+                <w:noProof/>
+              </w:rPr>
+              <w:t>Unittest (PyTest)</w:t>
+            </w:r>
+            <w:r>
+              <w:rPr>
+                <w:noProof/>
+                <w:webHidden/>
+              </w:rPr>
+              <w:tab/>
+            </w:r>
+            <w:r>
+              <w:rPr>
+                <w:noProof/>
+                <w:webHidden/>
+              </w:rPr>
+              <w:fldChar w:fldCharType="begin"/>
+            </w:r>
+            <w:r>
+              <w:rPr>
+                <w:noProof/>
+                <w:webHidden/>
+              </w:rPr>
+              <w:instrText xml:space="preserve"> PAGEREF _Toc54942675 \h </w:instrText>
+            </w:r>
+            <w:r>
+              <w:rPr>
+                <w:noProof/>
+                <w:webHidden/>
+              </w:rPr>
+            </w:r>
+            <w:r>
+              <w:rPr>
+                <w:noProof/>
+                <w:webHidden/>
+              </w:rPr>
+              <w:fldChar w:fldCharType="separate"/>
+            </w:r>
+            <w:r>
+              <w:rPr>
+                <w:noProof/>
+                <w:webHidden/>
+              </w:rPr>
+              <w:t>6</w:t>
+            </w:r>
+            <w:r>
+              <w:rPr>
+                <w:noProof/>
+                <w:webHidden/>
+              </w:rPr>
+              <w:fldChar w:fldCharType="end"/>
+            </w:r>
+          </w:hyperlink>
+        </w:p>
+        <w:p>
+          <w:pPr>
+            <w:pStyle w:val="TDC1"/>
+            <w:tabs>
+              <w:tab w:val="right" w:leader="dot" w:pos="15388"/>
+            </w:tabs>
+            <w:rPr>
+              <w:noProof/>
+            </w:rPr>
+          </w:pPr>
+          <w:hyperlink w:anchor="_Toc54942676" w:history="1">
+            <w:r>
+              <w:rPr>
+                <w:rStyle w:val="Hipervnculo"/>
+                <w:b/>
+                <w:bCs/>
+                <w:noProof/>
+              </w:rPr>
+              <w:t>Encontrar elementos con find_element</w:t>
+            </w:r>
+            <w:r>
+              <w:rPr>
+                <w:noProof/>
+                <w:webHidden/>
+              </w:rPr>
+              <w:tab/>
+            </w:r>
+            <w:r>
+              <w:rPr>
+                <w:noProof/>
+                <w:webHidden/>
+              </w:rPr>
+              <w:fldChar w:fldCharType="begin"/>
+            </w:r>
+            <w:r>
+              <w:rPr>
+                <w:noProof/>
+                <w:webHidden/>
+              </w:rPr>
+              <w:instrText xml:space="preserve"> PAGEREF _Toc54942676 \h </w:instrText>
+            </w:r>
+            <w:r>
+              <w:rPr>
+                <w:noProof/>
+                <w:webHidden/>
+              </w:rPr>
+            </w:r>
+            <w:r>
+              <w:rPr>
+                <w:noProof/>
+                <w:webHidden/>
+              </w:rPr>
+              <w:fldChar w:fldCharType="separate"/>
+            </w:r>
+            <w:r>
+              <w:rPr>
+                <w:noProof/>
+                <w:webHidden/>
+              </w:rPr>
+              <w:t>6</w:t>
+            </w:r>
+            <w:r>
+              <w:rPr>
+                <w:noProof/>
+                <w:webHidden/>
+              </w:rPr>
+              <w:fldChar w:fldCharType="end"/>
+            </w:r>
+          </w:hyperlink>
+        </w:p>
+        <w:p>
+          <w:pPr>
+            <w:pStyle w:val="TDC2"/>
+            <w:tabs>
+              <w:tab w:val="right" w:leader="dot" w:pos="15388"/>
+            </w:tabs>
+            <w:rPr>
+              <w:noProof/>
+            </w:rPr>
+          </w:pPr>
+          <w:hyperlink w:anchor="_Toc54942677" w:history="1">
+            <w:r>
+              <w:rPr>
+                <w:rStyle w:val="Hipervnculo"/>
+                <w:rFonts w:ascii="Roboto" w:hAnsi="Roboto"/>
+                <w:b/>
+                <w:bCs/>
+                <w:noProof/>
+              </w:rPr>
+              <w:t>¿Como llegar a cada elemento HTML?</w:t>
+            </w:r>
+            <w:r>
+              <w:rPr>
+                <w:noProof/>
+                <w:webHidden/>
+              </w:rPr>
+              <w:tab/>
+            </w:r>
+            <w:r>
+              <w:rPr>
+                <w:noProof/>
+                <w:webHidden/>
+              </w:rPr>
+              <w:fldChar w:fldCharType="begin"/>
+            </w:r>
+            <w:r>
+              <w:rPr>
+                <w:noProof/>
+                <w:webHidden/>
+              </w:rPr>
+              <w:instrText xml:space="preserve"> PAGEREF _Toc54942677 \h </w:instrText>
+            </w:r>
+            <w:r>
+              <w:rPr>
+                <w:noProof/>
+                <w:webHidden/>
+              </w:rPr>
+            </w:r>
+            <w:r>
+              <w:rPr>
+                <w:noProof/>
+                <w:webHidden/>
+              </w:rPr>
+              <w:fldChar w:fldCharType="separate"/>
+            </w:r>
+            <w:r>
+              <w:rPr>
+                <w:noProof/>
+                <w:webHidden/>
+              </w:rPr>
+              <w:t>7</w:t>
+            </w:r>
+            <w:r>
+              <w:rPr>
+                <w:noProof/>
+                <w:webHidden/>
+              </w:rPr>
+              <w:fldChar w:fldCharType="end"/>
+            </w:r>
+          </w:hyperlink>
+        </w:p>
+        <w:p>
+          <w:pPr>
+            <w:pStyle w:val="TDC1"/>
+            <w:tabs>
+              <w:tab w:val="right" w:leader="dot" w:pos="15388"/>
+            </w:tabs>
+            <w:rPr>
+              <w:noProof/>
+            </w:rPr>
+          </w:pPr>
+          <w:hyperlink w:anchor="_Toc54942678" w:history="1">
+            <w:r>
+              <w:rPr>
+                <w:rStyle w:val="Hipervnculo"/>
+                <w:b/>
+                <w:bCs/>
+                <w:noProof/>
+              </w:rPr>
+              <w:t>Preparar assertions y test suites</w:t>
+            </w:r>
+            <w:r>
+              <w:rPr>
+                <w:noProof/>
+                <w:webHidden/>
+              </w:rPr>
+              <w:tab/>
+            </w:r>
+            <w:r>
+              <w:rPr>
+                <w:noProof/>
+                <w:webHidden/>
+              </w:rPr>
+              <w:fldChar w:fldCharType="begin"/>
+            </w:r>
+            <w:r>
+              <w:rPr>
+                <w:noProof/>
+                <w:webHidden/>
+              </w:rPr>
+              <w:instrText xml:space="preserve"> PAGEREF _Toc54942678 \h </w:instrText>
+            </w:r>
+            <w:r>
+              <w:rPr>
+                <w:noProof/>
+                <w:webHidden/>
+              </w:rPr>
+            </w:r>
+            <w:r>
+              <w:rPr>
+                <w:noProof/>
+                <w:webHidden/>
+              </w:rPr>
+              <w:fldChar w:fldCharType="separate"/>
+            </w:r>
+            <w:r>
+              <w:rPr>
+                <w:noProof/>
+                <w:webHidden/>
+              </w:rPr>
+              <w:t>8</w:t>
+            </w:r>
+            <w:r>
+              <w:rPr>
+                <w:noProof/>
+                <w:webHidden/>
+              </w:rPr>
+              <w:fldChar w:fldCharType="end"/>
+            </w:r>
+          </w:hyperlink>
+        </w:p>
+        <w:p>
+          <w:pPr>
+            <w:pStyle w:val="TDC2"/>
+            <w:tabs>
+              <w:tab w:val="right" w:leader="dot" w:pos="15388"/>
+            </w:tabs>
+            <w:rPr>
+              <w:noProof/>
+            </w:rPr>
+          </w:pPr>
+          <w:hyperlink w:anchor="_Toc54942679" w:history="1">
+            <w:r>
+              <w:rPr>
+                <w:rStyle w:val="Hipervnculo"/>
+                <w:rFonts w:ascii="Roboto" w:hAnsi="Roboto"/>
+                <w:b/>
+                <w:bCs/>
+                <w:noProof/>
+              </w:rPr>
+              <w:t>assertions</w:t>
+            </w:r>
+            <w:r>
+              <w:rPr>
+                <w:noProof/>
+                <w:webHidden/>
+              </w:rPr>
+              <w:tab/>
+            </w:r>
+            <w:r>
+              <w:rPr>
+                <w:noProof/>
+                <w:webHidden/>
+              </w:rPr>
+              <w:fldChar w:fldCharType="begin"/>
+            </w:r>
+            <w:r>
+              <w:rPr>
+                <w:noProof/>
+                <w:webHidden/>
+              </w:rPr>
+              <w:instrText xml:space="preserve"> PAGEREF _Toc54942679 \h </w:instrText>
+            </w:r>
+            <w:r>
+              <w:rPr>
+                <w:noProof/>
+                <w:webHidden/>
+              </w:rPr>
+            </w:r>
+            <w:r>
+              <w:rPr>
+                <w:noProof/>
+                <w:webHidden/>
+              </w:rPr>
+              <w:fldChar w:fldCharType="separate"/>
+            </w:r>
+            <w:r>
+              <w:rPr>
+                <w:noProof/>
+                <w:webHidden/>
+              </w:rPr>
+              <w:t>8</w:t>
+            </w:r>
+            <w:r>
+              <w:rPr>
+                <w:noProof/>
+                <w:webHidden/>
+              </w:rPr>
+              <w:fldChar w:fldCharType="end"/>
+            </w:r>
+          </w:hyperlink>
+        </w:p>
+        <w:p>
+          <w:pPr>
+            <w:pStyle w:val="TDC2"/>
+            <w:tabs>
+              <w:tab w:val="right" w:leader="dot" w:pos="15388"/>
+            </w:tabs>
+            <w:rPr>
+              <w:noProof/>
+            </w:rPr>
+          </w:pPr>
+          <w:hyperlink w:anchor="_Toc54942680" w:history="1">
+            <w:r>
+              <w:rPr>
+                <w:rStyle w:val="Hipervnculo"/>
+                <w:rFonts w:ascii="Roboto" w:hAnsi="Roboto"/>
+                <w:b/>
+                <w:bCs/>
+                <w:noProof/>
+              </w:rPr>
+              <w:t>Test suites</w:t>
+            </w:r>
+            <w:r>
+              <w:rPr>
+                <w:noProof/>
+                <w:webHidden/>
+              </w:rPr>
+              <w:tab/>
+            </w:r>
+            <w:r>
+              <w:rPr>
+                <w:noProof/>
+                <w:webHidden/>
+              </w:rPr>
+              <w:fldChar w:fldCharType="begin"/>
+            </w:r>
+            <w:r>
+              <w:rPr>
+                <w:noProof/>
+                <w:webHidden/>
+              </w:rPr>
+              <w:instrText xml:space="preserve"> PAGEREF _Toc54942680 \h </w:instrText>
+            </w:r>
+            <w:r>
+              <w:rPr>
+                <w:noProof/>
+                <w:webHidden/>
+              </w:rPr>
+            </w:r>
+            <w:r>
+              <w:rPr>
+                <w:noProof/>
+                <w:webHidden/>
+              </w:rPr>
+              <w:fldChar w:fldCharType="separate"/>
+            </w:r>
+            <w:r>
+              <w:rPr>
+                <w:noProof/>
+                <w:webHidden/>
+              </w:rPr>
+              <w:t>8</w:t>
+            </w:r>
+            <w:r>
+              <w:rPr>
+                <w:noProof/>
+                <w:webHidden/>
+              </w:rPr>
+              <w:fldChar w:fldCharType="end"/>
+            </w:r>
+          </w:hyperlink>
+        </w:p>
+        <w:p>
+          <w:pPr>
+            <w:pStyle w:val="TDC1"/>
+            <w:tabs>
+              <w:tab w:val="right" w:leader="dot" w:pos="15388"/>
+            </w:tabs>
+            <w:rPr>
+              <w:noProof/>
+            </w:rPr>
+          </w:pPr>
+          <w:hyperlink w:anchor="_Toc54942681" w:history="1">
+            <w:r>
+              <w:rPr>
+                <w:rStyle w:val="Hipervnculo"/>
+                <w:b/>
+                <w:bCs/>
+                <w:noProof/>
+              </w:rPr>
+              <w:t>Entender las clases WebDriver y WebElement</w:t>
+            </w:r>
+            <w:r>
+              <w:rPr>
+                <w:noProof/>
+                <w:webHidden/>
+              </w:rPr>
+              <w:tab/>
+            </w:r>
+            <w:r>
+              <w:rPr>
+                <w:noProof/>
+                <w:webHidden/>
+              </w:rPr>
+              <w:fldChar w:fldCharType="begin"/>
+            </w:r>
+            <w:r>
+              <w:rPr>
+                <w:noProof/>
+                <w:webHidden/>
+              </w:rPr>
+              <w:instrText xml:space="preserve"> PAGEREF _Toc54942681 \h </w:instrText>
+            </w:r>
+            <w:r>
+              <w:rPr>
+                <w:noProof/>
+                <w:webHidden/>
+              </w:rPr>
+            </w:r>
+            <w:r>
+              <w:rPr>
+                <w:noProof/>
+                <w:webHidden/>
+              </w:rPr>
+              <w:fldChar w:fldCharType="separate"/>
+            </w:r>
+            <w:r>
+              <w:rPr>
+                <w:noProof/>
+                <w:webHidden/>
+              </w:rPr>
+              <w:t>9</w:t>
+            </w:r>
+            <w:r>
+              <w:rPr>
+                <w:noProof/>
+                <w:webHidden/>
+              </w:rPr>
+              <w:fldChar w:fldCharType="end"/>
+            </w:r>
+          </w:hyperlink>
+        </w:p>
+        <w:p>
+          <w:pPr>
+            <w:pStyle w:val="TDC2"/>
+            <w:tabs>
+              <w:tab w:val="right" w:leader="dot" w:pos="15388"/>
+            </w:tabs>
+            <w:rPr>
+              <w:noProof/>
+            </w:rPr>
+          </w:pPr>
+          <w:hyperlink w:anchor="_Toc54942682" w:history="1">
+            <w:r>
+              <w:rPr>
+                <w:rStyle w:val="Hipervnculo"/>
+                <w:rFonts w:ascii="Roboto" w:hAnsi="Roboto"/>
+                <w:b/>
+                <w:bCs/>
+                <w:noProof/>
+              </w:rPr>
+              <w:t>Clase WebDriver</w:t>
+            </w:r>
+            <w:r>
+              <w:rPr>
+                <w:noProof/>
+                <w:webHidden/>
+              </w:rPr>
+              <w:tab/>
+            </w:r>
+            <w:r>
+              <w:rPr>
+                <w:noProof/>
+                <w:webHidden/>
+              </w:rPr>
+              <w:fldChar w:fldCharType="begin"/>
+            </w:r>
+            <w:r>
+              <w:rPr>
+                <w:noProof/>
+                <w:webHidden/>
+              </w:rPr>
+              <w:instrText xml:space="preserve"> PAGEREF _Toc54942682 \h </w:instrText>
+            </w:r>
+            <w:r>
+              <w:rPr>
+                <w:noProof/>
+                <w:webHidden/>
+              </w:rPr>
+            </w:r>
+            <w:r>
+              <w:rPr>
+                <w:noProof/>
+                <w:webHidden/>
+              </w:rPr>
+              <w:fldChar w:fldCharType="separate"/>
+            </w:r>
+            <w:r>
+              <w:rPr>
+                <w:noProof/>
+                <w:webHidden/>
+              </w:rPr>
+              <w:t>9</w:t>
+            </w:r>
+            <w:r>
+              <w:rPr>
+                <w:noProof/>
+                <w:webHidden/>
+              </w:rPr>
+              <w:fldChar w:fldCharType="end"/>
+            </w:r>
+          </w:hyperlink>
+        </w:p>
+        <w:p>
+          <w:pPr>
+            <w:pStyle w:val="TDC2"/>
+            <w:tabs>
+              <w:tab w:val="right" w:leader="dot" w:pos="15388"/>
+            </w:tabs>
+            <w:rPr>
+              <w:noProof/>
+            </w:rPr>
+          </w:pPr>
+          <w:hyperlink w:anchor="_Toc54942683" w:history="1">
+            <w:r>
+              <w:rPr>
+                <w:rStyle w:val="Hipervnculo"/>
+                <w:rFonts w:ascii="Roboto" w:hAnsi="Roboto"/>
+                <w:b/>
+                <w:bCs/>
+                <w:noProof/>
+              </w:rPr>
+              <w:t>Propiedades de la clase WebDriver</w:t>
+            </w:r>
+            <w:r>
+              <w:rPr>
+                <w:noProof/>
+                <w:webHidden/>
+              </w:rPr>
+              <w:tab/>
+            </w:r>
+            <w:r>
+              <w:rPr>
+                <w:noProof/>
+                <w:webHidden/>
+              </w:rPr>
+              <w:fldChar w:fldCharType="begin"/>
+            </w:r>
+            <w:r>
+              <w:rPr>
+                <w:noProof/>
+                <w:webHidden/>
+              </w:rPr>
+              <w:instrText xml:space="preserve"> PAGEREF _Toc54942683 \h </w:instrText>
+            </w:r>
+            <w:r>
+              <w:rPr>
+                <w:noProof/>
+                <w:webHidden/>
+              </w:rPr>
+            </w:r>
+            <w:r>
+              <w:rPr>
+                <w:noProof/>
+                <w:webHidden/>
+              </w:rPr>
+              <w:fldChar w:fldCharType="separate"/>
+            </w:r>
+            <w:r>
+              <w:rPr>
+                <w:noProof/>
+                <w:webHidden/>
+              </w:rPr>
+              <w:t>9</w:t>
+            </w:r>
+            <w:r>
+              <w:rPr>
+                <w:noProof/>
+                <w:webHidden/>
+              </w:rPr>
+              <w:fldChar w:fldCharType="end"/>
+            </w:r>
+          </w:hyperlink>
+        </w:p>
+        <w:p>
+          <w:pPr>
+            <w:pStyle w:val="TDC2"/>
+            <w:tabs>
+              <w:tab w:val="right" w:leader="dot" w:pos="15388"/>
+            </w:tabs>
+            <w:rPr>
+              <w:noProof/>
+            </w:rPr>
+          </w:pPr>
+          <w:hyperlink w:anchor="_Toc54942684" w:history="1">
+            <w:r>
+              <w:rPr>
+                <w:rStyle w:val="Hipervnculo"/>
+                <w:rFonts w:ascii="Roboto" w:hAnsi="Roboto"/>
+                <w:b/>
+                <w:bCs/>
+                <w:noProof/>
+              </w:rPr>
+              <w:t>Clase WebElement</w:t>
+            </w:r>
+            <w:r>
+              <w:rPr>
+                <w:noProof/>
+                <w:webHidden/>
+              </w:rPr>
+              <w:tab/>
+            </w:r>
+            <w:r>
+              <w:rPr>
+                <w:noProof/>
+                <w:webHidden/>
+              </w:rPr>
+              <w:fldChar w:fldCharType="begin"/>
+            </w:r>
+            <w:r>
+              <w:rPr>
+                <w:noProof/>
+                <w:webHidden/>
+              </w:rPr>
+              <w:instrText xml:space="preserve"> PAGEREF _Toc54942684 \h </w:instrText>
+            </w:r>
+            <w:r>
+              <w:rPr>
+                <w:noProof/>
+                <w:webHidden/>
+              </w:rPr>
+            </w:r>
+            <w:r>
+              <w:rPr>
+                <w:noProof/>
+                <w:webHidden/>
+              </w:rPr>
+              <w:fldChar w:fldCharType="separate"/>
+            </w:r>
+            <w:r>
+              <w:rPr>
+                <w:noProof/>
+                <w:webHidden/>
+              </w:rPr>
+              <w:t>10</w:t>
+            </w:r>
+            <w:r>
+              <w:rPr>
+                <w:noProof/>
+                <w:webHidden/>
+              </w:rPr>
+              <w:fldChar w:fldCharType="end"/>
+            </w:r>
+          </w:hyperlink>
+        </w:p>
+        <w:p>
+          <w:pPr>
+            <w:pStyle w:val="TDC2"/>
+            <w:tabs>
+              <w:tab w:val="right" w:leader="dot" w:pos="15388"/>
+            </w:tabs>
+            <w:rPr>
+              <w:noProof/>
+            </w:rPr>
+          </w:pPr>
+          <w:hyperlink w:anchor="_Toc54942685" w:history="1">
+            <w:r>
+              <w:rPr>
+                <w:rStyle w:val="Hipervnculo"/>
+                <w:rFonts w:ascii="Roboto" w:hAnsi="Roboto"/>
+                <w:b/>
+                <w:bCs/>
+                <w:noProof/>
+              </w:rPr>
+              <w:t>Propiedades más comunes de la clase WebElement</w:t>
+            </w:r>
+            <w:r>
+              <w:rPr>
+                <w:noProof/>
+                <w:webHidden/>
+              </w:rPr>
+              <w:tab/>
+            </w:r>
+            <w:r>
+              <w:rPr>
+                <w:noProof/>
+                <w:webHidden/>
+              </w:rPr>
+              <w:fldChar w:fldCharType="begin"/>
+            </w:r>
+            <w:r>
+              <w:rPr>
+                <w:noProof/>
+                <w:webHidden/>
+              </w:rPr>
+              <w:instrText xml:space="preserve"> PAGEREF _Toc54942685 \h </w:instrText>
+            </w:r>
+            <w:r>
+              <w:rPr>
+                <w:noProof/>
+                <w:webHidden/>
+              </w:rPr>
+            </w:r>
+            <w:r>
+              <w:rPr>
+                <w:noProof/>
+                <w:webHidden/>
+              </w:rPr>
+              <w:fldChar w:fldCharType="separate"/>
+            </w:r>
+            <w:r>
+              <w:rPr>
+                <w:noProof/>
+                <w:webHidden/>
+              </w:rPr>
+              <w:t>10</w:t>
+            </w:r>
+            <w:r>
+              <w:rPr>
+                <w:noProof/>
+                <w:webHidden/>
+              </w:rPr>
+              <w:fldChar w:fldCharType="end"/>
+            </w:r>
+          </w:hyperlink>
+        </w:p>
+        <w:p>
+          <w:pPr>
+            <w:pStyle w:val="TDC2"/>
+            <w:tabs>
+              <w:tab w:val="right" w:leader="dot" w:pos="15388"/>
+            </w:tabs>
+            <w:rPr>
+              <w:noProof/>
+            </w:rPr>
+          </w:pPr>
+          <w:hyperlink w:anchor="_Toc54942686" w:history="1">
+            <w:r>
+              <w:rPr>
+                <w:rStyle w:val="Hipervnculo"/>
+                <w:rFonts w:ascii="Roboto" w:hAnsi="Roboto"/>
+                <w:b/>
+                <w:bCs/>
+                <w:noProof/>
+              </w:rPr>
+              <w:t>Métodos más comunes de la clase WebElement</w:t>
+            </w:r>
+            <w:r>
+              <w:rPr>
+                <w:noProof/>
+                <w:webHidden/>
+              </w:rPr>
+              <w:tab/>
+            </w:r>
+            <w:r>
+              <w:rPr>
+                <w:noProof/>
+                <w:webHidden/>
+              </w:rPr>
+              <w:fldChar w:fldCharType="begin"/>
+            </w:r>
+            <w:r>
+              <w:rPr>
+                <w:noProof/>
+                <w:webHidden/>
+              </w:rPr>
+              <w:instrText xml:space="preserve"> PAGEREF _Toc54942686 \h </w:instrText>
+            </w:r>
+            <w:r>
+              <w:rPr>
+                <w:noProof/>
+                <w:webHidden/>
+              </w:rPr>
+            </w:r>
+            <w:r>
+              <w:rPr>
+                <w:noProof/>
+                <w:webHidden/>
+              </w:rPr>
+              <w:fldChar w:fldCharType="separate"/>
+            </w:r>
+            <w:r>
+              <w:rPr>
+                <w:noProof/>
+                <w:webHidden/>
+              </w:rPr>
+              <w:t>10</w:t>
+            </w:r>
+            <w:r>
+              <w:rPr>
+                <w:noProof/>
+                <w:webHidden/>
+              </w:rPr>
+              <w:fldChar w:fldCharType="end"/>
+            </w:r>
+          </w:hyperlink>
+        </w:p>
+        <w:p>
+          <w:pPr>
+            <w:pStyle w:val="TDC1"/>
+            <w:tabs>
+              <w:tab w:val="right" w:leader="dot" w:pos="15388"/>
+            </w:tabs>
+            <w:rPr>
+              <w:noProof/>
+            </w:rPr>
+          </w:pPr>
+          <w:hyperlink w:anchor="_Toc54942687" w:history="1">
+            <w:r>
+              <w:rPr>
+                <w:rStyle w:val="Hipervnculo"/>
+                <w:b/>
+                <w:bCs/>
+                <w:noProof/>
+              </w:rPr>
+              <w:t>Demora implícita y explícita</w:t>
+            </w:r>
+            <w:r>
+              <w:rPr>
+                <w:noProof/>
+                <w:webHidden/>
+              </w:rPr>
+              <w:tab/>
+            </w:r>
+            <w:r>
+              <w:rPr>
+                <w:noProof/>
+                <w:webHidden/>
+              </w:rPr>
+              <w:fldChar w:fldCharType="begin"/>
+            </w:r>
+            <w:r>
+              <w:rPr>
+                <w:noProof/>
+                <w:webHidden/>
+              </w:rPr>
+              <w:instrText xml:space="preserve"> PAGEREF _Toc54942687 \h </w:instrText>
+            </w:r>
+            <w:r>
+              <w:rPr>
+                <w:noProof/>
+                <w:webHidden/>
+              </w:rPr>
+            </w:r>
+            <w:r>
+              <w:rPr>
+                <w:noProof/>
+                <w:webHidden/>
+              </w:rPr>
+              <w:fldChar w:fldCharType="separate"/>
+            </w:r>
+            <w:r>
+              <w:rPr>
+                <w:noProof/>
+                <w:webHidden/>
+              </w:rPr>
+              <w:t>11</w:t>
+            </w:r>
+            <w:r>
+              <w:rPr>
+                <w:noProof/>
+                <w:webHidden/>
+              </w:rPr>
+              <w:fldChar w:fldCharType="end"/>
+            </w:r>
+          </w:hyperlink>
+        </w:p>
+        <w:p>
+          <w:pPr>
+            <w:pStyle w:val="TDC1"/>
+            <w:tabs>
+              <w:tab w:val="right" w:leader="dot" w:pos="15388"/>
+            </w:tabs>
+            <w:rPr>
+              <w:noProof/>
+            </w:rPr>
+          </w:pPr>
+          <w:hyperlink w:anchor="_Toc54942688" w:history="1">
+            <w:r>
+              <w:rPr>
+                <w:rStyle w:val="Hipervnculo"/>
+                <w:b/>
+                <w:bCs/>
+                <w:noProof/>
+              </w:rPr>
+              <w:t>Data Driven Testing (DDT)</w:t>
+            </w:r>
+            <w:r>
+              <w:rPr>
+                <w:noProof/>
+                <w:webHidden/>
+              </w:rPr>
+              <w:tab/>
+            </w:r>
+            <w:r>
+              <w:rPr>
+                <w:noProof/>
+                <w:webHidden/>
+              </w:rPr>
+              <w:fldChar w:fldCharType="begin"/>
+            </w:r>
+            <w:r>
+              <w:rPr>
+                <w:noProof/>
+                <w:webHidden/>
+              </w:rPr>
+              <w:instrText xml:space="preserve"> PAGEREF _Toc54942688 \h </w:instrText>
+            </w:r>
+            <w:r>
+              <w:rPr>
+                <w:noProof/>
+                <w:webHidden/>
+              </w:rPr>
+            </w:r>
+            <w:r>
+              <w:rPr>
+                <w:noProof/>
+                <w:webHidden/>
+              </w:rPr>
+              <w:fldChar w:fldCharType="separate"/>
+            </w:r>
+            <w:r>
+              <w:rPr>
+                <w:noProof/>
+                <w:webHidden/>
+              </w:rPr>
+              <w:t>11</w:t>
+            </w:r>
+            <w:r>
+              <w:rPr>
+                <w:noProof/>
+                <w:webHidden/>
+              </w:rPr>
+              <w:fldChar w:fldCharType="end"/>
+            </w:r>
+          </w:hyperlink>
+        </w:p>
+        <w:p>
+          <w:pPr>
+            <w:pStyle w:val="TDC2"/>
+            <w:tabs>
+              <w:tab w:val="right" w:leader="dot" w:pos="15388"/>
+            </w:tabs>
+            <w:rPr>
+              <w:noProof/>
+            </w:rPr>
+          </w:pPr>
+          <w:hyperlink w:anchor="_Toc54942689" w:history="1">
+            <w:r>
+              <w:rPr>
+                <w:rStyle w:val="Hipervnculo"/>
+                <w:rFonts w:ascii="Roboto" w:hAnsi="Roboto"/>
+                <w:b/>
+                <w:bCs/>
+                <w:noProof/>
+              </w:rPr>
+              <w:t>¿TDD o DDT?</w:t>
+            </w:r>
+            <w:r>
+              <w:rPr>
+                <w:noProof/>
+                <w:webHidden/>
+              </w:rPr>
+              <w:tab/>
+            </w:r>
+            <w:r>
+              <w:rPr>
+                <w:noProof/>
+                <w:webHidden/>
+              </w:rPr>
+              <w:fldChar w:fldCharType="begin"/>
+            </w:r>
+            <w:r>
+              <w:rPr>
+                <w:noProof/>
+                <w:webHidden/>
+              </w:rPr>
+              <w:instrText xml:space="preserve"> PAGEREF _Toc54942689 \h </w:instrText>
+            </w:r>
+            <w:r>
+              <w:rPr>
+                <w:noProof/>
+                <w:webHidden/>
+              </w:rPr>
+            </w:r>
+            <w:r>
+              <w:rPr>
+                <w:noProof/>
+                <w:webHidden/>
+              </w:rPr>
+              <w:fldChar w:fldCharType="separate"/>
+            </w:r>
+            <w:r>
+              <w:rPr>
+                <w:noProof/>
+                <w:webHidden/>
+              </w:rPr>
+              <w:t>11</w:t>
+            </w:r>
+            <w:r>
+              <w:rPr>
+                <w:noProof/>
+                <w:webHidden/>
+              </w:rPr>
+              <w:fldChar w:fldCharType="end"/>
+            </w:r>
+          </w:hyperlink>
+        </w:p>
+        <w:p>
+          <w:pPr>
+            <w:pStyle w:val="TDC1"/>
+            <w:tabs>
+              <w:tab w:val="right" w:leader="dot" w:pos="15388"/>
+            </w:tabs>
+            <w:rPr>
+              <w:noProof/>
+            </w:rPr>
+          </w:pPr>
+          <w:hyperlink w:anchor="_Toc54942690" w:history="1">
+            <w:r>
+              <w:rPr>
+                <w:rStyle w:val="Hipervnculo"/>
+                <w:b/>
+                <w:bCs/>
+                <w:noProof/>
+              </w:rPr>
+              <w:t>Page Object Model (POM)</w:t>
+            </w:r>
+            <w:r>
+              <w:rPr>
+                <w:noProof/>
+                <w:webHidden/>
+              </w:rPr>
+              <w:tab/>
+            </w:r>
+            <w:r>
+              <w:rPr>
+                <w:noProof/>
+                <w:webHidden/>
+              </w:rPr>
+              <w:fldChar w:fldCharType="begin"/>
+            </w:r>
+            <w:r>
+              <w:rPr>
+                <w:noProof/>
+                <w:webHidden/>
+              </w:rPr>
+              <w:instrText xml:space="preserve"> PAGEREF _Toc54942690 \h </w:instrText>
+            </w:r>
+            <w:r>
+              <w:rPr>
+                <w:noProof/>
+                <w:webHidden/>
+              </w:rPr>
+            </w:r>
+            <w:r>
+              <w:rPr>
+                <w:noProof/>
+                <w:webHidden/>
+              </w:rPr>
+              <w:fldChar w:fldCharType="separate"/>
+            </w:r>
+            <w:r>
+              <w:rPr>
+                <w:noProof/>
+                <w:webHidden/>
+              </w:rPr>
+              <w:t>12</w:t>
+            </w:r>
+            <w:r>
+              <w:rPr>
+                <w:noProof/>
+                <w:webHidden/>
+              </w:rPr>
+              <w:fldChar w:fldCharType="end"/>
+            </w:r>
+          </w:hyperlink>
+        </w:p>
+        <w:p>
+          <w:pPr>
+            <w:pStyle w:val="TDC2"/>
+            <w:tabs>
+              <w:tab w:val="right" w:leader="dot" w:pos="15388"/>
+            </w:tabs>
+            <w:rPr>
+              <w:noProof/>
+            </w:rPr>
+          </w:pPr>
+          <w:hyperlink w:anchor="_Toc54942691" w:history="1">
+            <w:r>
+              <w:rPr>
+                <w:rStyle w:val="Hipervnculo"/>
+                <w:rFonts w:ascii="Roboto" w:hAnsi="Roboto"/>
+                <w:b/>
+                <w:bCs/>
+                <w:noProof/>
+              </w:rPr>
+              <w:t>Beneficios</w:t>
+            </w:r>
+            <w:r>
+              <w:rPr>
+                <w:noProof/>
+                <w:webHidden/>
+              </w:rPr>
+              <w:tab/>
+            </w:r>
+            <w:r>
+              <w:rPr>
+                <w:noProof/>
+                <w:webHidden/>
+              </w:rPr>
+              <w:fldChar w:fldCharType="begin"/>
+            </w:r>
+            <w:r>
+              <w:rPr>
+                <w:noProof/>
+                <w:webHidden/>
+              </w:rPr>
+              <w:instrText xml:space="preserve"> PAGEREF _Toc54942691 \h </w:instrText>
+            </w:r>
+            <w:r>
+              <w:rPr>
+                <w:noProof/>
+                <w:webHidden/>
+              </w:rPr>
+            </w:r>
+            <w:r>
+              <w:rPr>
+                <w:noProof/>
+                <w:webHidden/>
+              </w:rPr>
+              <w:fldChar w:fldCharType="separate"/>
+            </w:r>
+            <w:r>
+              <w:rPr>
+                <w:noProof/>
+                <w:webHidden/>
+              </w:rPr>
+              <w:t>12</w:t>
+            </w:r>
+            <w:r>
+              <w:rPr>
+                <w:noProof/>
+                <w:webHidden/>
+              </w:rPr>
+              <w:fldChar w:fldCharType="end"/>
+            </w:r>
+          </w:hyperlink>
+        </w:p>
+        <w:p>
+          <w:r>
+            <w:rPr>
+              <w:b/>
+              <w:bCs/>
+              <w:noProof/>
+            </w:rPr>
+            <w:fldChar w:fldCharType="end"/>
+          </w:r>
+        </w:p>
+      </w:sdtContent>
+    </w:sdt>
     <w:p>
       <w:pPr>
         <w:pStyle w:val="Ttulo1"/>
@@ -14,6 +2804,7 @@
           <w:szCs w:val="96"/>
         </w:rPr>
       </w:pPr>
+      <w:bookmarkStart w:id="0" w:name="_Toc54942653"/>
       <w:r>
         <w:rPr>
           <w:b/>
@@ -24,6 +2815,7 @@
         </w:rPr>
         <w:t>¿Qué es Selenium?</w:t>
       </w:r>
+      <w:bookmarkEnd w:id="0"/>
     </w:p>
     <w:p>
       <w:pPr>
@@ -121,6 +2913,7 @@
           <w:sz w:val="28"/>
           <w:szCs w:val="28"/>
         </w:rPr>
+        <w:lastRenderedPageBreak/>
         <w:t>Selenium WebDriver es la herramienta que utilizaremos en el curso.</w:t>
       </w:r>
     </w:p>
@@ -288,7 +3081,7 @@
                     <pic:cNvPicPr/>
                   </pic:nvPicPr>
                   <pic:blipFill rotWithShape="1">
-                    <a:blip r:embed="rId5"/>
+                    <a:blip r:embed="rId6"/>
                     <a:srcRect l="53774" t="20966" r="5994" b="30172"/>
                     <a:stretch/>
                   </pic:blipFill>
@@ -320,6 +3113,7 @@
       <w:pPr>
         <w:pStyle w:val="Ttulo2"/>
       </w:pPr>
+      <w:bookmarkStart w:id="1" w:name="_Toc54942654"/>
       <w:r>
         <w:rPr>
           <w:b/>
@@ -328,9 +3122,9 @@
           <w:sz w:val="40"/>
           <w:szCs w:val="40"/>
         </w:rPr>
-        <w:lastRenderedPageBreak/>
         <w:t>Historia</w:t>
       </w:r>
+      <w:bookmarkEnd w:id="1"/>
     </w:p>
     <w:p>
       <w:pPr>
@@ -545,6 +3339,7 @@
           <w:sz w:val="40"/>
           <w:szCs w:val="40"/>
         </w:rPr>
+        <w:lastRenderedPageBreak/>
         <w:t>Un cliente para todos</w:t>
       </w:r>
     </w:p>
@@ -663,6 +3458,7 @@
           <w:szCs w:val="40"/>
         </w:rPr>
       </w:pPr>
+      <w:bookmarkStart w:id="2" w:name="_Toc54942655"/>
       <w:r>
         <w:rPr>
           <w:b/>
@@ -673,6 +3469,7 @@
         </w:rPr>
         <w:t>Origen del nombre</w:t>
       </w:r>
+      <w:bookmarkEnd w:id="2"/>
     </w:p>
     <w:p>
       <w:pPr>
@@ -709,7 +3506,7 @@
                     <pic:cNvPicPr/>
                   </pic:nvPicPr>
                   <pic:blipFill rotWithShape="1">
-                    <a:blip r:embed="rId6">
+                    <a:blip r:embed="rId7">
                       <a:extLst>
                         <a:ext uri="{28A0092B-C50C-407E-A947-70E740481C1C}">
                           <a14:useLocalDpi xmlns:a14="http://schemas.microsoft.com/office/drawing/2010/main" val="0"/>
@@ -823,6 +3620,7 @@
           <w:szCs w:val="40"/>
         </w:rPr>
       </w:pPr>
+      <w:bookmarkStart w:id="3" w:name="_Toc54942656"/>
       <w:r>
         <w:rPr>
           <w:b/>
@@ -833,6 +3631,7 @@
         </w:rPr>
         <w:t>Selenium IDE</w:t>
       </w:r>
+      <w:bookmarkEnd w:id="3"/>
     </w:p>
     <w:p>
       <w:pPr>
@@ -882,6 +3681,7 @@
           <w:szCs w:val="28"/>
         </w:rPr>
       </w:pPr>
+      <w:bookmarkStart w:id="4" w:name="_Toc54942657"/>
       <w:r>
         <w:rPr>
           <w:b/>
@@ -890,9 +3690,9 @@
           <w:sz w:val="40"/>
           <w:szCs w:val="40"/>
         </w:rPr>
-        <w:lastRenderedPageBreak/>
         <w:t>Pros</w:t>
       </w:r>
+      <w:bookmarkEnd w:id="4"/>
     </w:p>
     <w:p>
       <w:pPr>
@@ -1010,6 +3810,7 @@
           <w:szCs w:val="28"/>
         </w:rPr>
       </w:pPr>
+      <w:bookmarkStart w:id="5" w:name="_Toc54942658"/>
       <w:r>
         <w:rPr>
           <w:b/>
@@ -1020,6 +3821,7 @@
         </w:rPr>
         <w:t>Contras</w:t>
       </w:r>
+      <w:bookmarkEnd w:id="5"/>
     </w:p>
     <w:p>
       <w:pPr>
@@ -1079,6 +3881,7 @@
           <w:szCs w:val="40"/>
         </w:rPr>
       </w:pPr>
+      <w:bookmarkStart w:id="6" w:name="_Toc54942659"/>
       <w:r>
         <w:rPr>
           <w:b/>
@@ -1087,13 +3890,16 @@
           <w:sz w:val="40"/>
           <w:szCs w:val="40"/>
         </w:rPr>
+        <w:lastRenderedPageBreak/>
         <w:t>Selenium RC</w:t>
       </w:r>
+      <w:bookmarkEnd w:id="6"/>
     </w:p>
     <w:p>
       <w:pPr>
         <w:pStyle w:val="Ttulo3"/>
       </w:pPr>
+      <w:bookmarkStart w:id="7" w:name="_Toc54942660"/>
       <w:r>
         <w:rPr>
           <w:b/>
@@ -1104,6 +3910,7 @@
         </w:rPr>
         <w:t>Pros</w:t>
       </w:r>
+      <w:bookmarkEnd w:id="7"/>
     </w:p>
     <w:p>
       <w:pPr>
@@ -1241,6 +4048,7 @@
           <w:szCs w:val="28"/>
         </w:rPr>
       </w:pPr>
+      <w:bookmarkStart w:id="8" w:name="_Toc54942661"/>
       <w:r>
         <w:rPr>
           <w:b/>
@@ -1251,6 +4059,7 @@
         </w:rPr>
         <w:t>Contras</w:t>
       </w:r>
+      <w:bookmarkEnd w:id="8"/>
     </w:p>
     <w:p>
       <w:pPr>
@@ -1364,6 +4173,7 @@
           <w:szCs w:val="40"/>
         </w:rPr>
       </w:pPr>
+      <w:bookmarkStart w:id="9" w:name="_Toc54942662"/>
       <w:r>
         <w:rPr>
           <w:b/>
@@ -1372,9 +4182,9 @@
           <w:sz w:val="40"/>
           <w:szCs w:val="40"/>
         </w:rPr>
-        <w:lastRenderedPageBreak/>
         <w:t>Selenium Web Driven</w:t>
       </w:r>
+      <w:bookmarkEnd w:id="9"/>
     </w:p>
     <w:p>
       <w:pPr>
@@ -1384,6 +4194,7 @@
           <w:szCs w:val="28"/>
         </w:rPr>
       </w:pPr>
+      <w:bookmarkStart w:id="10" w:name="_Toc54942663"/>
       <w:r>
         <w:rPr>
           <w:b/>
@@ -1394,6 +4205,7 @@
         </w:rPr>
         <w:t>Pros</w:t>
       </w:r>
+      <w:bookmarkEnd w:id="10"/>
     </w:p>
     <w:p>
       <w:pPr>
@@ -1497,6 +4309,7 @@
           <w:szCs w:val="28"/>
         </w:rPr>
       </w:pPr>
+      <w:bookmarkStart w:id="11" w:name="_Toc54942664"/>
       <w:r>
         <w:rPr>
           <w:b/>
@@ -1507,6 +4320,7 @@
         </w:rPr>
         <w:t>Contra</w:t>
       </w:r>
+      <w:bookmarkEnd w:id="11"/>
     </w:p>
     <w:p>
       <w:pPr>
@@ -1579,6 +4393,7 @@
           <w:szCs w:val="40"/>
         </w:rPr>
       </w:pPr>
+      <w:bookmarkStart w:id="12" w:name="_Toc54942665"/>
       <w:r>
         <w:rPr>
           <w:b/>
@@ -1587,8 +4402,10 @@
           <w:sz w:val="40"/>
           <w:szCs w:val="40"/>
         </w:rPr>
+        <w:lastRenderedPageBreak/>
         <w:t>Selenium Grid</w:t>
       </w:r>
+      <w:bookmarkEnd w:id="12"/>
     </w:p>
     <w:p>
       <w:pPr>
@@ -1598,6 +4415,7 @@
           <w:szCs w:val="28"/>
         </w:rPr>
       </w:pPr>
+      <w:bookmarkStart w:id="13" w:name="_Toc54942666"/>
       <w:r>
         <w:rPr>
           <w:b/>
@@ -1608,6 +4426,7 @@
         </w:rPr>
         <w:t>Características</w:t>
       </w:r>
+      <w:bookmarkEnd w:id="13"/>
     </w:p>
     <w:p>
       <w:pPr>
@@ -1681,6 +4500,7 @@
           <w:szCs w:val="96"/>
         </w:rPr>
       </w:pPr>
+      <w:bookmarkStart w:id="14" w:name="_Toc54942667"/>
       <w:r>
         <w:rPr>
           <w:b/>
@@ -1689,9 +4509,9 @@
           <w:sz w:val="96"/>
           <w:szCs w:val="96"/>
         </w:rPr>
-        <w:lastRenderedPageBreak/>
         <w:t>Otras herramientas de testing y automatización</w:t>
       </w:r>
+      <w:bookmarkEnd w:id="14"/>
     </w:p>
     <w:p>
       <w:pPr>
@@ -1701,7 +4521,8 @@
           <w:szCs w:val="28"/>
         </w:rPr>
       </w:pPr>
-      <w:hyperlink r:id="rId7" w:history="1">
+      <w:hyperlink r:id="rId8" w:history="1">
+        <w:bookmarkStart w:id="15" w:name="_Toc54942668"/>
         <w:r>
           <w:rPr>
             <w:rStyle w:val="Hipervnculo"/>
@@ -1713,6 +4534,7 @@
           </w:rPr>
           <w:t>Puppeteer</w:t>
         </w:r>
+        <w:bookmarkEnd w:id="15"/>
       </w:hyperlink>
     </w:p>
     <w:p>
@@ -1723,6 +4545,7 @@
           <w:szCs w:val="28"/>
         </w:rPr>
       </w:pPr>
+      <w:bookmarkStart w:id="16" w:name="_Toc54942669"/>
       <w:r>
         <w:rPr>
           <w:b/>
@@ -1733,6 +4556,7 @@
         </w:rPr>
         <w:t>PROS</w:t>
       </w:r>
+      <w:bookmarkEnd w:id="16"/>
     </w:p>
     <w:p>
       <w:pPr>
@@ -1762,6 +4586,7 @@
           <w:szCs w:val="28"/>
         </w:rPr>
       </w:pPr>
+      <w:bookmarkStart w:id="17" w:name="_Toc54942670"/>
       <w:r>
         <w:rPr>
           <w:b/>
@@ -1782,6 +4607,7 @@
         </w:rPr>
         <w:t>S</w:t>
       </w:r>
+      <w:bookmarkEnd w:id="17"/>
     </w:p>
     <w:p>
       <w:pPr>
@@ -1815,7 +4641,8 @@
           <w:u w:val="none"/>
         </w:rPr>
       </w:pPr>
-      <w:hyperlink r:id="rId8" w:history="1">
+      <w:hyperlink r:id="rId9" w:history="1">
+        <w:bookmarkStart w:id="18" w:name="_Toc54942671"/>
         <w:r>
           <w:rPr>
             <w:rStyle w:val="Hipervnculo"/>
@@ -1827,6 +4654,7 @@
           </w:rPr>
           <w:t>Cypress.io</w:t>
         </w:r>
+        <w:bookmarkEnd w:id="18"/>
       </w:hyperlink>
     </w:p>
     <w:p>
@@ -1837,6 +4665,7 @@
           <w:szCs w:val="28"/>
         </w:rPr>
       </w:pPr>
+      <w:bookmarkStart w:id="19" w:name="_Toc54942672"/>
       <w:r>
         <w:rPr>
           <w:b/>
@@ -1847,6 +4676,7 @@
         </w:rPr>
         <w:t>PROS</w:t>
       </w:r>
+      <w:bookmarkEnd w:id="19"/>
     </w:p>
     <w:p>
       <w:pPr>
@@ -1876,6 +4706,7 @@
           <w:szCs w:val="28"/>
         </w:rPr>
       </w:pPr>
+      <w:bookmarkStart w:id="20" w:name="_Toc54942673"/>
       <w:r>
         <w:rPr>
           <w:b/>
@@ -1884,8 +4715,10 @@
           <w:sz w:val="28"/>
           <w:szCs w:val="28"/>
         </w:rPr>
+        <w:lastRenderedPageBreak/>
         <w:t>CONTRAS</w:t>
       </w:r>
+      <w:bookmarkEnd w:id="20"/>
     </w:p>
     <w:p>
       <w:pPr>
@@ -1919,6 +4752,7 @@
           <w:szCs w:val="96"/>
         </w:rPr>
       </w:pPr>
+      <w:bookmarkStart w:id="21" w:name="_Toc54942674"/>
       <w:r>
         <w:rPr>
           <w:b/>
@@ -1927,9 +4761,9 @@
           <w:sz w:val="96"/>
           <w:szCs w:val="96"/>
         </w:rPr>
-        <w:lastRenderedPageBreak/>
         <w:t>Configurar entorno de trabajo</w:t>
       </w:r>
+      <w:bookmarkEnd w:id="21"/>
     </w:p>
     <w:p>
       <w:pPr>
@@ -1950,7 +4784,7 @@
         </w:rPr>
         <w:t xml:space="preserve">Descargamos Python desde el </w:t>
       </w:r>
-      <w:hyperlink r:id="rId9" w:history="1">
+      <w:hyperlink r:id="rId10" w:history="1">
         <w:r>
           <w:rPr>
             <w:rStyle w:val="Hipervnculo"/>
@@ -2102,6 +4936,7 @@
           <w:szCs w:val="96"/>
         </w:rPr>
       </w:pPr>
+      <w:bookmarkStart w:id="22" w:name="_Toc54942675"/>
       <w:r>
         <w:rPr>
           <w:b/>
@@ -2112,6 +4947,7 @@
         </w:rPr>
         <w:t>Unittest (PyTest)</w:t>
       </w:r>
+      <w:bookmarkEnd w:id="22"/>
     </w:p>
     <w:p>
       <w:pPr>
@@ -2448,6 +5284,7 @@
           <w:szCs w:val="96"/>
         </w:rPr>
       </w:pPr>
+      <w:bookmarkStart w:id="23" w:name="_Toc54942676"/>
       <w:r>
         <w:rPr>
           <w:b/>
@@ -2456,8 +5293,10 @@
           <w:sz w:val="96"/>
           <w:szCs w:val="96"/>
         </w:rPr>
+        <w:lastRenderedPageBreak/>
         <w:t>Encontrar elementos con find_element</w:t>
       </w:r>
+      <w:bookmarkEnd w:id="23"/>
     </w:p>
     <w:p>
       <w:pPr>
@@ -2486,10 +5325,9 @@
           <w:sz w:val="28"/>
           <w:szCs w:val="28"/>
         </w:rPr>
-        <w:lastRenderedPageBreak/>
         <w:t xml:space="preserve">Si el sitio de práctica no abre, puedes intentar ingresando a </w:t>
       </w:r>
-      <w:hyperlink r:id="rId10" w:history="1">
+      <w:hyperlink r:id="rId11" w:history="1">
         <w:r>
           <w:rPr>
             <w:rStyle w:val="Hipervnculo"/>
@@ -2535,7 +5373,7 @@
                     <pic:cNvPicPr/>
                   </pic:nvPicPr>
                   <pic:blipFill rotWithShape="1">
-                    <a:blip r:embed="rId11"/>
+                    <a:blip r:embed="rId12"/>
                     <a:srcRect l="54164" t="24431" r="5409" b="18563"/>
                     <a:stretch/>
                   </pic:blipFill>
@@ -2575,6 +5413,7 @@
           <w:szCs w:val="40"/>
         </w:rPr>
       </w:pPr>
+      <w:bookmarkStart w:id="24" w:name="_Toc54942677"/>
       <w:r>
         <w:rPr>
           <w:rFonts w:ascii="Roboto" w:hAnsi="Roboto"/>
@@ -2586,6 +5425,7 @@
         </w:rPr>
         <w:t>¿Como llegar a cada elemento HTML?</w:t>
       </w:r>
+      <w:bookmarkEnd w:id="24"/>
     </w:p>
     <w:p>
       <w:pPr>
@@ -2623,6 +5463,7 @@
           <w:sz w:val="28"/>
           <w:szCs w:val="28"/>
         </w:rPr>
+        <w:lastRenderedPageBreak/>
         <w:t>ID</w:t>
       </w:r>
     </w:p>
@@ -2857,6 +5698,7 @@
           <w:szCs w:val="96"/>
         </w:rPr>
       </w:pPr>
+      <w:bookmarkStart w:id="25" w:name="_Toc54942678"/>
       <w:r>
         <w:rPr>
           <w:b/>
@@ -2865,10 +5707,9 @@
           <w:sz w:val="96"/>
           <w:szCs w:val="96"/>
         </w:rPr>
-        <w:lastRenderedPageBreak/>
         <w:t xml:space="preserve">Preparar </w:t>
       </w:r>
-      <w:bookmarkStart w:id="0" w:name="_Hlk53508140"/>
+      <w:bookmarkStart w:id="26" w:name="_Hlk53508140"/>
       <w:r>
         <w:rPr>
           <w:b/>
@@ -2879,7 +5720,7 @@
         </w:rPr>
         <w:t xml:space="preserve">assertions </w:t>
       </w:r>
-      <w:bookmarkEnd w:id="0"/>
+      <w:bookmarkEnd w:id="26"/>
       <w:r>
         <w:rPr>
           <w:b/>
@@ -2890,6 +5731,7 @@
         </w:rPr>
         <w:t>y test suites</w:t>
       </w:r>
+      <w:bookmarkEnd w:id="25"/>
     </w:p>
     <w:p>
       <w:pPr>
@@ -2899,6 +5741,7 @@
           <w:szCs w:val="28"/>
         </w:rPr>
       </w:pPr>
+      <w:bookmarkStart w:id="27" w:name="_Toc54942679"/>
       <w:r>
         <w:rPr>
           <w:rFonts w:ascii="Roboto" w:hAnsi="Roboto"/>
@@ -2910,6 +5753,7 @@
         </w:rPr>
         <w:t>assertions</w:t>
       </w:r>
+      <w:bookmarkEnd w:id="27"/>
     </w:p>
     <w:p>
       <w:pPr>
@@ -3078,6 +5922,7 @@
           <w:szCs w:val="40"/>
         </w:rPr>
       </w:pPr>
+      <w:bookmarkStart w:id="28" w:name="_Toc54942680"/>
       <w:r>
         <w:rPr>
           <w:rFonts w:ascii="Roboto" w:hAnsi="Roboto"/>
@@ -3100,6 +5945,7 @@
         </w:rPr>
         <w:t>t suites</w:t>
       </w:r>
+      <w:bookmarkEnd w:id="28"/>
     </w:p>
     <w:p>
       <w:pPr>
@@ -3128,6 +5974,7 @@
         <w:rPr>
           <w:noProof/>
         </w:rPr>
+        <w:lastRenderedPageBreak/>
         <w:drawing>
           <wp:inline distT="0" distB="0" distL="0" distR="0" wp14:anchorId="7EEF7CA9" wp14:editId="38BF9840">
             <wp:extent cx="3867150" cy="1457325"/>
@@ -3144,7 +5991,7 @@
                     <pic:cNvPicPr/>
                   </pic:nvPicPr>
                   <pic:blipFill rotWithShape="1">
-                    <a:blip r:embed="rId12"/>
+                    <a:blip r:embed="rId13"/>
                     <a:srcRect l="56014" t="53541" r="4435" b="19949"/>
                     <a:stretch/>
                   </pic:blipFill>
@@ -3184,6 +6031,7 @@
           <w:szCs w:val="96"/>
         </w:rPr>
       </w:pPr>
+      <w:bookmarkStart w:id="29" w:name="_Toc54942681"/>
       <w:r>
         <w:rPr>
           <w:b/>
@@ -3192,9 +6040,9 @@
           <w:sz w:val="96"/>
           <w:szCs w:val="96"/>
         </w:rPr>
-        <w:lastRenderedPageBreak/>
         <w:t>Entender las clases WebDriver y WebElement</w:t>
       </w:r>
+      <w:bookmarkEnd w:id="29"/>
     </w:p>
     <w:p>
       <w:pPr>
@@ -3279,6 +6127,7 @@
           <w:szCs w:val="40"/>
         </w:rPr>
       </w:pPr>
+      <w:bookmarkStart w:id="30" w:name="_Toc54942682"/>
       <w:r>
         <w:rPr>
           <w:rFonts w:ascii="Roboto" w:hAnsi="Roboto"/>
@@ -3290,6 +6139,7 @@
         </w:rPr>
         <w:t>Clase WebDriver</w:t>
       </w:r>
+      <w:bookmarkEnd w:id="30"/>
     </w:p>
     <w:p>
       <w:pPr>
@@ -3318,6 +6168,7 @@
           <w:szCs w:val="40"/>
         </w:rPr>
       </w:pPr>
+      <w:bookmarkStart w:id="31" w:name="_Toc54942683"/>
       <w:r>
         <w:rPr>
           <w:rFonts w:ascii="Roboto" w:hAnsi="Roboto"/>
@@ -3329,6 +6180,7 @@
         </w:rPr>
         <w:t>Propiedades de la clase WebDriver</w:t>
       </w:r>
+      <w:bookmarkEnd w:id="31"/>
     </w:p>
     <w:p>
       <w:pPr>
@@ -3455,6 +6307,7 @@
                 <w:sz w:val="28"/>
                 <w:szCs w:val="28"/>
               </w:rPr>
+              <w:lastRenderedPageBreak/>
               <w:t>current_url</w:t>
             </w:r>
           </w:p>
@@ -3948,6 +6801,7 @@
           <w:szCs w:val="40"/>
         </w:rPr>
       </w:pPr>
+      <w:bookmarkStart w:id="32" w:name="_Toc54942684"/>
       <w:r>
         <w:rPr>
           <w:rFonts w:ascii="Roboto" w:hAnsi="Roboto"/>
@@ -3957,9 +6811,9 @@
           <w:sz w:val="40"/>
           <w:szCs w:val="40"/>
         </w:rPr>
-        <w:lastRenderedPageBreak/>
         <w:t>Clase WebElement</w:t>
       </w:r>
+      <w:bookmarkEnd w:id="32"/>
     </w:p>
     <w:p>
       <w:pPr>
@@ -3996,6 +6850,7 @@
           <w:szCs w:val="40"/>
         </w:rPr>
       </w:pPr>
+      <w:bookmarkStart w:id="33" w:name="_Toc54942685"/>
       <w:r>
         <w:rPr>
           <w:rFonts w:ascii="Roboto" w:hAnsi="Roboto"/>
@@ -4007,6 +6862,7 @@
         </w:rPr>
         <w:t>Propiedades más comunes de la clase WebElement</w:t>
       </w:r>
+      <w:bookmarkEnd w:id="33"/>
     </w:p>
     <w:tbl>
       <w:tblPr>
@@ -4350,6 +7206,7 @@
           <w:szCs w:val="40"/>
         </w:rPr>
       </w:pPr>
+      <w:bookmarkStart w:id="34" w:name="_Toc54942686"/>
       <w:r>
         <w:rPr>
           <w:rFonts w:ascii="Roboto" w:hAnsi="Roboto"/>
@@ -4361,6 +7218,7 @@
         </w:rPr>
         <w:t>Métodos más comunes de la clase WebElement</w:t>
       </w:r>
+      <w:bookmarkEnd w:id="34"/>
     </w:p>
     <w:tbl>
       <w:tblPr>
@@ -4772,6 +7630,7 @@
                 <w:sz w:val="28"/>
                 <w:szCs w:val="28"/>
               </w:rPr>
+              <w:lastRenderedPageBreak/>
               <w:t>is_</w:t>
             </w:r>
             <w:proofErr w:type="gramStart"/>
@@ -5227,7 +8086,6 @@
                 <w:sz w:val="28"/>
                 <w:szCs w:val="28"/>
               </w:rPr>
-              <w:lastRenderedPageBreak/>
               <w:t>submit(</w:t>
             </w:r>
             <w:proofErr w:type="gramEnd"/>
@@ -5414,6 +8272,7 @@
           <w:szCs w:val="96"/>
         </w:rPr>
       </w:pPr>
+      <w:bookmarkStart w:id="35" w:name="_Toc54942687"/>
       <w:r>
         <w:rPr>
           <w:b/>
@@ -5424,6 +8283,7 @@
         </w:rPr>
         <w:t>Demora implícita y explícita</w:t>
       </w:r>
+      <w:bookmarkEnd w:id="35"/>
     </w:p>
     <w:p>
       <w:pPr>
@@ -5516,6 +8376,7 @@
           <w:szCs w:val="96"/>
         </w:rPr>
       </w:pPr>
+      <w:bookmarkStart w:id="36" w:name="_Toc54942688"/>
       <w:r>
         <w:rPr>
           <w:b/>
@@ -5526,6 +8387,7 @@
         </w:rPr>
         <w:t>Data Driven Testing (DDT)</w:t>
       </w:r>
+      <w:bookmarkEnd w:id="36"/>
     </w:p>
     <w:p>
       <w:pPr>
@@ -5539,6 +8401,7 @@
           <w:szCs w:val="40"/>
         </w:rPr>
       </w:pPr>
+      <w:bookmarkStart w:id="37" w:name="_Toc54942689"/>
       <w:r>
         <w:rPr>
           <w:rFonts w:ascii="Roboto" w:hAnsi="Roboto"/>
@@ -5550,6 +8413,7 @@
         </w:rPr>
         <w:t>¿TDD o DDT?</w:t>
       </w:r>
+      <w:bookmarkEnd w:id="37"/>
     </w:p>
     <w:p>
       <w:pPr>
@@ -5645,7 +8509,7 @@
                     <pic:cNvPicPr/>
                   </pic:nvPicPr>
                   <pic:blipFill rotWithShape="1">
-                    <a:blip r:embed="rId13"/>
+                    <a:blip r:embed="rId14"/>
                     <a:srcRect l="53336" t="23397" r="1237" b="21942"/>
                     <a:stretch/>
                   </pic:blipFill>
@@ -5682,6 +8546,7 @@
           <w:szCs w:val="28"/>
         </w:rPr>
       </w:pPr>
+      <w:bookmarkStart w:id="38" w:name="_Toc54942690"/>
       <w:r>
         <w:rPr>
           <w:b/>
@@ -5692,6 +8557,7 @@
         </w:rPr>
         <w:t>Page Object Model (POM)</w:t>
       </w:r>
+      <w:bookmarkEnd w:id="38"/>
     </w:p>
     <w:p>
       <w:pPr>
@@ -5758,6 +8624,7 @@
           <w:szCs w:val="28"/>
         </w:rPr>
       </w:pPr>
+      <w:bookmarkStart w:id="39" w:name="_Toc54942691"/>
       <w:r>
         <w:rPr>
           <w:rFonts w:ascii="Roboto" w:hAnsi="Roboto"/>
@@ -5769,6 +8636,7 @@
         </w:rPr>
         <w:t>Beneficios</w:t>
       </w:r>
+      <w:bookmarkEnd w:id="39"/>
     </w:p>
     <w:p>
       <w:pPr>
@@ -5887,7 +8755,7 @@
                     <pic:cNvPicPr/>
                   </pic:nvPicPr>
                   <pic:blipFill rotWithShape="1">
-                    <a:blip r:embed="rId14"/>
+                    <a:blip r:embed="rId15"/>
                     <a:srcRect l="53336" t="22850" r="3186" b="18832"/>
                     <a:stretch/>
                   </pic:blipFill>
@@ -8761,6 +11629,60 @@
       </w:tcPr>
     </w:tblStylePr>
   </w:style>
+  <w:style w:type="paragraph" w:styleId="TtuloTDC">
+    <w:name w:val="TOC Heading"/>
+    <w:basedOn w:val="Ttulo1"/>
+    <w:next w:val="Normal"/>
+    <w:uiPriority w:val="39"/>
+    <w:unhideWhenUsed/>
+    <w:qFormat/>
+    <w:rsid w:val="008D7EA1"/>
+    <w:pPr>
+      <w:spacing w:line="259" w:lineRule="auto"/>
+      <w:outlineLvl w:val="9"/>
+    </w:pPr>
+    <w:rPr>
+      <w:lang w:val="en-US"/>
+    </w:rPr>
+  </w:style>
+  <w:style w:type="paragraph" w:styleId="TDC1">
+    <w:name w:val="toc 1"/>
+    <w:basedOn w:val="Normal"/>
+    <w:next w:val="Normal"/>
+    <w:autoRedefine/>
+    <w:uiPriority w:val="39"/>
+    <w:unhideWhenUsed/>
+    <w:rsid w:val="008D7EA1"/>
+    <w:pPr>
+      <w:spacing w:after="100"/>
+    </w:pPr>
+  </w:style>
+  <w:style w:type="paragraph" w:styleId="TDC2">
+    <w:name w:val="toc 2"/>
+    <w:basedOn w:val="Normal"/>
+    <w:next w:val="Normal"/>
+    <w:autoRedefine/>
+    <w:uiPriority w:val="39"/>
+    <w:unhideWhenUsed/>
+    <w:rsid w:val="008D7EA1"/>
+    <w:pPr>
+      <w:spacing w:after="100"/>
+      <w:ind w:left="220"/>
+    </w:pPr>
+  </w:style>
+  <w:style w:type="paragraph" w:styleId="TDC3">
+    <w:name w:val="toc 3"/>
+    <w:basedOn w:val="Normal"/>
+    <w:next w:val="Normal"/>
+    <w:autoRedefine/>
+    <w:uiPriority w:val="39"/>
+    <w:unhideWhenUsed/>
+    <w:rsid w:val="008D7EA1"/>
+    <w:pPr>
+      <w:spacing w:after="100"/>
+      <w:ind w:left="440"/>
+    </w:pPr>
+  </w:style>
 </w:styles>
 </file>
 
@@ -9047,4 +11969,16 @@
   <a:objectDefaults/>
   <a:extraClrSchemeLst/>
 </a:theme>
+</file>
+
+<file path=customXml/item1.xml><?xml version="1.0" encoding="utf-8"?>
+<b:Sources xmlns:b="http://schemas.openxmlformats.org/officeDocument/2006/bibliography" xmlns="http://schemas.openxmlformats.org/officeDocument/2006/bibliography" SelectedStyle="\APASixthEditionOfficeOnline.xsl" StyleName="APA" Version="6"/>
+</file>
+
+<file path=customXml/itemProps1.xml><?xml version="1.0" encoding="utf-8"?>
+<ds:datastoreItem xmlns:ds="http://schemas.openxmlformats.org/officeDocument/2006/customXml" ds:itemID="{BE81DAF2-32BF-43C7-B957-1A5597860BA4}">
+  <ds:schemaRefs>
+    <ds:schemaRef ds:uri="http://schemas.openxmlformats.org/officeDocument/2006/bibliography"/>
+  </ds:schemaRefs>
+</ds:datastoreItem>
 </file>
</xml_diff>